<commit_message>
technodes for google analytics
</commit_message>
<xml_diff>
--- a/docs/TechNodes/WorkWithGoogleAnalytics.docx
+++ b/docs/TechNodes/WorkWithGoogleAnalytics.docx
@@ -1,6 +1,6 @@
 
 <file path=word/document.xml><?xml version="1.0" encoding="utf-8"?>
-<w:document xmlns:wpc="http://schemas.microsoft.com/office/word/2010/wordprocessingCanvas" xmlns:cx="http://schemas.microsoft.com/office/drawing/2014/chartex" xmlns:cx1="http://schemas.microsoft.com/office/drawing/2015/9/8/chartex" xmlns:cx2="http://schemas.microsoft.com/office/drawing/2015/10/21/chartex" xmlns:cx3="http://schemas.microsoft.com/office/drawing/2016/5/9/chartex" xmlns:cx4="http://schemas.microsoft.com/office/drawing/2016/5/10/chartex" xmlns:cx5="http://schemas.microsoft.com/office/drawing/2016/5/11/chartex" xmlns:cx6="http://schemas.microsoft.com/office/drawing/2016/5/12/chartex" xmlns:cx7="http://schemas.microsoft.com/office/drawing/2016/5/13/chartex" xmlns:cx8="http://schemas.microsoft.com/office/drawing/2016/5/14/chartex" xmlns:mc="http://schemas.openxmlformats.org/markup-compatibility/2006" xmlns:aink="http://schemas.microsoft.com/office/drawing/2016/ink" xmlns:am3d="http://schemas.microsoft.com/office/drawing/2017/model3d" xmlns:o="urn:schemas-microsoft-com:office:office" xmlns:oel="http://schemas.microsoft.com/office/2019/extlst" xmlns:r="http://schemas.openxmlformats.org/officeDocument/2006/relationships" xmlns:m="http://schemas.openxmlformats.org/officeDocument/2006/math" xmlns:v="urn:schemas-microsoft-com:vml" xmlns:wp14="http://schemas.microsoft.com/office/word/2010/wordprocessingDrawing" xmlns:wp="http://schemas.openxmlformats.org/drawingml/2006/wordprocessingDrawing" xmlns:w10="urn:schemas-microsoft-com:office:word" xmlns:w="http://schemas.openxmlformats.org/wordprocessingml/2006/main" xmlns:w14="http://schemas.microsoft.com/office/word/2010/wordml" xmlns:w15="http://schemas.microsoft.com/office/word/2012/wordml" xmlns:w16cex="http://schemas.microsoft.com/office/word/2018/wordml/cex" xmlns:w16cid="http://schemas.microsoft.com/office/word/2016/wordml/cid" xmlns:w16="http://schemas.microsoft.com/office/word/2018/wordml" xmlns:w16sdtdh="http://schemas.microsoft.com/office/word/2020/wordml/sdtdatahash" xmlns:w16se="http://schemas.microsoft.com/office/word/2015/wordml/symex" xmlns:wpg="http://schemas.microsoft.com/office/word/2010/wordprocessingGroup" xmlns:wpi="http://schemas.microsoft.com/office/word/2010/wordprocessingInk" xmlns:wne="http://schemas.microsoft.com/office/word/2006/wordml" xmlns:wps="http://schemas.microsoft.com/office/word/2010/wordprocessingShape" mc:Ignorable="w14 w15 w16se w16cid w16 w16cex w16sdtdh wp14">
+<w:document xmlns:wpc="http://schemas.microsoft.com/office/word/2010/wordprocessingCanvas" xmlns:mc="http://schemas.openxmlformats.org/markup-compatibility/2006" xmlns:o="urn:schemas-microsoft-com:office:office" xmlns:r="http://schemas.openxmlformats.org/officeDocument/2006/relationships" xmlns:m="http://schemas.openxmlformats.org/officeDocument/2006/math" xmlns:v="urn:schemas-microsoft-com:vml" xmlns:wp14="http://schemas.microsoft.com/office/word/2010/wordprocessingDrawing" xmlns:wp="http://schemas.openxmlformats.org/drawingml/2006/wordprocessingDrawing" xmlns:w="http://schemas.openxmlformats.org/wordprocessingml/2006/main" xmlns:w14="http://schemas.microsoft.com/office/word/2010/wordml" xmlns:w10="urn:schemas-microsoft-com:office:word" xmlns:w15="http://schemas.microsoft.com/office/word/2012/wordml" xmlns:wpg="http://schemas.microsoft.com/office/word/2010/wordprocessingGroup" xmlns:wpi="http://schemas.microsoft.com/office/word/2010/wordprocessingInk" xmlns:wne="http://schemas.microsoft.com/office/word/2006/wordml" xmlns:wps="http://schemas.microsoft.com/office/word/2010/wordprocessingShape" xmlns:wpsCustomData="http://www.wps.cn/officeDocument/2013/wpsCustomData" mc:Ignorable="w14 w15 wp14">
   <w:body>
     <w:p>
       <w:pPr>
@@ -10,23 +10,12 @@
         <w:spacing w:line="240" w:lineRule="exact"/>
       </w:pPr>
       <w:r>
-        <w:t>Procedure to i</w:t>
-      </w:r>
-      <w:r>
-        <w:t xml:space="preserve">ncorporate google analytics to the </w:t>
-      </w:r>
-      <w:proofErr w:type="spellStart"/>
-      <w:r>
-        <w:t>iMedBot</w:t>
-      </w:r>
-      <w:proofErr w:type="spellEnd"/>
-      <w:r>
-        <w:t xml:space="preserve">. </w:t>
-      </w:r>
-    </w:p>
-    <w:p>
-      <w:pPr>
-        <w:pStyle w:val="ListParagraph"/>
+        <w:t xml:space="preserve">Procedure to incorporate google analytics to the iMedBot. </w:t>
+      </w:r>
+    </w:p>
+    <w:p>
+      <w:pPr>
+        <w:pStyle w:val="4"/>
         <w:numPr>
           <w:ilvl w:val="0"/>
           <w:numId w:val="1"/>
@@ -37,23 +26,12 @@
         <w:spacing w:line="240" w:lineRule="exact"/>
       </w:pPr>
       <w:r>
-        <w:t xml:space="preserve">open </w:t>
-      </w:r>
-      <w:r>
-        <w:t xml:space="preserve">home page of </w:t>
-      </w:r>
-      <w:proofErr w:type="gramStart"/>
-      <w:r>
-        <w:t>google</w:t>
-      </w:r>
-      <w:proofErr w:type="gramEnd"/>
-      <w:r>
-        <w:t xml:space="preserve"> analytics.</w:t>
-      </w:r>
-    </w:p>
-    <w:p>
-      <w:pPr>
-        <w:pStyle w:val="ListParagraph"/>
+        <w:t>open home page of google analytics.</w:t>
+      </w:r>
+    </w:p>
+    <w:p>
+      <w:pPr>
+        <w:pStyle w:val="4"/>
         <w:tabs>
           <w:tab w:val="left" w:pos="360"/>
         </w:tabs>
@@ -61,7 +39,7 @@
       </w:pPr>
       <w:r>
         <w:drawing>
-          <wp:anchor distT="0" distB="0" distL="114300" distR="114300" simplePos="0" relativeHeight="251659264" behindDoc="0" locked="0" layoutInCell="1" allowOverlap="1" wp14:anchorId="7B4F467B" wp14:editId="2B4FE5F4">
+          <wp:anchor distT="0" distB="0" distL="114300" distR="114300" simplePos="0" relativeHeight="251659264" behindDoc="0" locked="0" layoutInCell="1" allowOverlap="1">
             <wp:simplePos x="0" y="0"/>
             <wp:positionH relativeFrom="column">
               <wp:posOffset>0</wp:posOffset>
@@ -81,10 +59,12 @@
                 <pic:pic xmlns:pic="http://schemas.openxmlformats.org/drawingml/2006/picture">
                   <pic:nvPicPr>
                     <pic:cNvPr id="1" name="Picture 1" descr="Graphical user interface, application&#10;&#10;Description automatically generated"/>
-                    <pic:cNvPicPr/>
+                    <pic:cNvPicPr>
+                      <a:picLocks noChangeAspect="1"/>
+                    </pic:cNvPicPr>
                   </pic:nvPicPr>
                   <pic:blipFill>
-                    <a:blip r:embed="rId5" cstate="print">
+                    <a:blip r:embed="rId4" cstate="print">
                       <a:extLst>
                         <a:ext uri="{28A0092B-C50C-407E-A947-70E740481C1C}">
                           <a14:useLocalDpi xmlns:a14="http://schemas.microsoft.com/office/drawing/2010/main" val="0"/>
@@ -107,12 +87,6 @@
                 </pic:pic>
               </a:graphicData>
             </a:graphic>
-            <wp14:sizeRelH relativeFrom="page">
-              <wp14:pctWidth>0</wp14:pctWidth>
-            </wp14:sizeRelH>
-            <wp14:sizeRelV relativeFrom="page">
-              <wp14:pctHeight>0</wp14:pctHeight>
-            </wp14:sizeRelV>
           </wp:anchor>
         </w:drawing>
       </w:r>
@@ -120,7 +94,7 @@
     <w:p/>
     <w:p>
       <w:pPr>
-        <w:pStyle w:val="ListParagraph"/>
+        <w:pStyle w:val="4"/>
         <w:numPr>
           <w:ilvl w:val="0"/>
           <w:numId w:val="1"/>
@@ -132,7 +106,7 @@
     </w:p>
     <w:p>
       <w:pPr>
-        <w:pStyle w:val="ListParagraph"/>
+        <w:pStyle w:val="4"/>
         <w:numPr>
           <w:ilvl w:val="0"/>
           <w:numId w:val="2"/>
@@ -144,12 +118,12 @@
     </w:p>
     <w:p>
       <w:pPr>
-        <w:pStyle w:val="ListParagraph"/>
+        <w:pStyle w:val="4"/>
         <w:ind w:left="1080"/>
       </w:pPr>
       <w:r>
         <w:drawing>
-          <wp:inline distT="0" distB="0" distL="0" distR="0" wp14:anchorId="2E50AC2A" wp14:editId="11F154D5">
+          <wp:inline distT="0" distB="0" distL="0" distR="0">
             <wp:extent cx="5943600" cy="2752725"/>
             <wp:effectExtent l="0" t="0" r="0" b="9525"/>
             <wp:docPr id="2" name="Picture 2" descr="Graphical user interface, text, application, email&#10;&#10;Description automatically generated"/>
@@ -161,10 +135,12 @@
                 <pic:pic xmlns:pic="http://schemas.openxmlformats.org/drawingml/2006/picture">
                   <pic:nvPicPr>
                     <pic:cNvPr id="2" name="Picture 2" descr="Graphical user interface, text, application, email&#10;&#10;Description automatically generated"/>
-                    <pic:cNvPicPr/>
+                    <pic:cNvPicPr>
+                      <a:picLocks noChangeAspect="1"/>
+                    </pic:cNvPicPr>
                   </pic:nvPicPr>
                   <pic:blipFill>
-                    <a:blip r:embed="rId6"/>
+                    <a:blip r:embed="rId5"/>
                     <a:stretch>
                       <a:fillRect/>
                     </a:stretch>
@@ -187,7 +163,7 @@
     </w:p>
     <w:p>
       <w:pPr>
-        <w:pStyle w:val="ListParagraph"/>
+        <w:pStyle w:val="4"/>
         <w:numPr>
           <w:ilvl w:val="0"/>
           <w:numId w:val="2"/>
@@ -199,13 +175,12 @@
     </w:p>
     <w:p>
       <w:pPr>
-        <w:pStyle w:val="ListParagraph"/>
+        <w:pStyle w:val="4"/>
         <w:ind w:left="1080"/>
       </w:pPr>
       <w:r>
-        <w:lastRenderedPageBreak/>
         <w:drawing>
-          <wp:inline distT="0" distB="0" distL="0" distR="0" wp14:anchorId="3BC4713E" wp14:editId="1BB9B4B5">
+          <wp:inline distT="0" distB="0" distL="0" distR="0">
             <wp:extent cx="5943600" cy="2763520"/>
             <wp:effectExtent l="0" t="0" r="0" b="0"/>
             <wp:docPr id="3" name="Picture 3" descr="Graphical user interface, text, application, email&#10;&#10;Description automatically generated"/>
@@ -217,10 +192,12 @@
                 <pic:pic xmlns:pic="http://schemas.openxmlformats.org/drawingml/2006/picture">
                   <pic:nvPicPr>
                     <pic:cNvPr id="3" name="Picture 3" descr="Graphical user interface, text, application, email&#10;&#10;Description automatically generated"/>
-                    <pic:cNvPicPr/>
+                    <pic:cNvPicPr>
+                      <a:picLocks noChangeAspect="1"/>
+                    </pic:cNvPicPr>
                   </pic:nvPicPr>
                   <pic:blipFill>
-                    <a:blip r:embed="rId7"/>
+                    <a:blip r:embed="rId6"/>
                     <a:stretch>
                       <a:fillRect/>
                     </a:stretch>
@@ -243,12 +220,12 @@
     </w:p>
     <w:p>
       <w:pPr>
-        <w:pStyle w:val="ListParagraph"/>
+        <w:pStyle w:val="4"/>
         <w:ind w:left="1080"/>
       </w:pPr>
       <w:r>
         <w:drawing>
-          <wp:inline distT="0" distB="0" distL="0" distR="0" wp14:anchorId="3A107831" wp14:editId="445FA414">
+          <wp:inline distT="0" distB="0" distL="0" distR="0">
             <wp:extent cx="5943600" cy="2237740"/>
             <wp:effectExtent l="0" t="0" r="0" b="0"/>
             <wp:docPr id="4" name="Picture 4" descr="Graphical user interface, text, application, email&#10;&#10;Description automatically generated"/>
@@ -260,10 +237,12 @@
                 <pic:pic xmlns:pic="http://schemas.openxmlformats.org/drawingml/2006/picture">
                   <pic:nvPicPr>
                     <pic:cNvPr id="4" name="Picture 4" descr="Graphical user interface, text, application, email&#10;&#10;Description automatically generated"/>
-                    <pic:cNvPicPr/>
+                    <pic:cNvPicPr>
+                      <a:picLocks noChangeAspect="1"/>
+                    </pic:cNvPicPr>
                   </pic:nvPicPr>
                   <pic:blipFill>
-                    <a:blip r:embed="rId8"/>
+                    <a:blip r:embed="rId7"/>
                     <a:stretch>
                       <a:fillRect/>
                     </a:stretch>
@@ -286,14 +265,20 @@
     </w:p>
     <w:p>
       <w:pPr>
-        <w:pStyle w:val="ListParagraph"/>
+        <w:pStyle w:val="4"/>
         <w:numPr>
           <w:ilvl w:val="0"/>
           <w:numId w:val="2"/>
         </w:numPr>
       </w:pPr>
       <w:r>
-        <w:t xml:space="preserve">select advanced options in property set up and create </w:t>
+        <w:t>Select</w:t>
+      </w:r>
+      <w:r>
+        <w:t xml:space="preserve"> show</w:t>
+      </w:r>
+      <w:r>
+        <w:t xml:space="preserve"> advanced options in property set up and create </w:t>
       </w:r>
       <w:r>
         <w:rPr>
@@ -309,12 +294,92 @@
     </w:p>
     <w:p>
       <w:pPr>
-        <w:pStyle w:val="ListParagraph"/>
+        <w:pStyle w:val="4"/>
+        <w:numPr>
+          <w:numId w:val="0"/>
+        </w:numPr>
+        <w:ind w:left="720" w:leftChars="0"/>
+      </w:pPr>
+      <w:r>
+        <w:drawing>
+          <wp:inline distT="0" distB="0" distL="114300" distR="114300">
+            <wp:extent cx="5941695" cy="4323715"/>
+            <wp:effectExtent l="0" t="0" r="1905" b="19685"/>
+            <wp:docPr id="15" name="Picture 15" descr="Screenshot 2023-02-20 at 12.02.03 PM"/>
+            <wp:cNvGraphicFramePr>
+              <a:graphicFrameLocks xmlns:a="http://schemas.openxmlformats.org/drawingml/2006/main" noChangeAspect="1"/>
+            </wp:cNvGraphicFramePr>
+            <a:graphic xmlns:a="http://schemas.openxmlformats.org/drawingml/2006/main">
+              <a:graphicData uri="http://schemas.openxmlformats.org/drawingml/2006/picture">
+                <pic:pic xmlns:pic="http://schemas.openxmlformats.org/drawingml/2006/picture">
+                  <pic:nvPicPr>
+                    <pic:cNvPr id="15" name="Picture 15" descr="Screenshot 2023-02-20 at 12.02.03 PM"/>
+                    <pic:cNvPicPr>
+                      <a:picLocks noChangeAspect="1"/>
+                    </pic:cNvPicPr>
+                  </pic:nvPicPr>
+                  <pic:blipFill>
+                    <a:blip r:embed="rId8"/>
+                    <a:stretch>
+                      <a:fillRect/>
+                    </a:stretch>
+                  </pic:blipFill>
+                  <pic:spPr>
+                    <a:xfrm>
+                      <a:off x="0" y="0"/>
+                      <a:ext cx="5941695" cy="4323715"/>
+                    </a:xfrm>
+                    <a:prstGeom prst="rect">
+                      <a:avLst/>
+                    </a:prstGeom>
+                  </pic:spPr>
+                </pic:pic>
+              </a:graphicData>
+            </a:graphic>
+          </wp:inline>
+        </w:drawing>
+      </w:r>
+    </w:p>
+    <w:p>
+      <w:pPr>
+        <w:pStyle w:val="4"/>
+        <w:numPr>
+          <w:ilvl w:val="0"/>
+          <w:numId w:val="2"/>
+        </w:numPr>
+      </w:pPr>
+      <w:r>
+        <w:t>Select create a universal analytics property only</w:t>
+      </w:r>
+      <w:bookmarkStart w:id="0" w:name="_GoBack"/>
+      <w:bookmarkEnd w:id="0"/>
+    </w:p>
+    <w:p>
+      <w:pPr>
+        <w:pStyle w:val="4"/>
+        <w:numPr>
+          <w:numId w:val="0"/>
+        </w:numPr>
+        <w:ind w:left="720" w:leftChars="0"/>
+      </w:pPr>
+    </w:p>
+    <w:p>
+      <w:pPr>
+        <w:pStyle w:val="4"/>
+        <w:numPr>
+          <w:numId w:val="0"/>
+        </w:numPr>
+        <w:ind w:left="720" w:leftChars="0"/>
+      </w:pPr>
+    </w:p>
+    <w:p>
+      <w:pPr>
+        <w:pStyle w:val="4"/>
         <w:ind w:left="1080"/>
       </w:pPr>
       <w:r>
         <w:drawing>
-          <wp:inline distT="0" distB="0" distL="0" distR="0" wp14:anchorId="394A946A" wp14:editId="00E3B4A4">
+          <wp:inline distT="0" distB="0" distL="0" distR="0">
             <wp:extent cx="5943600" cy="2720340"/>
             <wp:effectExtent l="0" t="0" r="0" b="3810"/>
             <wp:docPr id="5" name="Picture 5" descr="Graphical user interface, text, application, email&#10;&#10;Description automatically generated"/>
@@ -326,7 +391,9 @@
                 <pic:pic xmlns:pic="http://schemas.openxmlformats.org/drawingml/2006/picture">
                   <pic:nvPicPr>
                     <pic:cNvPr id="5" name="Picture 5" descr="Graphical user interface, text, application, email&#10;&#10;Description automatically generated"/>
-                    <pic:cNvPicPr/>
+                    <pic:cNvPicPr>
+                      <a:picLocks noChangeAspect="1"/>
+                    </pic:cNvPicPr>
                   </pic:nvPicPr>
                   <pic:blipFill>
                     <a:blip r:embed="rId9"/>
@@ -352,7 +419,7 @@
     </w:p>
     <w:p>
       <w:pPr>
-        <w:pStyle w:val="ListParagraph"/>
+        <w:pStyle w:val="4"/>
         <w:numPr>
           <w:ilvl w:val="0"/>
           <w:numId w:val="2"/>
@@ -364,13 +431,12 @@
     </w:p>
     <w:p>
       <w:pPr>
-        <w:pStyle w:val="ListParagraph"/>
+        <w:pStyle w:val="4"/>
         <w:ind w:left="1080"/>
       </w:pPr>
       <w:r>
-        <w:lastRenderedPageBreak/>
         <w:drawing>
-          <wp:inline distT="0" distB="0" distL="0" distR="0" wp14:anchorId="2BD191B4" wp14:editId="4CD320E2">
+          <wp:inline distT="0" distB="0" distL="0" distR="0">
             <wp:extent cx="5943600" cy="2174875"/>
             <wp:effectExtent l="0" t="0" r="0" b="0"/>
             <wp:docPr id="6" name="Picture 6" descr="Graphical user interface, text, application, email&#10;&#10;Description automatically generated"/>
@@ -382,7 +448,9 @@
                 <pic:pic xmlns:pic="http://schemas.openxmlformats.org/drawingml/2006/picture">
                   <pic:nvPicPr>
                     <pic:cNvPr id="6" name="Picture 6" descr="Graphical user interface, text, application, email&#10;&#10;Description automatically generated"/>
-                    <pic:cNvPicPr/>
+                    <pic:cNvPicPr>
+                      <a:picLocks noChangeAspect="1"/>
+                    </pic:cNvPicPr>
                   </pic:nvPicPr>
                   <pic:blipFill>
                     <a:blip r:embed="rId10"/>
@@ -408,24 +476,19 @@
     </w:p>
     <w:p>
       <w:pPr>
-        <w:pStyle w:val="ListParagraph"/>
+        <w:pStyle w:val="4"/>
         <w:numPr>
           <w:ilvl w:val="0"/>
           <w:numId w:val="1"/>
         </w:numPr>
       </w:pPr>
       <w:r>
-        <w:t xml:space="preserve">paste the tracking code to </w:t>
-      </w:r>
-      <w:proofErr w:type="spellStart"/>
-      <w:r>
-        <w:t>imedbot</w:t>
-      </w:r>
-      <w:proofErr w:type="spellEnd"/>
-    </w:p>
-    <w:p>
-      <w:pPr>
-        <w:pStyle w:val="ListParagraph"/>
+        <w:t>paste the tracking code to imedbot</w:t>
+      </w:r>
+    </w:p>
+    <w:p>
+      <w:pPr>
+        <w:pStyle w:val="4"/>
         <w:numPr>
           <w:ilvl w:val="0"/>
           <w:numId w:val="3"/>
@@ -437,12 +500,12 @@
     </w:p>
     <w:p>
       <w:pPr>
-        <w:pStyle w:val="ListParagraph"/>
+        <w:pStyle w:val="4"/>
         <w:ind w:left="1080"/>
       </w:pPr>
       <w:r>
         <w:drawing>
-          <wp:inline distT="0" distB="0" distL="0" distR="0" wp14:anchorId="6D81F6EC" wp14:editId="3656B41D">
+          <wp:inline distT="0" distB="0" distL="0" distR="0">
             <wp:extent cx="5943600" cy="2216150"/>
             <wp:effectExtent l="0" t="0" r="0" b="0"/>
             <wp:docPr id="7" name="Picture 7" descr="Graphical user interface, text, application, email&#10;&#10;Description automatically generated"/>
@@ -454,7 +517,9 @@
                 <pic:pic xmlns:pic="http://schemas.openxmlformats.org/drawingml/2006/picture">
                   <pic:nvPicPr>
                     <pic:cNvPr id="7" name="Picture 7" descr="Graphical user interface, text, application, email&#10;&#10;Description automatically generated"/>
-                    <pic:cNvPicPr/>
+                    <pic:cNvPicPr>
+                      <a:picLocks noChangeAspect="1"/>
+                    </pic:cNvPicPr>
                   </pic:nvPicPr>
                   <pic:blipFill>
                     <a:blip r:embed="rId11"/>
@@ -480,7 +545,7 @@
     </w:p>
     <w:p>
       <w:pPr>
-        <w:pStyle w:val="ListParagraph"/>
+        <w:pStyle w:val="4"/>
         <w:numPr>
           <w:ilvl w:val="0"/>
           <w:numId w:val="3"/>
@@ -492,12 +557,12 @@
     </w:p>
     <w:p>
       <w:pPr>
-        <w:pStyle w:val="ListParagraph"/>
+        <w:pStyle w:val="4"/>
         <w:ind w:left="1080"/>
       </w:pPr>
       <w:r>
         <w:drawing>
-          <wp:inline distT="0" distB="0" distL="0" distR="0" wp14:anchorId="19671ABB" wp14:editId="5AC4BADD">
+          <wp:inline distT="0" distB="0" distL="0" distR="0">
             <wp:extent cx="5943600" cy="3025140"/>
             <wp:effectExtent l="0" t="0" r="0" b="3810"/>
             <wp:docPr id="8" name="Picture 8" descr="Text&#10;&#10;Description automatically generated"/>
@@ -509,7 +574,9 @@
                 <pic:pic xmlns:pic="http://schemas.openxmlformats.org/drawingml/2006/picture">
                   <pic:nvPicPr>
                     <pic:cNvPr id="8" name="Picture 8" descr="Text&#10;&#10;Description automatically generated"/>
-                    <pic:cNvPicPr/>
+                    <pic:cNvPicPr>
+                      <a:picLocks noChangeAspect="1"/>
+                    </pic:cNvPicPr>
                   </pic:nvPicPr>
                   <pic:blipFill>
                     <a:blip r:embed="rId12"/>
@@ -535,36 +602,19 @@
     </w:p>
     <w:p>
       <w:pPr>
-        <w:pStyle w:val="ListParagraph"/>
+        <w:pStyle w:val="4"/>
         <w:numPr>
           <w:ilvl w:val="0"/>
           <w:numId w:val="1"/>
         </w:numPr>
       </w:pPr>
       <w:r>
-        <w:lastRenderedPageBreak/>
-        <w:t xml:space="preserve">deploy the project to </w:t>
-      </w:r>
-      <w:proofErr w:type="spellStart"/>
-      <w:r>
-        <w:t>aws</w:t>
-      </w:r>
-      <w:proofErr w:type="spellEnd"/>
-      <w:r>
-        <w:t xml:space="preserve"> </w:t>
-      </w:r>
-      <w:proofErr w:type="gramStart"/>
-      <w:r>
-        <w:t>( which</w:t>
-      </w:r>
-      <w:proofErr w:type="gramEnd"/>
-      <w:r>
-        <w:t xml:space="preserve"> can be referenced in WorkWithAWS.docx)</w:t>
-      </w:r>
-    </w:p>
-    <w:p>
-      <w:pPr>
-        <w:pStyle w:val="ListParagraph"/>
+        <w:t>deploy the project to aws ( which can be referenced in WorkWithAWS.docx)</w:t>
+      </w:r>
+    </w:p>
+    <w:p>
+      <w:pPr>
+        <w:pStyle w:val="4"/>
         <w:numPr>
           <w:ilvl w:val="0"/>
           <w:numId w:val="1"/>
@@ -576,11 +626,11 @@
     </w:p>
     <w:p>
       <w:pPr>
-        <w:pStyle w:val="ListParagraph"/>
+        <w:pStyle w:val="4"/>
       </w:pPr>
       <w:r>
         <w:drawing>
-          <wp:inline distT="0" distB="0" distL="0" distR="0" wp14:anchorId="4D6C2140" wp14:editId="5C0F46A8">
+          <wp:inline distT="0" distB="0" distL="0" distR="0">
             <wp:extent cx="5943600" cy="2106930"/>
             <wp:effectExtent l="0" t="0" r="0" b="7620"/>
             <wp:docPr id="9" name="Picture 9" descr="Graphical user interface, text, application, email&#10;&#10;Description automatically generated"/>
@@ -592,7 +642,9 @@
                 <pic:pic xmlns:pic="http://schemas.openxmlformats.org/drawingml/2006/picture">
                   <pic:nvPicPr>
                     <pic:cNvPr id="9" name="Picture 9" descr="Graphical user interface, text, application, email&#10;&#10;Description automatically generated"/>
-                    <pic:cNvPicPr/>
+                    <pic:cNvPicPr>
+                      <a:picLocks noChangeAspect="1"/>
+                    </pic:cNvPicPr>
                   </pic:nvPicPr>
                   <pic:blipFill>
                     <a:blip r:embed="rId13"/>
@@ -618,11 +670,11 @@
     </w:p>
     <w:p>
       <w:pPr>
-        <w:pStyle w:val="ListParagraph"/>
+        <w:pStyle w:val="4"/>
       </w:pPr>
       <w:r>
         <w:drawing>
-          <wp:inline distT="0" distB="0" distL="0" distR="0" wp14:anchorId="0A1EC8AE" wp14:editId="0C64181F">
+          <wp:inline distT="0" distB="0" distL="0" distR="0">
             <wp:extent cx="5943600" cy="2401570"/>
             <wp:effectExtent l="0" t="0" r="0" b="0"/>
             <wp:docPr id="10" name="Picture 10" descr="Graphical user interface, application, Word&#10;&#10;Description automatically generated"/>
@@ -634,7 +686,9 @@
                 <pic:pic xmlns:pic="http://schemas.openxmlformats.org/drawingml/2006/picture">
                   <pic:nvPicPr>
                     <pic:cNvPr id="10" name="Picture 10" descr="Graphical user interface, application, Word&#10;&#10;Description automatically generated"/>
-                    <pic:cNvPicPr/>
+                    <pic:cNvPicPr>
+                      <a:picLocks noChangeAspect="1"/>
+                    </pic:cNvPicPr>
                   </pic:nvPicPr>
                   <pic:blipFill>
                     <a:blip r:embed="rId14"/>
@@ -660,7 +714,7 @@
     </w:p>
     <w:p>
       <w:pPr>
-        <w:pStyle w:val="ListParagraph"/>
+        <w:pStyle w:val="4"/>
         <w:numPr>
           <w:ilvl w:val="0"/>
           <w:numId w:val="1"/>
@@ -672,31 +726,23 @@
     </w:p>
     <w:p>
       <w:pPr>
-        <w:pStyle w:val="ListParagraph"/>
+        <w:pStyle w:val="4"/>
         <w:numPr>
           <w:ilvl w:val="0"/>
           <w:numId w:val="4"/>
         </w:numPr>
       </w:pPr>
       <w:r>
-        <w:t xml:space="preserve">click </w:t>
-      </w:r>
-      <w:proofErr w:type="spellStart"/>
-      <w:r>
-        <w:t>realtime</w:t>
-      </w:r>
-      <w:proofErr w:type="spellEnd"/>
-      <w:r>
-        <w:t>-&gt;overview</w:t>
-      </w:r>
-    </w:p>
-    <w:p>
-      <w:pPr>
-        <w:pStyle w:val="ListParagraph"/>
+        <w:t>click realtime-&gt;overview</w:t>
+      </w:r>
+    </w:p>
+    <w:p>
+      <w:pPr>
+        <w:pStyle w:val="4"/>
       </w:pPr>
       <w:r>
         <w:drawing>
-          <wp:inline distT="0" distB="0" distL="0" distR="0" wp14:anchorId="4C40DA44" wp14:editId="5AAE0DA2">
+          <wp:inline distT="0" distB="0" distL="0" distR="0">
             <wp:extent cx="5943600" cy="2276475"/>
             <wp:effectExtent l="0" t="0" r="0" b="9525"/>
             <wp:docPr id="11" name="Picture 11" descr="Graphical user interface, application&#10;&#10;Description automatically generated"/>
@@ -708,7 +754,9 @@
                 <pic:pic xmlns:pic="http://schemas.openxmlformats.org/drawingml/2006/picture">
                   <pic:nvPicPr>
                     <pic:cNvPr id="11" name="Picture 11" descr="Graphical user interface, application&#10;&#10;Description automatically generated"/>
-                    <pic:cNvPicPr/>
+                    <pic:cNvPicPr>
+                      <a:picLocks noChangeAspect="1"/>
+                    </pic:cNvPicPr>
                   </pic:nvPicPr>
                   <pic:blipFill>
                     <a:blip r:embed="rId15"/>
@@ -734,12 +782,11 @@
     </w:p>
     <w:p>
       <w:pPr>
-        <w:pStyle w:val="ListParagraph"/>
-      </w:pPr>
-      <w:r>
-        <w:lastRenderedPageBreak/>
+        <w:pStyle w:val="4"/>
+      </w:pPr>
+      <w:r>
         <w:drawing>
-          <wp:inline distT="0" distB="0" distL="0" distR="0" wp14:anchorId="4336A277" wp14:editId="7AC87767">
+          <wp:inline distT="0" distB="0" distL="0" distR="0">
             <wp:extent cx="5943600" cy="2324735"/>
             <wp:effectExtent l="0" t="0" r="0" b="0"/>
             <wp:docPr id="12" name="Picture 12" descr="Graphical user interface, application&#10;&#10;Description automatically generated"/>
@@ -751,7 +798,9 @@
                 <pic:pic xmlns:pic="http://schemas.openxmlformats.org/drawingml/2006/picture">
                   <pic:nvPicPr>
                     <pic:cNvPr id="12" name="Picture 12" descr="Graphical user interface, application&#10;&#10;Description automatically generated"/>
-                    <pic:cNvPicPr/>
+                    <pic:cNvPicPr>
+                      <a:picLocks noChangeAspect="1"/>
+                    </pic:cNvPicPr>
                   </pic:nvPicPr>
                   <pic:blipFill>
                     <a:blip r:embed="rId16"/>
@@ -777,7 +826,7 @@
     </w:p>
     <w:p>
       <w:pPr>
-        <w:pStyle w:val="ListParagraph"/>
+        <w:pStyle w:val="4"/>
       </w:pPr>
       <w:r>
         <w:t>As you can see, the data has already transmitted to google analytics</w:t>
@@ -785,7 +834,7 @@
     </w:p>
     <w:p>
       <w:pPr>
-        <w:pStyle w:val="ListParagraph"/>
+        <w:pStyle w:val="4"/>
         <w:numPr>
           <w:ilvl w:val="0"/>
           <w:numId w:val="1"/>
@@ -797,7 +846,7 @@
     </w:p>
     <w:p>
       <w:pPr>
-        <w:pStyle w:val="ListParagraph"/>
+        <w:pStyle w:val="4"/>
         <w:numPr>
           <w:ilvl w:val="0"/>
           <w:numId w:val="5"/>
@@ -809,12 +858,12 @@
     </w:p>
     <w:p>
       <w:pPr>
-        <w:pStyle w:val="ListParagraph"/>
+        <w:pStyle w:val="4"/>
         <w:ind w:left="1080"/>
       </w:pPr>
       <w:r>
         <w:drawing>
-          <wp:inline distT="0" distB="0" distL="0" distR="0" wp14:anchorId="223BAECB" wp14:editId="4E048E3B">
+          <wp:inline distT="0" distB="0" distL="0" distR="0">
             <wp:extent cx="5943600" cy="2247900"/>
             <wp:effectExtent l="0" t="0" r="0" b="0"/>
             <wp:docPr id="13" name="Picture 13" descr="Graphical user interface&#10;&#10;Description automatically generated"/>
@@ -826,7 +875,9 @@
                 <pic:pic xmlns:pic="http://schemas.openxmlformats.org/drawingml/2006/picture">
                   <pic:nvPicPr>
                     <pic:cNvPr id="13" name="Picture 13" descr="Graphical user interface&#10;&#10;Description automatically generated"/>
-                    <pic:cNvPicPr/>
+                    <pic:cNvPicPr>
+                      <a:picLocks noChangeAspect="1"/>
+                    </pic:cNvPicPr>
                   </pic:nvPicPr>
                   <pic:blipFill>
                     <a:blip r:embed="rId17"/>
@@ -852,7 +903,7 @@
     </w:p>
     <w:p>
       <w:pPr>
-        <w:pStyle w:val="ListParagraph"/>
+        <w:pStyle w:val="4"/>
         <w:numPr>
           <w:ilvl w:val="0"/>
           <w:numId w:val="5"/>
@@ -864,13 +915,13 @@
     </w:p>
     <w:p>
       <w:pPr>
-        <w:pStyle w:val="ListParagraph"/>
+        <w:pStyle w:val="4"/>
         <w:ind w:left="1080"/>
       </w:pPr>
       <w:r>
         <w:drawing>
-          <wp:inline distT="0" distB="0" distL="0" distR="0" wp14:anchorId="17F58FEC" wp14:editId="429F1D63">
-            <wp:extent cx="1955901" cy="1632034"/>
+          <wp:inline distT="0" distB="0" distL="0" distR="0">
+            <wp:extent cx="1955800" cy="1631950"/>
             <wp:effectExtent l="0" t="0" r="6350" b="6350"/>
             <wp:docPr id="14" name="Picture 14" descr="Graphical user interface, text, application, chat or text message&#10;&#10;Description automatically generated"/>
             <wp:cNvGraphicFramePr>
@@ -881,7 +932,9 @@
                 <pic:pic xmlns:pic="http://schemas.openxmlformats.org/drawingml/2006/picture">
                   <pic:nvPicPr>
                     <pic:cNvPr id="14" name="Picture 14" descr="Graphical user interface, text, application, chat or text message&#10;&#10;Description automatically generated"/>
-                    <pic:cNvPicPr/>
+                    <pic:cNvPicPr>
+                      <a:picLocks noChangeAspect="1"/>
+                    </pic:cNvPicPr>
                   </pic:nvPicPr>
                   <pic:blipFill>
                     <a:blip r:embed="rId18"/>
@@ -907,7 +960,7 @@
     </w:p>
     <w:p>
       <w:pPr>
-        <w:pStyle w:val="ListParagraph"/>
+        <w:pStyle w:val="4"/>
         <w:numPr>
           <w:ilvl w:val="0"/>
           <w:numId w:val="5"/>
@@ -919,27 +972,27 @@
     </w:p>
     <w:p>
       <w:pPr>
-        <w:pStyle w:val="ListParagraph"/>
+        <w:pStyle w:val="4"/>
         <w:ind w:left="1080"/>
       </w:pPr>
     </w:p>
     <w:sectPr>
       <w:pgSz w:w="12240" w:h="15840"/>
       <w:pgMar w:top="1440" w:right="1440" w:bottom="1440" w:left="1440" w:header="720" w:footer="720" w:gutter="0"/>
-      <w:cols w:space="720"/>
-      <w:docGrid w:linePitch="360"/>
+      <w:cols w:space="720" w:num="1"/>
+      <w:docGrid w:linePitch="360" w:charSpace="0"/>
     </w:sectPr>
   </w:body>
 </w:document>
 </file>
 
 <file path=word/numbering.xml><?xml version="1.0" encoding="utf-8"?>
-<w:numbering xmlns:wpc="http://schemas.microsoft.com/office/word/2010/wordprocessingCanvas" xmlns:cx="http://schemas.microsoft.com/office/drawing/2014/chartex" xmlns:cx1="http://schemas.microsoft.com/office/drawing/2015/9/8/chartex" xmlns:cx2="http://schemas.microsoft.com/office/drawing/2015/10/21/chartex" xmlns:cx3="http://schemas.microsoft.com/office/drawing/2016/5/9/chartex" xmlns:cx4="http://schemas.microsoft.com/office/drawing/2016/5/10/chartex" xmlns:cx5="http://schemas.microsoft.com/office/drawing/2016/5/11/chartex" xmlns:cx6="http://schemas.microsoft.com/office/drawing/2016/5/12/chartex" xmlns:cx7="http://schemas.microsoft.com/office/drawing/2016/5/13/chartex" xmlns:cx8="http://schemas.microsoft.com/office/drawing/2016/5/14/chartex" xmlns:mc="http://schemas.openxmlformats.org/markup-compatibility/2006" xmlns:aink="http://schemas.microsoft.com/office/drawing/2016/ink" xmlns:am3d="http://schemas.microsoft.com/office/drawing/2017/model3d" xmlns:o="urn:schemas-microsoft-com:office:office" xmlns:oel="http://schemas.microsoft.com/office/2019/extlst" xmlns:r="http://schemas.openxmlformats.org/officeDocument/2006/relationships" xmlns:m="http://schemas.openxmlformats.org/officeDocument/2006/math" xmlns:v="urn:schemas-microsoft-com:vml" xmlns:wp14="http://schemas.microsoft.com/office/word/2010/wordprocessingDrawing" xmlns:wp="http://schemas.openxmlformats.org/drawingml/2006/wordprocessingDrawing" xmlns:w10="urn:schemas-microsoft-com:office:word" xmlns:w="http://schemas.openxmlformats.org/wordprocessingml/2006/main" xmlns:w14="http://schemas.microsoft.com/office/word/2010/wordml" xmlns:w15="http://schemas.microsoft.com/office/word/2012/wordml" xmlns:w16cex="http://schemas.microsoft.com/office/word/2018/wordml/cex" xmlns:w16cid="http://schemas.microsoft.com/office/word/2016/wordml/cid" xmlns:w16="http://schemas.microsoft.com/office/word/2018/wordml" xmlns:w16sdtdh="http://schemas.microsoft.com/office/word/2020/wordml/sdtdatahash" xmlns:w16se="http://schemas.microsoft.com/office/word/2015/wordml/symex" xmlns:wpg="http://schemas.microsoft.com/office/word/2010/wordprocessingGroup" xmlns:wpi="http://schemas.microsoft.com/office/word/2010/wordprocessingInk" xmlns:wne="http://schemas.microsoft.com/office/word/2006/wordml" xmlns:wps="http://schemas.microsoft.com/office/word/2010/wordprocessingShape" mc:Ignorable="w14 w15 w16se w16cid w16 w16cex w16sdtdh wp14">
-  <w:abstractNum w:abstractNumId="0" w15:restartNumberingAfterBreak="0">
+<w:numbering xmlns:wpc="http://schemas.microsoft.com/office/word/2010/wordprocessingCanvas" xmlns:mc="http://schemas.openxmlformats.org/markup-compatibility/2006" xmlns:o="urn:schemas-microsoft-com:office:office" xmlns:r="http://schemas.openxmlformats.org/officeDocument/2006/relationships" xmlns:m="http://schemas.openxmlformats.org/officeDocument/2006/math" xmlns:v="urn:schemas-microsoft-com:vml" xmlns:wp14="http://schemas.microsoft.com/office/word/2010/wordprocessingDrawing" xmlns:wp="http://schemas.openxmlformats.org/drawingml/2006/wordprocessingDrawing" xmlns:w10="urn:schemas-microsoft-com:office:word" xmlns:w="http://schemas.openxmlformats.org/wordprocessingml/2006/main" xmlns:w14="http://schemas.microsoft.com/office/word/2010/wordml" xmlns:wpg="http://schemas.microsoft.com/office/word/2010/wordprocessingGroup" xmlns:wpi="http://schemas.microsoft.com/office/word/2010/wordprocessingInk" xmlns:wne="http://schemas.microsoft.com/office/word/2006/wordml" xmlns:wps="http://schemas.microsoft.com/office/word/2010/wordprocessingShape" mc:Ignorable="w14 wp14">
+  <w:abstractNum w:abstractNumId="0">
     <w:nsid w:val="07CF3915"/>
-    <w:multiLevelType w:val="hybridMultilevel"/>
-    <w:tmpl w:val="872C03DC"/>
-    <w:lvl w:ilvl="0" w:tplc="0409000F">
+    <w:multiLevelType w:val="multilevel"/>
+    <w:tmpl w:val="07CF3915"/>
+    <w:lvl w:ilvl="0" w:tentative="0">
       <w:start w:val="1"/>
       <w:numFmt w:val="decimal"/>
       <w:lvlText w:val="%1."/>
@@ -951,7 +1004,7 @@
         <w:rFonts w:hint="default"/>
       </w:rPr>
     </w:lvl>
-    <w:lvl w:ilvl="1" w:tplc="04090019" w:tentative="1">
+    <w:lvl w:ilvl="1" w:tentative="0">
       <w:start w:val="1"/>
       <w:numFmt w:val="lowerLetter"/>
       <w:lvlText w:val="%2."/>
@@ -960,7 +1013,7 @@
         <w:ind w:left="1440" w:hanging="360"/>
       </w:pPr>
     </w:lvl>
-    <w:lvl w:ilvl="2" w:tplc="0409001B" w:tentative="1">
+    <w:lvl w:ilvl="2" w:tentative="0">
       <w:start w:val="1"/>
       <w:numFmt w:val="lowerRoman"/>
       <w:lvlText w:val="%3."/>
@@ -969,7 +1022,7 @@
         <w:ind w:left="2160" w:hanging="180"/>
       </w:pPr>
     </w:lvl>
-    <w:lvl w:ilvl="3" w:tplc="0409000F" w:tentative="1">
+    <w:lvl w:ilvl="3" w:tentative="0">
       <w:start w:val="1"/>
       <w:numFmt w:val="decimal"/>
       <w:lvlText w:val="%4."/>
@@ -978,7 +1031,7 @@
         <w:ind w:left="2880" w:hanging="360"/>
       </w:pPr>
     </w:lvl>
-    <w:lvl w:ilvl="4" w:tplc="04090019" w:tentative="1">
+    <w:lvl w:ilvl="4" w:tentative="0">
       <w:start w:val="1"/>
       <w:numFmt w:val="lowerLetter"/>
       <w:lvlText w:val="%5."/>
@@ -987,7 +1040,7 @@
         <w:ind w:left="3600" w:hanging="360"/>
       </w:pPr>
     </w:lvl>
-    <w:lvl w:ilvl="5" w:tplc="0409001B" w:tentative="1">
+    <w:lvl w:ilvl="5" w:tentative="0">
       <w:start w:val="1"/>
       <w:numFmt w:val="lowerRoman"/>
       <w:lvlText w:val="%6."/>
@@ -996,7 +1049,7 @@
         <w:ind w:left="4320" w:hanging="180"/>
       </w:pPr>
     </w:lvl>
-    <w:lvl w:ilvl="6" w:tplc="0409000F" w:tentative="1">
+    <w:lvl w:ilvl="6" w:tentative="0">
       <w:start w:val="1"/>
       <w:numFmt w:val="decimal"/>
       <w:lvlText w:val="%7."/>
@@ -1005,7 +1058,7 @@
         <w:ind w:left="5040" w:hanging="360"/>
       </w:pPr>
     </w:lvl>
-    <w:lvl w:ilvl="7" w:tplc="04090019" w:tentative="1">
+    <w:lvl w:ilvl="7" w:tentative="0">
       <w:start w:val="1"/>
       <w:numFmt w:val="lowerLetter"/>
       <w:lvlText w:val="%8."/>
@@ -1014,7 +1067,7 @@
         <w:ind w:left="5760" w:hanging="360"/>
       </w:pPr>
     </w:lvl>
-    <w:lvl w:ilvl="8" w:tplc="0409001B" w:tentative="1">
+    <w:lvl w:ilvl="8" w:tentative="0">
       <w:start w:val="1"/>
       <w:numFmt w:val="lowerRoman"/>
       <w:lvlText w:val="%9."/>
@@ -1024,11 +1077,11 @@
       </w:pPr>
     </w:lvl>
   </w:abstractNum>
-  <w:abstractNum w:abstractNumId="1" w15:restartNumberingAfterBreak="0">
+  <w:abstractNum w:abstractNumId="1">
     <w:nsid w:val="370900B3"/>
-    <w:multiLevelType w:val="hybridMultilevel"/>
-    <w:tmpl w:val="0C56BBBA"/>
-    <w:lvl w:ilvl="0" w:tplc="13364E58">
+    <w:multiLevelType w:val="multilevel"/>
+    <w:tmpl w:val="370900B3"/>
+    <w:lvl w:ilvl="0" w:tentative="0">
       <w:start w:val="1"/>
       <w:numFmt w:val="lowerLetter"/>
       <w:lvlText w:val="%1."/>
@@ -1040,7 +1093,7 @@
         <w:rFonts w:hint="default"/>
       </w:rPr>
     </w:lvl>
-    <w:lvl w:ilvl="1" w:tplc="04090019" w:tentative="1">
+    <w:lvl w:ilvl="1" w:tentative="0">
       <w:start w:val="1"/>
       <w:numFmt w:val="lowerLetter"/>
       <w:lvlText w:val="%2."/>
@@ -1049,7 +1102,7 @@
         <w:ind w:left="1800" w:hanging="360"/>
       </w:pPr>
     </w:lvl>
-    <w:lvl w:ilvl="2" w:tplc="0409001B" w:tentative="1">
+    <w:lvl w:ilvl="2" w:tentative="0">
       <w:start w:val="1"/>
       <w:numFmt w:val="lowerRoman"/>
       <w:lvlText w:val="%3."/>
@@ -1058,7 +1111,7 @@
         <w:ind w:left="2520" w:hanging="180"/>
       </w:pPr>
     </w:lvl>
-    <w:lvl w:ilvl="3" w:tplc="0409000F" w:tentative="1">
+    <w:lvl w:ilvl="3" w:tentative="0">
       <w:start w:val="1"/>
       <w:numFmt w:val="decimal"/>
       <w:lvlText w:val="%4."/>
@@ -1067,7 +1120,7 @@
         <w:ind w:left="3240" w:hanging="360"/>
       </w:pPr>
     </w:lvl>
-    <w:lvl w:ilvl="4" w:tplc="04090019" w:tentative="1">
+    <w:lvl w:ilvl="4" w:tentative="0">
       <w:start w:val="1"/>
       <w:numFmt w:val="lowerLetter"/>
       <w:lvlText w:val="%5."/>
@@ -1076,7 +1129,7 @@
         <w:ind w:left="3960" w:hanging="360"/>
       </w:pPr>
     </w:lvl>
-    <w:lvl w:ilvl="5" w:tplc="0409001B" w:tentative="1">
+    <w:lvl w:ilvl="5" w:tentative="0">
       <w:start w:val="1"/>
       <w:numFmt w:val="lowerRoman"/>
       <w:lvlText w:val="%6."/>
@@ -1085,7 +1138,7 @@
         <w:ind w:left="4680" w:hanging="180"/>
       </w:pPr>
     </w:lvl>
-    <w:lvl w:ilvl="6" w:tplc="0409000F" w:tentative="1">
+    <w:lvl w:ilvl="6" w:tentative="0">
       <w:start w:val="1"/>
       <w:numFmt w:val="decimal"/>
       <w:lvlText w:val="%7."/>
@@ -1094,7 +1147,7 @@
         <w:ind w:left="5400" w:hanging="360"/>
       </w:pPr>
     </w:lvl>
-    <w:lvl w:ilvl="7" w:tplc="04090019" w:tentative="1">
+    <w:lvl w:ilvl="7" w:tentative="0">
       <w:start w:val="1"/>
       <w:numFmt w:val="lowerLetter"/>
       <w:lvlText w:val="%8."/>
@@ -1103,7 +1156,7 @@
         <w:ind w:left="6120" w:hanging="360"/>
       </w:pPr>
     </w:lvl>
-    <w:lvl w:ilvl="8" w:tplc="0409001B" w:tentative="1">
+    <w:lvl w:ilvl="8" w:tentative="0">
       <w:start w:val="1"/>
       <w:numFmt w:val="lowerRoman"/>
       <w:lvlText w:val="%9."/>
@@ -1113,11 +1166,11 @@
       </w:pPr>
     </w:lvl>
   </w:abstractNum>
-  <w:abstractNum w:abstractNumId="2" w15:restartNumberingAfterBreak="0">
+  <w:abstractNum w:abstractNumId="2">
     <w:nsid w:val="52001AE8"/>
-    <w:multiLevelType w:val="hybridMultilevel"/>
-    <w:tmpl w:val="3A787B5E"/>
-    <w:lvl w:ilvl="0" w:tplc="DB96A80A">
+    <w:multiLevelType w:val="multilevel"/>
+    <w:tmpl w:val="52001AE8"/>
+    <w:lvl w:ilvl="0" w:tentative="0">
       <w:start w:val="1"/>
       <w:numFmt w:val="lowerLetter"/>
       <w:lvlText w:val="%1."/>
@@ -1129,7 +1182,7 @@
         <w:rFonts w:hint="default"/>
       </w:rPr>
     </w:lvl>
-    <w:lvl w:ilvl="1" w:tplc="04090019" w:tentative="1">
+    <w:lvl w:ilvl="1" w:tentative="0">
       <w:start w:val="1"/>
       <w:numFmt w:val="lowerLetter"/>
       <w:lvlText w:val="%2."/>
@@ -1138,7 +1191,7 @@
         <w:ind w:left="1800" w:hanging="360"/>
       </w:pPr>
     </w:lvl>
-    <w:lvl w:ilvl="2" w:tplc="0409001B" w:tentative="1">
+    <w:lvl w:ilvl="2" w:tentative="0">
       <w:start w:val="1"/>
       <w:numFmt w:val="lowerRoman"/>
       <w:lvlText w:val="%3."/>
@@ -1147,7 +1200,7 @@
         <w:ind w:left="2520" w:hanging="180"/>
       </w:pPr>
     </w:lvl>
-    <w:lvl w:ilvl="3" w:tplc="0409000F" w:tentative="1">
+    <w:lvl w:ilvl="3" w:tentative="0">
       <w:start w:val="1"/>
       <w:numFmt w:val="decimal"/>
       <w:lvlText w:val="%4."/>
@@ -1156,7 +1209,7 @@
         <w:ind w:left="3240" w:hanging="360"/>
       </w:pPr>
     </w:lvl>
-    <w:lvl w:ilvl="4" w:tplc="04090019" w:tentative="1">
+    <w:lvl w:ilvl="4" w:tentative="0">
       <w:start w:val="1"/>
       <w:numFmt w:val="lowerLetter"/>
       <w:lvlText w:val="%5."/>
@@ -1165,7 +1218,7 @@
         <w:ind w:left="3960" w:hanging="360"/>
       </w:pPr>
     </w:lvl>
-    <w:lvl w:ilvl="5" w:tplc="0409001B" w:tentative="1">
+    <w:lvl w:ilvl="5" w:tentative="0">
       <w:start w:val="1"/>
       <w:numFmt w:val="lowerRoman"/>
       <w:lvlText w:val="%6."/>
@@ -1174,7 +1227,7 @@
         <w:ind w:left="4680" w:hanging="180"/>
       </w:pPr>
     </w:lvl>
-    <w:lvl w:ilvl="6" w:tplc="0409000F" w:tentative="1">
+    <w:lvl w:ilvl="6" w:tentative="0">
       <w:start w:val="1"/>
       <w:numFmt w:val="decimal"/>
       <w:lvlText w:val="%7."/>
@@ -1183,7 +1236,7 @@
         <w:ind w:left="5400" w:hanging="360"/>
       </w:pPr>
     </w:lvl>
-    <w:lvl w:ilvl="7" w:tplc="04090019" w:tentative="1">
+    <w:lvl w:ilvl="7" w:tentative="0">
       <w:start w:val="1"/>
       <w:numFmt w:val="lowerLetter"/>
       <w:lvlText w:val="%8."/>
@@ -1192,7 +1245,7 @@
         <w:ind w:left="6120" w:hanging="360"/>
       </w:pPr>
     </w:lvl>
-    <w:lvl w:ilvl="8" w:tplc="0409001B" w:tentative="1">
+    <w:lvl w:ilvl="8" w:tentative="0">
       <w:start w:val="1"/>
       <w:numFmt w:val="lowerRoman"/>
       <w:lvlText w:val="%9."/>
@@ -1202,11 +1255,11 @@
       </w:pPr>
     </w:lvl>
   </w:abstractNum>
-  <w:abstractNum w:abstractNumId="3" w15:restartNumberingAfterBreak="0">
+  <w:abstractNum w:abstractNumId="3">
     <w:nsid w:val="522655AB"/>
-    <w:multiLevelType w:val="hybridMultilevel"/>
-    <w:tmpl w:val="F2CE8E0C"/>
-    <w:lvl w:ilvl="0" w:tplc="4BFC8B0C">
+    <w:multiLevelType w:val="multilevel"/>
+    <w:tmpl w:val="522655AB"/>
+    <w:lvl w:ilvl="0" w:tentative="0">
       <w:start w:val="1"/>
       <w:numFmt w:val="lowerLetter"/>
       <w:lvlText w:val="%1."/>
@@ -1218,7 +1271,7 @@
         <w:rFonts w:hint="default"/>
       </w:rPr>
     </w:lvl>
-    <w:lvl w:ilvl="1" w:tplc="04090019" w:tentative="1">
+    <w:lvl w:ilvl="1" w:tentative="0">
       <w:start w:val="1"/>
       <w:numFmt w:val="lowerLetter"/>
       <w:lvlText w:val="%2."/>
@@ -1227,7 +1280,7 @@
         <w:ind w:left="1800" w:hanging="360"/>
       </w:pPr>
     </w:lvl>
-    <w:lvl w:ilvl="2" w:tplc="0409001B" w:tentative="1">
+    <w:lvl w:ilvl="2" w:tentative="0">
       <w:start w:val="1"/>
       <w:numFmt w:val="lowerRoman"/>
       <w:lvlText w:val="%3."/>
@@ -1236,7 +1289,7 @@
         <w:ind w:left="2520" w:hanging="180"/>
       </w:pPr>
     </w:lvl>
-    <w:lvl w:ilvl="3" w:tplc="0409000F" w:tentative="1">
+    <w:lvl w:ilvl="3" w:tentative="0">
       <w:start w:val="1"/>
       <w:numFmt w:val="decimal"/>
       <w:lvlText w:val="%4."/>
@@ -1245,7 +1298,7 @@
         <w:ind w:left="3240" w:hanging="360"/>
       </w:pPr>
     </w:lvl>
-    <w:lvl w:ilvl="4" w:tplc="04090019" w:tentative="1">
+    <w:lvl w:ilvl="4" w:tentative="0">
       <w:start w:val="1"/>
       <w:numFmt w:val="lowerLetter"/>
       <w:lvlText w:val="%5."/>
@@ -1254,7 +1307,7 @@
         <w:ind w:left="3960" w:hanging="360"/>
       </w:pPr>
     </w:lvl>
-    <w:lvl w:ilvl="5" w:tplc="0409001B" w:tentative="1">
+    <w:lvl w:ilvl="5" w:tentative="0">
       <w:start w:val="1"/>
       <w:numFmt w:val="lowerRoman"/>
       <w:lvlText w:val="%6."/>
@@ -1263,7 +1316,7 @@
         <w:ind w:left="4680" w:hanging="180"/>
       </w:pPr>
     </w:lvl>
-    <w:lvl w:ilvl="6" w:tplc="0409000F" w:tentative="1">
+    <w:lvl w:ilvl="6" w:tentative="0">
       <w:start w:val="1"/>
       <w:numFmt w:val="decimal"/>
       <w:lvlText w:val="%7."/>
@@ -1272,7 +1325,7 @@
         <w:ind w:left="5400" w:hanging="360"/>
       </w:pPr>
     </w:lvl>
-    <w:lvl w:ilvl="7" w:tplc="04090019" w:tentative="1">
+    <w:lvl w:ilvl="7" w:tentative="0">
       <w:start w:val="1"/>
       <w:numFmt w:val="lowerLetter"/>
       <w:lvlText w:val="%8."/>
@@ -1281,7 +1334,7 @@
         <w:ind w:left="6120" w:hanging="360"/>
       </w:pPr>
     </w:lvl>
-    <w:lvl w:ilvl="8" w:tplc="0409001B" w:tentative="1">
+    <w:lvl w:ilvl="8" w:tentative="0">
       <w:start w:val="1"/>
       <w:numFmt w:val="lowerRoman"/>
       <w:lvlText w:val="%9."/>
@@ -1291,11 +1344,11 @@
       </w:pPr>
     </w:lvl>
   </w:abstractNum>
-  <w:abstractNum w:abstractNumId="4" w15:restartNumberingAfterBreak="0">
+  <w:abstractNum w:abstractNumId="4">
     <w:nsid w:val="701E711D"/>
-    <w:multiLevelType w:val="hybridMultilevel"/>
-    <w:tmpl w:val="13120D86"/>
-    <w:lvl w:ilvl="0" w:tplc="E36C45EE">
+    <w:multiLevelType w:val="multilevel"/>
+    <w:tmpl w:val="701E711D"/>
+    <w:lvl w:ilvl="0" w:tentative="0">
       <w:start w:val="1"/>
       <w:numFmt w:val="lowerLetter"/>
       <w:lvlText w:val="%1."/>
@@ -1307,7 +1360,7 @@
         <w:rFonts w:hint="default"/>
       </w:rPr>
     </w:lvl>
-    <w:lvl w:ilvl="1" w:tplc="04090019" w:tentative="1">
+    <w:lvl w:ilvl="1" w:tentative="0">
       <w:start w:val="1"/>
       <w:numFmt w:val="lowerLetter"/>
       <w:lvlText w:val="%2."/>
@@ -1316,7 +1369,7 @@
         <w:ind w:left="1800" w:hanging="360"/>
       </w:pPr>
     </w:lvl>
-    <w:lvl w:ilvl="2" w:tplc="0409001B" w:tentative="1">
+    <w:lvl w:ilvl="2" w:tentative="0">
       <w:start w:val="1"/>
       <w:numFmt w:val="lowerRoman"/>
       <w:lvlText w:val="%3."/>
@@ -1325,7 +1378,7 @@
         <w:ind w:left="2520" w:hanging="180"/>
       </w:pPr>
     </w:lvl>
-    <w:lvl w:ilvl="3" w:tplc="0409000F" w:tentative="1">
+    <w:lvl w:ilvl="3" w:tentative="0">
       <w:start w:val="1"/>
       <w:numFmt w:val="decimal"/>
       <w:lvlText w:val="%4."/>
@@ -1334,7 +1387,7 @@
         <w:ind w:left="3240" w:hanging="360"/>
       </w:pPr>
     </w:lvl>
-    <w:lvl w:ilvl="4" w:tplc="04090019" w:tentative="1">
+    <w:lvl w:ilvl="4" w:tentative="0">
       <w:start w:val="1"/>
       <w:numFmt w:val="lowerLetter"/>
       <w:lvlText w:val="%5."/>
@@ -1343,7 +1396,7 @@
         <w:ind w:left="3960" w:hanging="360"/>
       </w:pPr>
     </w:lvl>
-    <w:lvl w:ilvl="5" w:tplc="0409001B" w:tentative="1">
+    <w:lvl w:ilvl="5" w:tentative="0">
       <w:start w:val="1"/>
       <w:numFmt w:val="lowerRoman"/>
       <w:lvlText w:val="%6."/>
@@ -1352,7 +1405,7 @@
         <w:ind w:left="4680" w:hanging="180"/>
       </w:pPr>
     </w:lvl>
-    <w:lvl w:ilvl="6" w:tplc="0409000F" w:tentative="1">
+    <w:lvl w:ilvl="6" w:tentative="0">
       <w:start w:val="1"/>
       <w:numFmt w:val="decimal"/>
       <w:lvlText w:val="%7."/>
@@ -1361,7 +1414,7 @@
         <w:ind w:left="5400" w:hanging="360"/>
       </w:pPr>
     </w:lvl>
-    <w:lvl w:ilvl="7" w:tplc="04090019" w:tentative="1">
+    <w:lvl w:ilvl="7" w:tentative="0">
       <w:start w:val="1"/>
       <w:numFmt w:val="lowerLetter"/>
       <w:lvlText w:val="%8."/>
@@ -1370,7 +1423,7 @@
         <w:ind w:left="6120" w:hanging="360"/>
       </w:pPr>
     </w:lvl>
-    <w:lvl w:ilvl="8" w:tplc="0409001B" w:tentative="1">
+    <w:lvl w:ilvl="8" w:tentative="0">
       <w:start w:val="1"/>
       <w:numFmt w:val="lowerRoman"/>
       <w:lvlText w:val="%9."/>
@@ -1380,436 +1433,308 @@
       </w:pPr>
     </w:lvl>
   </w:abstractNum>
-  <w:num w:numId="1" w16cid:durableId="1833062840">
+  <w:num w:numId="1">
     <w:abstractNumId w:val="0"/>
   </w:num>
-  <w:num w:numId="2" w16cid:durableId="438062255">
+  <w:num w:numId="2">
     <w:abstractNumId w:val="1"/>
   </w:num>
-  <w:num w:numId="3" w16cid:durableId="914820052">
+  <w:num w:numId="3">
     <w:abstractNumId w:val="4"/>
   </w:num>
-  <w:num w:numId="4" w16cid:durableId="1180194080">
+  <w:num w:numId="4">
     <w:abstractNumId w:val="2"/>
   </w:num>
-  <w:num w:numId="5" w16cid:durableId="11031254">
+  <w:num w:numId="5">
     <w:abstractNumId w:val="3"/>
   </w:num>
 </w:numbering>
 </file>
 
 <file path=word/styles.xml><?xml version="1.0" encoding="utf-8"?>
-<w:styles xmlns:mc="http://schemas.openxmlformats.org/markup-compatibility/2006" xmlns:r="http://schemas.openxmlformats.org/officeDocument/2006/relationships" xmlns:w="http://schemas.openxmlformats.org/wordprocessingml/2006/main" xmlns:w14="http://schemas.microsoft.com/office/word/2010/wordml" xmlns:w15="http://schemas.microsoft.com/office/word/2012/wordml" xmlns:w16cex="http://schemas.microsoft.com/office/word/2018/wordml/cex" xmlns:w16cid="http://schemas.microsoft.com/office/word/2016/wordml/cid" xmlns:w16="http://schemas.microsoft.com/office/word/2018/wordml" xmlns:w16sdtdh="http://schemas.microsoft.com/office/word/2020/wordml/sdtdatahash" xmlns:w16se="http://schemas.microsoft.com/office/word/2015/wordml/symex" mc:Ignorable="w14 w15 w16se w16cid w16 w16cex w16sdtdh">
+<w:styles xmlns:mc="http://schemas.openxmlformats.org/markup-compatibility/2006" xmlns:o="urn:schemas-microsoft-com:office:office" xmlns:r="http://schemas.openxmlformats.org/officeDocument/2006/relationships" xmlns:m="http://schemas.openxmlformats.org/officeDocument/2006/math" xmlns:v="urn:schemas-microsoft-com:vml" xmlns:w="http://schemas.openxmlformats.org/wordprocessingml/2006/main" xmlns:w14="http://schemas.microsoft.com/office/word/2010/wordml" xmlns:w10="urn:schemas-microsoft-com:office:word" xmlns:sl="http://schemas.openxmlformats.org/schemaLibrary/2006/main" mc:Ignorable="w14">
   <w:docDefaults>
     <w:rPrDefault>
       <w:rPr>
-        <w:rFonts w:asciiTheme="minorHAnsi" w:eastAsiaTheme="minorEastAsia" w:hAnsiTheme="minorHAnsi" w:cstheme="minorBidi"/>
-        <w:sz w:val="22"/>
-        <w:szCs w:val="22"/>
-        <w:lang w:val="en-US" w:eastAsia="zh-CN" w:bidi="ar-SA"/>
+        <w:rFonts w:asciiTheme="minorHAnsi" w:hAnsiTheme="minorHAnsi" w:eastAsiaTheme="minorEastAsia" w:cstheme="minorBidi"/>
       </w:rPr>
     </w:rPrDefault>
-    <w:pPrDefault>
-      <w:pPr>
-        <w:spacing w:after="160" w:line="259" w:lineRule="auto"/>
-      </w:pPr>
-    </w:pPrDefault>
   </w:docDefaults>
-  <w:latentStyles w:defLockedState="0" w:defUIPriority="99" w:defSemiHidden="0" w:defUnhideWhenUsed="0" w:defQFormat="0" w:count="376">
-    <w:lsdException w:name="Normal" w:uiPriority="0" w:qFormat="1"/>
-    <w:lsdException w:name="heading 1" w:uiPriority="9" w:qFormat="1"/>
-    <w:lsdException w:name="heading 2" w:semiHidden="1" w:uiPriority="9" w:unhideWhenUsed="1" w:qFormat="1"/>
-    <w:lsdException w:name="heading 3" w:semiHidden="1" w:uiPriority="9" w:unhideWhenUsed="1" w:qFormat="1"/>
-    <w:lsdException w:name="heading 4" w:semiHidden="1" w:uiPriority="9" w:unhideWhenUsed="1" w:qFormat="1"/>
-    <w:lsdException w:name="heading 5" w:semiHidden="1" w:uiPriority="9" w:unhideWhenUsed="1" w:qFormat="1"/>
-    <w:lsdException w:name="heading 6" w:semiHidden="1" w:uiPriority="9" w:unhideWhenUsed="1" w:qFormat="1"/>
-    <w:lsdException w:name="heading 7" w:semiHidden="1" w:uiPriority="9" w:unhideWhenUsed="1" w:qFormat="1"/>
-    <w:lsdException w:name="heading 8" w:semiHidden="1" w:uiPriority="9" w:unhideWhenUsed="1" w:qFormat="1"/>
-    <w:lsdException w:name="heading 9" w:semiHidden="1" w:uiPriority="9" w:unhideWhenUsed="1" w:qFormat="1"/>
-    <w:lsdException w:name="index 1" w:semiHidden="1" w:unhideWhenUsed="1"/>
-    <w:lsdException w:name="index 2" w:semiHidden="1" w:unhideWhenUsed="1"/>
-    <w:lsdException w:name="index 3" w:semiHidden="1" w:unhideWhenUsed="1"/>
-    <w:lsdException w:name="index 4" w:semiHidden="1" w:unhideWhenUsed="1"/>
-    <w:lsdException w:name="index 5" w:semiHidden="1" w:unhideWhenUsed="1"/>
-    <w:lsdException w:name="index 6" w:semiHidden="1" w:unhideWhenUsed="1"/>
-    <w:lsdException w:name="index 7" w:semiHidden="1" w:unhideWhenUsed="1"/>
-    <w:lsdException w:name="index 8" w:semiHidden="1" w:unhideWhenUsed="1"/>
-    <w:lsdException w:name="index 9" w:semiHidden="1" w:unhideWhenUsed="1"/>
-    <w:lsdException w:name="toc 1" w:semiHidden="1" w:uiPriority="39" w:unhideWhenUsed="1"/>
-    <w:lsdException w:name="toc 2" w:semiHidden="1" w:uiPriority="39" w:unhideWhenUsed="1"/>
-    <w:lsdException w:name="toc 3" w:semiHidden="1" w:uiPriority="39" w:unhideWhenUsed="1"/>
-    <w:lsdException w:name="toc 4" w:semiHidden="1" w:uiPriority="39" w:unhideWhenUsed="1"/>
-    <w:lsdException w:name="toc 5" w:semiHidden="1" w:uiPriority="39" w:unhideWhenUsed="1"/>
-    <w:lsdException w:name="toc 6" w:semiHidden="1" w:uiPriority="39" w:unhideWhenUsed="1"/>
-    <w:lsdException w:name="toc 7" w:semiHidden="1" w:uiPriority="39" w:unhideWhenUsed="1"/>
-    <w:lsdException w:name="toc 8" w:semiHidden="1" w:uiPriority="39" w:unhideWhenUsed="1"/>
-    <w:lsdException w:name="toc 9" w:semiHidden="1" w:uiPriority="39" w:unhideWhenUsed="1"/>
-    <w:lsdException w:name="Normal Indent" w:semiHidden="1" w:unhideWhenUsed="1"/>
-    <w:lsdException w:name="footnote text" w:semiHidden="1" w:unhideWhenUsed="1"/>
-    <w:lsdException w:name="annotation text" w:semiHidden="1" w:unhideWhenUsed="1"/>
-    <w:lsdException w:name="header" w:semiHidden="1" w:unhideWhenUsed="1"/>
-    <w:lsdException w:name="footer" w:semiHidden="1" w:unhideWhenUsed="1"/>
-    <w:lsdException w:name="index heading" w:semiHidden="1" w:unhideWhenUsed="1"/>
-    <w:lsdException w:name="caption" w:semiHidden="1" w:uiPriority="35" w:unhideWhenUsed="1" w:qFormat="1"/>
-    <w:lsdException w:name="table of figures" w:semiHidden="1" w:unhideWhenUsed="1"/>
-    <w:lsdException w:name="envelope address" w:semiHidden="1" w:unhideWhenUsed="1"/>
-    <w:lsdException w:name="envelope return" w:semiHidden="1" w:unhideWhenUsed="1"/>
-    <w:lsdException w:name="footnote reference" w:semiHidden="1" w:unhideWhenUsed="1"/>
-    <w:lsdException w:name="annotation reference" w:semiHidden="1" w:unhideWhenUsed="1"/>
-    <w:lsdException w:name="line number" w:semiHidden="1" w:unhideWhenUsed="1"/>
-    <w:lsdException w:name="page number" w:semiHidden="1" w:unhideWhenUsed="1"/>
-    <w:lsdException w:name="endnote reference" w:semiHidden="1" w:unhideWhenUsed="1"/>
-    <w:lsdException w:name="endnote text" w:semiHidden="1" w:unhideWhenUsed="1"/>
-    <w:lsdException w:name="table of authorities" w:semiHidden="1" w:unhideWhenUsed="1"/>
-    <w:lsdException w:name="macro" w:semiHidden="1" w:unhideWhenUsed="1"/>
-    <w:lsdException w:name="toa heading" w:semiHidden="1" w:unhideWhenUsed="1"/>
-    <w:lsdException w:name="List" w:semiHidden="1" w:unhideWhenUsed="1"/>
-    <w:lsdException w:name="List Bullet" w:semiHidden="1" w:unhideWhenUsed="1"/>
-    <w:lsdException w:name="List Number" w:semiHidden="1" w:unhideWhenUsed="1"/>
-    <w:lsdException w:name="List 2" w:semiHidden="1" w:unhideWhenUsed="1"/>
-    <w:lsdException w:name="List 3" w:semiHidden="1" w:unhideWhenUsed="1"/>
-    <w:lsdException w:name="List 4" w:semiHidden="1" w:unhideWhenUsed="1"/>
-    <w:lsdException w:name="List 5" w:semiHidden="1" w:unhideWhenUsed="1"/>
-    <w:lsdException w:name="List Bullet 2" w:semiHidden="1" w:unhideWhenUsed="1"/>
-    <w:lsdException w:name="List Bullet 3" w:semiHidden="1" w:unhideWhenUsed="1"/>
-    <w:lsdException w:name="List Bullet 4" w:semiHidden="1" w:unhideWhenUsed="1"/>
-    <w:lsdException w:name="List Bullet 5" w:semiHidden="1" w:unhideWhenUsed="1"/>
-    <w:lsdException w:name="List Number 2" w:semiHidden="1" w:unhideWhenUsed="1"/>
-    <w:lsdException w:name="List Number 3" w:semiHidden="1" w:unhideWhenUsed="1"/>
-    <w:lsdException w:name="List Number 4" w:semiHidden="1" w:unhideWhenUsed="1"/>
-    <w:lsdException w:name="List Number 5" w:semiHidden="1" w:unhideWhenUsed="1"/>
-    <w:lsdException w:name="Title" w:uiPriority="10" w:qFormat="1"/>
-    <w:lsdException w:name="Closing" w:semiHidden="1" w:unhideWhenUsed="1"/>
-    <w:lsdException w:name="Signature" w:semiHidden="1" w:unhideWhenUsed="1"/>
-    <w:lsdException w:name="Default Paragraph Font" w:semiHidden="1" w:uiPriority="1" w:unhideWhenUsed="1"/>
-    <w:lsdException w:name="Body Text" w:semiHidden="1" w:unhideWhenUsed="1"/>
-    <w:lsdException w:name="Body Text Indent" w:semiHidden="1" w:unhideWhenUsed="1"/>
-    <w:lsdException w:name="List Continue" w:semiHidden="1" w:unhideWhenUsed="1"/>
-    <w:lsdException w:name="List Continue 2" w:semiHidden="1" w:unhideWhenUsed="1"/>
-    <w:lsdException w:name="List Continue 3" w:semiHidden="1" w:unhideWhenUsed="1"/>
-    <w:lsdException w:name="List Continue 4" w:semiHidden="1" w:unhideWhenUsed="1"/>
-    <w:lsdException w:name="List Continue 5" w:semiHidden="1" w:unhideWhenUsed="1"/>
-    <w:lsdException w:name="Message Header" w:semiHidden="1" w:unhideWhenUsed="1"/>
-    <w:lsdException w:name="Subtitle" w:uiPriority="11" w:qFormat="1"/>
-    <w:lsdException w:name="Salutation" w:semiHidden="1" w:unhideWhenUsed="1"/>
-    <w:lsdException w:name="Date" w:semiHidden="1" w:unhideWhenUsed="1"/>
-    <w:lsdException w:name="Body Text First Indent" w:semiHidden="1" w:unhideWhenUsed="1"/>
-    <w:lsdException w:name="Body Text First Indent 2" w:semiHidden="1" w:unhideWhenUsed="1"/>
-    <w:lsdException w:name="Note Heading" w:semiHidden="1" w:unhideWhenUsed="1"/>
-    <w:lsdException w:name="Body Text 2" w:semiHidden="1" w:unhideWhenUsed="1"/>
-    <w:lsdException w:name="Body Text 3" w:semiHidden="1" w:unhideWhenUsed="1"/>
-    <w:lsdException w:name="Body Text Indent 2" w:semiHidden="1" w:unhideWhenUsed="1"/>
-    <w:lsdException w:name="Body Text Indent 3" w:semiHidden="1" w:unhideWhenUsed="1"/>
-    <w:lsdException w:name="Block Text" w:semiHidden="1" w:unhideWhenUsed="1"/>
-    <w:lsdException w:name="Hyperlink" w:semiHidden="1" w:unhideWhenUsed="1"/>
-    <w:lsdException w:name="FollowedHyperlink" w:semiHidden="1" w:unhideWhenUsed="1"/>
-    <w:lsdException w:name="Strong" w:uiPriority="22" w:qFormat="1"/>
-    <w:lsdException w:name="Emphasis" w:uiPriority="20" w:qFormat="1"/>
-    <w:lsdException w:name="Document Map" w:semiHidden="1" w:unhideWhenUsed="1"/>
-    <w:lsdException w:name="Plain Text" w:semiHidden="1" w:unhideWhenUsed="1"/>
-    <w:lsdException w:name="E-mail Signature" w:semiHidden="1" w:unhideWhenUsed="1"/>
-    <w:lsdException w:name="HTML Top of Form" w:semiHidden="1" w:unhideWhenUsed="1"/>
-    <w:lsdException w:name="HTML Bottom of Form" w:semiHidden="1" w:unhideWhenUsed="1"/>
-    <w:lsdException w:name="Normal (Web)" w:semiHidden="1" w:unhideWhenUsed="1"/>
-    <w:lsdException w:name="HTML Acronym" w:semiHidden="1" w:unhideWhenUsed="1"/>
-    <w:lsdException w:name="HTML Address" w:semiHidden="1" w:unhideWhenUsed="1"/>
-    <w:lsdException w:name="HTML Cite" w:semiHidden="1" w:unhideWhenUsed="1"/>
-    <w:lsdException w:name="HTML Code" w:semiHidden="1" w:unhideWhenUsed="1"/>
-    <w:lsdException w:name="HTML Definition" w:semiHidden="1" w:unhideWhenUsed="1"/>
-    <w:lsdException w:name="HTML Keyboard" w:semiHidden="1" w:unhideWhenUsed="1"/>
-    <w:lsdException w:name="HTML Preformatted" w:semiHidden="1" w:unhideWhenUsed="1"/>
-    <w:lsdException w:name="HTML Sample" w:semiHidden="1" w:unhideWhenUsed="1"/>
-    <w:lsdException w:name="HTML Typewriter" w:semiHidden="1" w:unhideWhenUsed="1"/>
-    <w:lsdException w:name="HTML Variable" w:semiHidden="1" w:unhideWhenUsed="1"/>
-    <w:lsdException w:name="Normal Table" w:semiHidden="1" w:unhideWhenUsed="1"/>
-    <w:lsdException w:name="annotation subject" w:semiHidden="1" w:unhideWhenUsed="1"/>
-    <w:lsdException w:name="No List" w:semiHidden="1" w:unhideWhenUsed="1"/>
-    <w:lsdException w:name="Outline List 1" w:semiHidden="1" w:unhideWhenUsed="1"/>
-    <w:lsdException w:name="Outline List 2" w:semiHidden="1" w:unhideWhenUsed="1"/>
-    <w:lsdException w:name="Outline List 3" w:semiHidden="1" w:unhideWhenUsed="1"/>
-    <w:lsdException w:name="Table Simple 1" w:semiHidden="1" w:unhideWhenUsed="1"/>
-    <w:lsdException w:name="Table Simple 2" w:semiHidden="1" w:unhideWhenUsed="1"/>
-    <w:lsdException w:name="Table Simple 3" w:semiHidden="1" w:unhideWhenUsed="1"/>
-    <w:lsdException w:name="Table Classic 1" w:semiHidden="1" w:unhideWhenUsed="1"/>
-    <w:lsdException w:name="Table Classic 2" w:semiHidden="1" w:unhideWhenUsed="1"/>
-    <w:lsdException w:name="Table Classic 3" w:semiHidden="1" w:unhideWhenUsed="1"/>
-    <w:lsdException w:name="Table Classic 4" w:semiHidden="1" w:unhideWhenUsed="1"/>
-    <w:lsdException w:name="Table Colorful 1" w:semiHidden="1" w:unhideWhenUsed="1"/>
-    <w:lsdException w:name="Table Colorful 2" w:semiHidden="1" w:unhideWhenUsed="1"/>
-    <w:lsdException w:name="Table Colorful 3" w:semiHidden="1" w:unhideWhenUsed="1"/>
-    <w:lsdException w:name="Table Columns 1" w:semiHidden="1" w:unhideWhenUsed="1"/>
-    <w:lsdException w:name="Table Columns 2" w:semiHidden="1" w:unhideWhenUsed="1"/>
-    <w:lsdException w:name="Table Columns 3" w:semiHidden="1" w:unhideWhenUsed="1"/>
-    <w:lsdException w:name="Table Columns 4" w:semiHidden="1" w:unhideWhenUsed="1"/>
-    <w:lsdException w:name="Table Columns 5" w:semiHidden="1" w:unhideWhenUsed="1"/>
-    <w:lsdException w:name="Table Grid 1" w:semiHidden="1" w:unhideWhenUsed="1"/>
-    <w:lsdException w:name="Table Grid 2" w:semiHidden="1" w:unhideWhenUsed="1"/>
-    <w:lsdException w:name="Table Grid 3" w:semiHidden="1" w:unhideWhenUsed="1"/>
-    <w:lsdException w:name="Table Grid 4" w:semiHidden="1" w:unhideWhenUsed="1"/>
-    <w:lsdException w:name="Table Grid 5" w:semiHidden="1" w:unhideWhenUsed="1"/>
-    <w:lsdException w:name="Table Grid 6" w:semiHidden="1" w:unhideWhenUsed="1"/>
-    <w:lsdException w:name="Table Grid 7" w:semiHidden="1" w:unhideWhenUsed="1"/>
-    <w:lsdException w:name="Table Grid 8" w:semiHidden="1" w:unhideWhenUsed="1"/>
-    <w:lsdException w:name="Table List 1" w:semiHidden="1" w:unhideWhenUsed="1"/>
-    <w:lsdException w:name="Table List 2" w:semiHidden="1" w:unhideWhenUsed="1"/>
-    <w:lsdException w:name="Table List 3" w:semiHidden="1" w:unhideWhenUsed="1"/>
-    <w:lsdException w:name="Table List 4" w:semiHidden="1" w:unhideWhenUsed="1"/>
-    <w:lsdException w:name="Table List 5" w:semiHidden="1" w:unhideWhenUsed="1"/>
-    <w:lsdException w:name="Table List 6" w:semiHidden="1" w:unhideWhenUsed="1"/>
-    <w:lsdException w:name="Table List 7" w:semiHidden="1" w:unhideWhenUsed="1"/>
-    <w:lsdException w:name="Table List 8" w:semiHidden="1" w:unhideWhenUsed="1"/>
-    <w:lsdException w:name="Table 3D effects 1" w:semiHidden="1" w:unhideWhenUsed="1"/>
-    <w:lsdException w:name="Table 3D effects 2" w:semiHidden="1" w:unhideWhenUsed="1"/>
-    <w:lsdException w:name="Table 3D effects 3" w:semiHidden="1" w:unhideWhenUsed="1"/>
-    <w:lsdException w:name="Table Contemporary" w:semiHidden="1" w:unhideWhenUsed="1"/>
-    <w:lsdException w:name="Table Elegant" w:semiHidden="1" w:unhideWhenUsed="1"/>
-    <w:lsdException w:name="Table Professional" w:semiHidden="1" w:unhideWhenUsed="1"/>
-    <w:lsdException w:name="Table Subtle 1" w:semiHidden="1" w:unhideWhenUsed="1"/>
-    <w:lsdException w:name="Table Subtle 2" w:semiHidden="1" w:unhideWhenUsed="1"/>
-    <w:lsdException w:name="Table Web 1" w:semiHidden="1" w:unhideWhenUsed="1"/>
-    <w:lsdException w:name="Table Web 2" w:semiHidden="1" w:unhideWhenUsed="1"/>
-    <w:lsdException w:name="Table Web 3" w:semiHidden="1" w:unhideWhenUsed="1"/>
-    <w:lsdException w:name="Balloon Text" w:semiHidden="1" w:unhideWhenUsed="1"/>
-    <w:lsdException w:name="Table Grid" w:uiPriority="39"/>
-    <w:lsdException w:name="Table Theme" w:semiHidden="1" w:unhideWhenUsed="1"/>
-    <w:lsdException w:name="Placeholder Text" w:semiHidden="1"/>
-    <w:lsdException w:name="No Spacing" w:uiPriority="1" w:qFormat="1"/>
-    <w:lsdException w:name="Light Shading" w:uiPriority="60"/>
-    <w:lsdException w:name="Light List" w:uiPriority="61"/>
-    <w:lsdException w:name="Light Grid" w:uiPriority="62"/>
-    <w:lsdException w:name="Medium Shading 1" w:uiPriority="63"/>
-    <w:lsdException w:name="Medium Shading 2" w:uiPriority="64"/>
-    <w:lsdException w:name="Medium List 1" w:uiPriority="65"/>
-    <w:lsdException w:name="Medium List 2" w:uiPriority="66"/>
-    <w:lsdException w:name="Medium Grid 1" w:uiPriority="67"/>
-    <w:lsdException w:name="Medium Grid 2" w:uiPriority="68"/>
-    <w:lsdException w:name="Medium Grid 3" w:uiPriority="69"/>
-    <w:lsdException w:name="Dark List" w:uiPriority="70"/>
-    <w:lsdException w:name="Colorful Shading" w:uiPriority="71"/>
-    <w:lsdException w:name="Colorful List" w:uiPriority="72"/>
-    <w:lsdException w:name="Colorful Grid" w:uiPriority="73"/>
-    <w:lsdException w:name="Light Shading Accent 1" w:uiPriority="60"/>
-    <w:lsdException w:name="Light List Accent 1" w:uiPriority="61"/>
-    <w:lsdException w:name="Light Grid Accent 1" w:uiPriority="62"/>
-    <w:lsdException w:name="Medium Shading 1 Accent 1" w:uiPriority="63"/>
-    <w:lsdException w:name="Medium Shading 2 Accent 1" w:uiPriority="64"/>
-    <w:lsdException w:name="Medium List 1 Accent 1" w:uiPriority="65"/>
-    <w:lsdException w:name="Revision" w:semiHidden="1"/>
-    <w:lsdException w:name="List Paragraph" w:uiPriority="34" w:qFormat="1"/>
-    <w:lsdException w:name="Quote" w:uiPriority="29" w:qFormat="1"/>
-    <w:lsdException w:name="Intense Quote" w:uiPriority="30" w:qFormat="1"/>
-    <w:lsdException w:name="Medium List 2 Accent 1" w:uiPriority="66"/>
-    <w:lsdException w:name="Medium Grid 1 Accent 1" w:uiPriority="67"/>
-    <w:lsdException w:name="Medium Grid 2 Accent 1" w:uiPriority="68"/>
-    <w:lsdException w:name="Medium Grid 3 Accent 1" w:uiPriority="69"/>
-    <w:lsdException w:name="Dark List Accent 1" w:uiPriority="70"/>
-    <w:lsdException w:name="Colorful Shading Accent 1" w:uiPriority="71"/>
-    <w:lsdException w:name="Colorful List Accent 1" w:uiPriority="72"/>
-    <w:lsdException w:name="Colorful Grid Accent 1" w:uiPriority="73"/>
-    <w:lsdException w:name="Light Shading Accent 2" w:uiPriority="60"/>
-    <w:lsdException w:name="Light List Accent 2" w:uiPriority="61"/>
-    <w:lsdException w:name="Light Grid Accent 2" w:uiPriority="62"/>
-    <w:lsdException w:name="Medium Shading 1 Accent 2" w:uiPriority="63"/>
-    <w:lsdException w:name="Medium Shading 2 Accent 2" w:uiPriority="64"/>
-    <w:lsdException w:name="Medium List 1 Accent 2" w:uiPriority="65"/>
-    <w:lsdException w:name="Medium List 2 Accent 2" w:uiPriority="66"/>
-    <w:lsdException w:name="Medium Grid 1 Accent 2" w:uiPriority="67"/>
-    <w:lsdException w:name="Medium Grid 2 Accent 2" w:uiPriority="68"/>
-    <w:lsdException w:name="Medium Grid 3 Accent 2" w:uiPriority="69"/>
-    <w:lsdException w:name="Dark List Accent 2" w:uiPriority="70"/>
-    <w:lsdException w:name="Colorful Shading Accent 2" w:uiPriority="71"/>
-    <w:lsdException w:name="Colorful List Accent 2" w:uiPriority="72"/>
-    <w:lsdException w:name="Colorful Grid Accent 2" w:uiPriority="73"/>
-    <w:lsdException w:name="Light Shading Accent 3" w:uiPriority="60"/>
-    <w:lsdException w:name="Light List Accent 3" w:uiPriority="61"/>
-    <w:lsdException w:name="Light Grid Accent 3" w:uiPriority="62"/>
-    <w:lsdException w:name="Medium Shading 1 Accent 3" w:uiPriority="63"/>
-    <w:lsdException w:name="Medium Shading 2 Accent 3" w:uiPriority="64"/>
-    <w:lsdException w:name="Medium List 1 Accent 3" w:uiPriority="65"/>
-    <w:lsdException w:name="Medium List 2 Accent 3" w:uiPriority="66"/>
-    <w:lsdException w:name="Medium Grid 1 Accent 3" w:uiPriority="67"/>
-    <w:lsdException w:name="Medium Grid 2 Accent 3" w:uiPriority="68"/>
-    <w:lsdException w:name="Medium Grid 3 Accent 3" w:uiPriority="69"/>
-    <w:lsdException w:name="Dark List Accent 3" w:uiPriority="70"/>
-    <w:lsdException w:name="Colorful Shading Accent 3" w:uiPriority="71"/>
-    <w:lsdException w:name="Colorful List Accent 3" w:uiPriority="72"/>
-    <w:lsdException w:name="Colorful Grid Accent 3" w:uiPriority="73"/>
-    <w:lsdException w:name="Light Shading Accent 4" w:uiPriority="60"/>
-    <w:lsdException w:name="Light List Accent 4" w:uiPriority="61"/>
-    <w:lsdException w:name="Light Grid Accent 4" w:uiPriority="62"/>
-    <w:lsdException w:name="Medium Shading 1 Accent 4" w:uiPriority="63"/>
-    <w:lsdException w:name="Medium Shading 2 Accent 4" w:uiPriority="64"/>
-    <w:lsdException w:name="Medium List 1 Accent 4" w:uiPriority="65"/>
-    <w:lsdException w:name="Medium List 2 Accent 4" w:uiPriority="66"/>
-    <w:lsdException w:name="Medium Grid 1 Accent 4" w:uiPriority="67"/>
-    <w:lsdException w:name="Medium Grid 2 Accent 4" w:uiPriority="68"/>
-    <w:lsdException w:name="Medium Grid 3 Accent 4" w:uiPriority="69"/>
-    <w:lsdException w:name="Dark List Accent 4" w:uiPriority="70"/>
-    <w:lsdException w:name="Colorful Shading Accent 4" w:uiPriority="71"/>
-    <w:lsdException w:name="Colorful List Accent 4" w:uiPriority="72"/>
-    <w:lsdException w:name="Colorful Grid Accent 4" w:uiPriority="73"/>
-    <w:lsdException w:name="Light Shading Accent 5" w:uiPriority="60"/>
-    <w:lsdException w:name="Light List Accent 5" w:uiPriority="61"/>
-    <w:lsdException w:name="Light Grid Accent 5" w:uiPriority="62"/>
-    <w:lsdException w:name="Medium Shading 1 Accent 5" w:uiPriority="63"/>
-    <w:lsdException w:name="Medium Shading 2 Accent 5" w:uiPriority="64"/>
-    <w:lsdException w:name="Medium List 1 Accent 5" w:uiPriority="65"/>
-    <w:lsdException w:name="Medium List 2 Accent 5" w:uiPriority="66"/>
-    <w:lsdException w:name="Medium Grid 1 Accent 5" w:uiPriority="67"/>
-    <w:lsdException w:name="Medium Grid 2 Accent 5" w:uiPriority="68"/>
-    <w:lsdException w:name="Medium Grid 3 Accent 5" w:uiPriority="69"/>
-    <w:lsdException w:name="Dark List Accent 5" w:uiPriority="70"/>
-    <w:lsdException w:name="Colorful Shading Accent 5" w:uiPriority="71"/>
-    <w:lsdException w:name="Colorful List Accent 5" w:uiPriority="72"/>
-    <w:lsdException w:name="Colorful Grid Accent 5" w:uiPriority="73"/>
-    <w:lsdException w:name="Light Shading Accent 6" w:uiPriority="60"/>
-    <w:lsdException w:name="Light List Accent 6" w:uiPriority="61"/>
-    <w:lsdException w:name="Light Grid Accent 6" w:uiPriority="62"/>
-    <w:lsdException w:name="Medium Shading 1 Accent 6" w:uiPriority="63"/>
-    <w:lsdException w:name="Medium Shading 2 Accent 6" w:uiPriority="64"/>
-    <w:lsdException w:name="Medium List 1 Accent 6" w:uiPriority="65"/>
-    <w:lsdException w:name="Medium List 2 Accent 6" w:uiPriority="66"/>
-    <w:lsdException w:name="Medium Grid 1 Accent 6" w:uiPriority="67"/>
-    <w:lsdException w:name="Medium Grid 2 Accent 6" w:uiPriority="68"/>
-    <w:lsdException w:name="Medium Grid 3 Accent 6" w:uiPriority="69"/>
-    <w:lsdException w:name="Dark List Accent 6" w:uiPriority="70"/>
-    <w:lsdException w:name="Colorful Shading Accent 6" w:uiPriority="71"/>
-    <w:lsdException w:name="Colorful List Accent 6" w:uiPriority="72"/>
-    <w:lsdException w:name="Colorful Grid Accent 6" w:uiPriority="73"/>
-    <w:lsdException w:name="Subtle Emphasis" w:uiPriority="19" w:qFormat="1"/>
-    <w:lsdException w:name="Intense Emphasis" w:uiPriority="21" w:qFormat="1"/>
-    <w:lsdException w:name="Subtle Reference" w:uiPriority="31" w:qFormat="1"/>
-    <w:lsdException w:name="Intense Reference" w:uiPriority="32" w:qFormat="1"/>
-    <w:lsdException w:name="Book Title" w:uiPriority="33" w:qFormat="1"/>
-    <w:lsdException w:name="Bibliography" w:semiHidden="1" w:uiPriority="37" w:unhideWhenUsed="1"/>
-    <w:lsdException w:name="TOC Heading" w:semiHidden="1" w:uiPriority="39" w:unhideWhenUsed="1" w:qFormat="1"/>
-    <w:lsdException w:name="Plain Table 1" w:uiPriority="41"/>
-    <w:lsdException w:name="Plain Table 2" w:uiPriority="42"/>
-    <w:lsdException w:name="Plain Table 3" w:uiPriority="43"/>
-    <w:lsdException w:name="Plain Table 4" w:uiPriority="44"/>
-    <w:lsdException w:name="Plain Table 5" w:uiPriority="45"/>
-    <w:lsdException w:name="Grid Table Light" w:uiPriority="40"/>
-    <w:lsdException w:name="Grid Table 1 Light" w:uiPriority="46"/>
-    <w:lsdException w:name="Grid Table 2" w:uiPriority="47"/>
-    <w:lsdException w:name="Grid Table 3" w:uiPriority="48"/>
-    <w:lsdException w:name="Grid Table 4" w:uiPriority="49"/>
-    <w:lsdException w:name="Grid Table 5 Dark" w:uiPriority="50"/>
-    <w:lsdException w:name="Grid Table 6 Colorful" w:uiPriority="51"/>
-    <w:lsdException w:name="Grid Table 7 Colorful" w:uiPriority="52"/>
-    <w:lsdException w:name="Grid Table 1 Light Accent 1" w:uiPriority="46"/>
-    <w:lsdException w:name="Grid Table 2 Accent 1" w:uiPriority="47"/>
-    <w:lsdException w:name="Grid Table 3 Accent 1" w:uiPriority="48"/>
-    <w:lsdException w:name="Grid Table 4 Accent 1" w:uiPriority="49"/>
-    <w:lsdException w:name="Grid Table 5 Dark Accent 1" w:uiPriority="50"/>
-    <w:lsdException w:name="Grid Table 6 Colorful Accent 1" w:uiPriority="51"/>
-    <w:lsdException w:name="Grid Table 7 Colorful Accent 1" w:uiPriority="52"/>
-    <w:lsdException w:name="Grid Table 1 Light Accent 2" w:uiPriority="46"/>
-    <w:lsdException w:name="Grid Table 2 Accent 2" w:uiPriority="47"/>
-    <w:lsdException w:name="Grid Table 3 Accent 2" w:uiPriority="48"/>
-    <w:lsdException w:name="Grid Table 4 Accent 2" w:uiPriority="49"/>
-    <w:lsdException w:name="Grid Table 5 Dark Accent 2" w:uiPriority="50"/>
-    <w:lsdException w:name="Grid Table 6 Colorful Accent 2" w:uiPriority="51"/>
-    <w:lsdException w:name="Grid Table 7 Colorful Accent 2" w:uiPriority="52"/>
-    <w:lsdException w:name="Grid Table 1 Light Accent 3" w:uiPriority="46"/>
-    <w:lsdException w:name="Grid Table 2 Accent 3" w:uiPriority="47"/>
-    <w:lsdException w:name="Grid Table 3 Accent 3" w:uiPriority="48"/>
-    <w:lsdException w:name="Grid Table 4 Accent 3" w:uiPriority="49"/>
-    <w:lsdException w:name="Grid Table 5 Dark Accent 3" w:uiPriority="50"/>
-    <w:lsdException w:name="Grid Table 6 Colorful Accent 3" w:uiPriority="51"/>
-    <w:lsdException w:name="Grid Table 7 Colorful Accent 3" w:uiPriority="52"/>
-    <w:lsdException w:name="Grid Table 1 Light Accent 4" w:uiPriority="46"/>
-    <w:lsdException w:name="Grid Table 2 Accent 4" w:uiPriority="47"/>
-    <w:lsdException w:name="Grid Table 3 Accent 4" w:uiPriority="48"/>
-    <w:lsdException w:name="Grid Table 4 Accent 4" w:uiPriority="49"/>
-    <w:lsdException w:name="Grid Table 5 Dark Accent 4" w:uiPriority="50"/>
-    <w:lsdException w:name="Grid Table 6 Colorful Accent 4" w:uiPriority="51"/>
-    <w:lsdException w:name="Grid Table 7 Colorful Accent 4" w:uiPriority="52"/>
-    <w:lsdException w:name="Grid Table 1 Light Accent 5" w:uiPriority="46"/>
-    <w:lsdException w:name="Grid Table 2 Accent 5" w:uiPriority="47"/>
-    <w:lsdException w:name="Grid Table 3 Accent 5" w:uiPriority="48"/>
-    <w:lsdException w:name="Grid Table 4 Accent 5" w:uiPriority="49"/>
-    <w:lsdException w:name="Grid Table 5 Dark Accent 5" w:uiPriority="50"/>
-    <w:lsdException w:name="Grid Table 6 Colorful Accent 5" w:uiPriority="51"/>
-    <w:lsdException w:name="Grid Table 7 Colorful Accent 5" w:uiPriority="52"/>
-    <w:lsdException w:name="Grid Table 1 Light Accent 6" w:uiPriority="46"/>
-    <w:lsdException w:name="Grid Table 2 Accent 6" w:uiPriority="47"/>
-    <w:lsdException w:name="Grid Table 3 Accent 6" w:uiPriority="48"/>
-    <w:lsdException w:name="Grid Table 4 Accent 6" w:uiPriority="49"/>
-    <w:lsdException w:name="Grid Table 5 Dark Accent 6" w:uiPriority="50"/>
-    <w:lsdException w:name="Grid Table 6 Colorful Accent 6" w:uiPriority="51"/>
-    <w:lsdException w:name="Grid Table 7 Colorful Accent 6" w:uiPriority="52"/>
-    <w:lsdException w:name="List Table 1 Light" w:uiPriority="46"/>
-    <w:lsdException w:name="List Table 2" w:uiPriority="47"/>
-    <w:lsdException w:name="List Table 3" w:uiPriority="48"/>
-    <w:lsdException w:name="List Table 4" w:uiPriority="49"/>
-    <w:lsdException w:name="List Table 5 Dark" w:uiPriority="50"/>
-    <w:lsdException w:name="List Table 6 Colorful" w:uiPriority="51"/>
-    <w:lsdException w:name="List Table 7 Colorful" w:uiPriority="52"/>
-    <w:lsdException w:name="List Table 1 Light Accent 1" w:uiPriority="46"/>
-    <w:lsdException w:name="List Table 2 Accent 1" w:uiPriority="47"/>
-    <w:lsdException w:name="List Table 3 Accent 1" w:uiPriority="48"/>
-    <w:lsdException w:name="List Table 4 Accent 1" w:uiPriority="49"/>
-    <w:lsdException w:name="List Table 5 Dark Accent 1" w:uiPriority="50"/>
-    <w:lsdException w:name="List Table 6 Colorful Accent 1" w:uiPriority="51"/>
-    <w:lsdException w:name="List Table 7 Colorful Accent 1" w:uiPriority="52"/>
-    <w:lsdException w:name="List Table 1 Light Accent 2" w:uiPriority="46"/>
-    <w:lsdException w:name="List Table 2 Accent 2" w:uiPriority="47"/>
-    <w:lsdException w:name="List Table 3 Accent 2" w:uiPriority="48"/>
-    <w:lsdException w:name="List Table 4 Accent 2" w:uiPriority="49"/>
-    <w:lsdException w:name="List Table 5 Dark Accent 2" w:uiPriority="50"/>
-    <w:lsdException w:name="List Table 6 Colorful Accent 2" w:uiPriority="51"/>
-    <w:lsdException w:name="List Table 7 Colorful Accent 2" w:uiPriority="52"/>
-    <w:lsdException w:name="List Table 1 Light Accent 3" w:uiPriority="46"/>
-    <w:lsdException w:name="List Table 2 Accent 3" w:uiPriority="47"/>
-    <w:lsdException w:name="List Table 3 Accent 3" w:uiPriority="48"/>
-    <w:lsdException w:name="List Table 4 Accent 3" w:uiPriority="49"/>
-    <w:lsdException w:name="List Table 5 Dark Accent 3" w:uiPriority="50"/>
-    <w:lsdException w:name="List Table 6 Colorful Accent 3" w:uiPriority="51"/>
-    <w:lsdException w:name="List Table 7 Colorful Accent 3" w:uiPriority="52"/>
-    <w:lsdException w:name="List Table 1 Light Accent 4" w:uiPriority="46"/>
-    <w:lsdException w:name="List Table 2 Accent 4" w:uiPriority="47"/>
-    <w:lsdException w:name="List Table 3 Accent 4" w:uiPriority="48"/>
-    <w:lsdException w:name="List Table 4 Accent 4" w:uiPriority="49"/>
-    <w:lsdException w:name="List Table 5 Dark Accent 4" w:uiPriority="50"/>
-    <w:lsdException w:name="List Table 6 Colorful Accent 4" w:uiPriority="51"/>
-    <w:lsdException w:name="List Table 7 Colorful Accent 4" w:uiPriority="52"/>
-    <w:lsdException w:name="List Table 1 Light Accent 5" w:uiPriority="46"/>
-    <w:lsdException w:name="List Table 2 Accent 5" w:uiPriority="47"/>
-    <w:lsdException w:name="List Table 3 Accent 5" w:uiPriority="48"/>
-    <w:lsdException w:name="List Table 4 Accent 5" w:uiPriority="49"/>
-    <w:lsdException w:name="List Table 5 Dark Accent 5" w:uiPriority="50"/>
-    <w:lsdException w:name="List Table 6 Colorful Accent 5" w:uiPriority="51"/>
-    <w:lsdException w:name="List Table 7 Colorful Accent 5" w:uiPriority="52"/>
-    <w:lsdException w:name="List Table 1 Light Accent 6" w:uiPriority="46"/>
-    <w:lsdException w:name="List Table 2 Accent 6" w:uiPriority="47"/>
-    <w:lsdException w:name="List Table 3 Accent 6" w:uiPriority="48"/>
-    <w:lsdException w:name="List Table 4 Accent 6" w:uiPriority="49"/>
-    <w:lsdException w:name="List Table 5 Dark Accent 6" w:uiPriority="50"/>
-    <w:lsdException w:name="List Table 6 Colorful Accent 6" w:uiPriority="51"/>
-    <w:lsdException w:name="List Table 7 Colorful Accent 6" w:uiPriority="52"/>
-    <w:lsdException w:name="Mention" w:semiHidden="1" w:unhideWhenUsed="1"/>
-    <w:lsdException w:name="Smart Hyperlink" w:semiHidden="1" w:unhideWhenUsed="1"/>
-    <w:lsdException w:name="Hashtag" w:semiHidden="1" w:unhideWhenUsed="1"/>
-    <w:lsdException w:name="Unresolved Mention" w:semiHidden="1" w:unhideWhenUsed="1"/>
-    <w:lsdException w:name="Smart Link" w:semiHidden="1" w:unhideWhenUsed="1"/>
+  <w:latentStyles w:count="260" w:defQFormat="0" w:defUnhideWhenUsed="1" w:defSemiHidden="1" w:defUIPriority="99" w:defLockedState="0">
+    <w:lsdException w:qFormat="1" w:unhideWhenUsed="0" w:uiPriority="0" w:semiHidden="0" w:name="Normal"/>
+    <w:lsdException w:qFormat="1" w:unhideWhenUsed="0" w:uiPriority="9" w:semiHidden="0" w:name="heading 1"/>
+    <w:lsdException w:qFormat="1" w:uiPriority="9" w:name="heading 2"/>
+    <w:lsdException w:qFormat="1" w:uiPriority="9" w:name="heading 3"/>
+    <w:lsdException w:qFormat="1" w:uiPriority="9" w:name="heading 4"/>
+    <w:lsdException w:qFormat="1" w:uiPriority="9" w:name="heading 5"/>
+    <w:lsdException w:qFormat="1" w:uiPriority="9" w:name="heading 6"/>
+    <w:lsdException w:qFormat="1" w:uiPriority="9" w:name="heading 7"/>
+    <w:lsdException w:qFormat="1" w:uiPriority="9" w:name="heading 8"/>
+    <w:lsdException w:qFormat="1" w:uiPriority="9" w:name="heading 9"/>
+    <w:lsdException w:uiPriority="99" w:name="index 1"/>
+    <w:lsdException w:uiPriority="99" w:name="index 2"/>
+    <w:lsdException w:uiPriority="99" w:name="index 3"/>
+    <w:lsdException w:uiPriority="99" w:name="index 4"/>
+    <w:lsdException w:uiPriority="99" w:name="index 5"/>
+    <w:lsdException w:uiPriority="99" w:name="index 6"/>
+    <w:lsdException w:uiPriority="99" w:name="index 7"/>
+    <w:lsdException w:uiPriority="99" w:name="index 8"/>
+    <w:lsdException w:uiPriority="99" w:name="index 9"/>
+    <w:lsdException w:uiPriority="39" w:name="toc 1"/>
+    <w:lsdException w:uiPriority="39" w:name="toc 2"/>
+    <w:lsdException w:uiPriority="39" w:name="toc 3"/>
+    <w:lsdException w:uiPriority="39" w:name="toc 4"/>
+    <w:lsdException w:uiPriority="39" w:name="toc 5"/>
+    <w:lsdException w:uiPriority="39" w:name="toc 6"/>
+    <w:lsdException w:uiPriority="39" w:name="toc 7"/>
+    <w:lsdException w:uiPriority="39" w:name="toc 8"/>
+    <w:lsdException w:uiPriority="39" w:name="toc 9"/>
+    <w:lsdException w:uiPriority="99" w:name="Normal Indent"/>
+    <w:lsdException w:uiPriority="99" w:name="footnote text"/>
+    <w:lsdException w:uiPriority="99" w:name="annotation text"/>
+    <w:lsdException w:uiPriority="99" w:name="header"/>
+    <w:lsdException w:uiPriority="99" w:name="footer"/>
+    <w:lsdException w:uiPriority="99" w:name="index heading"/>
+    <w:lsdException w:qFormat="1" w:uiPriority="35" w:name="caption"/>
+    <w:lsdException w:uiPriority="99" w:name="table of figures"/>
+    <w:lsdException w:uiPriority="99" w:name="envelope address"/>
+    <w:lsdException w:uiPriority="99" w:name="envelope return"/>
+    <w:lsdException w:uiPriority="99" w:name="footnote reference"/>
+    <w:lsdException w:uiPriority="99" w:name="annotation reference"/>
+    <w:lsdException w:uiPriority="99" w:name="line number"/>
+    <w:lsdException w:uiPriority="99" w:name="page number"/>
+    <w:lsdException w:uiPriority="99" w:name="endnote reference"/>
+    <w:lsdException w:uiPriority="99" w:name="endnote text"/>
+    <w:lsdException w:uiPriority="99" w:name="table of authorities"/>
+    <w:lsdException w:uiPriority="99" w:name="macro"/>
+    <w:lsdException w:uiPriority="99" w:name="toa heading"/>
+    <w:lsdException w:uiPriority="99" w:name="List"/>
+    <w:lsdException w:uiPriority="99" w:name="List Bullet"/>
+    <w:lsdException w:uiPriority="99" w:name="List Number"/>
+    <w:lsdException w:uiPriority="99" w:name="List 2"/>
+    <w:lsdException w:uiPriority="99" w:name="List 3"/>
+    <w:lsdException w:uiPriority="99" w:name="List 4"/>
+    <w:lsdException w:uiPriority="99" w:name="List 5"/>
+    <w:lsdException w:uiPriority="99" w:name="List Bullet 2"/>
+    <w:lsdException w:uiPriority="99" w:name="List Bullet 3"/>
+    <w:lsdException w:uiPriority="99" w:name="List Bullet 4"/>
+    <w:lsdException w:uiPriority="99" w:name="List Bullet 5"/>
+    <w:lsdException w:uiPriority="99" w:name="List Number 2"/>
+    <w:lsdException w:uiPriority="99" w:name="List Number 3"/>
+    <w:lsdException w:uiPriority="99" w:name="List Number 4"/>
+    <w:lsdException w:uiPriority="99" w:name="List Number 5"/>
+    <w:lsdException w:qFormat="1" w:unhideWhenUsed="0" w:uiPriority="10" w:semiHidden="0" w:name="Title"/>
+    <w:lsdException w:uiPriority="99" w:name="Closing"/>
+    <w:lsdException w:uiPriority="99" w:name="Signature"/>
+    <w:lsdException w:uiPriority="1" w:name="Default Paragraph Font"/>
+    <w:lsdException w:uiPriority="99" w:name="Body Text"/>
+    <w:lsdException w:uiPriority="99" w:name="Body Text Indent"/>
+    <w:lsdException w:uiPriority="99" w:name="List Continue"/>
+    <w:lsdException w:uiPriority="99" w:name="List Continue 2"/>
+    <w:lsdException w:uiPriority="99" w:name="List Continue 3"/>
+    <w:lsdException w:uiPriority="99" w:name="List Continue 4"/>
+    <w:lsdException w:uiPriority="99" w:name="List Continue 5"/>
+    <w:lsdException w:uiPriority="99" w:name="Message Header"/>
+    <w:lsdException w:qFormat="1" w:unhideWhenUsed="0" w:uiPriority="11" w:semiHidden="0" w:name="Subtitle"/>
+    <w:lsdException w:uiPriority="99" w:name="Salutation"/>
+    <w:lsdException w:uiPriority="99" w:name="Date"/>
+    <w:lsdException w:uiPriority="99" w:name="Body Text First Indent"/>
+    <w:lsdException w:uiPriority="99" w:name="Body Text First Indent 2"/>
+    <w:lsdException w:uiPriority="99" w:name="Note Heading"/>
+    <w:lsdException w:uiPriority="99" w:name="Body Text 2"/>
+    <w:lsdException w:uiPriority="99" w:name="Body Text 3"/>
+    <w:lsdException w:uiPriority="99" w:name="Body Text Indent 2"/>
+    <w:lsdException w:uiPriority="99" w:name="Body Text Indent 3"/>
+    <w:lsdException w:uiPriority="99" w:name="Block Text"/>
+    <w:lsdException w:uiPriority="99" w:name="Hyperlink"/>
+    <w:lsdException w:uiPriority="99" w:name="FollowedHyperlink"/>
+    <w:lsdException w:qFormat="1" w:unhideWhenUsed="0" w:uiPriority="22" w:semiHidden="0" w:name="Strong"/>
+    <w:lsdException w:qFormat="1" w:unhideWhenUsed="0" w:uiPriority="20" w:semiHidden="0" w:name="Emphasis"/>
+    <w:lsdException w:uiPriority="99" w:name="Document Map"/>
+    <w:lsdException w:uiPriority="99" w:name="Plain Text"/>
+    <w:lsdException w:uiPriority="99" w:name="E-mail Signature"/>
+    <w:lsdException w:uiPriority="99" w:name="Normal (Web)"/>
+    <w:lsdException w:uiPriority="99" w:name="HTML Acronym"/>
+    <w:lsdException w:uiPriority="99" w:name="HTML Address"/>
+    <w:lsdException w:uiPriority="99" w:name="HTML Cite"/>
+    <w:lsdException w:uiPriority="99" w:name="HTML Code"/>
+    <w:lsdException w:uiPriority="99" w:name="HTML Definition"/>
+    <w:lsdException w:uiPriority="99" w:name="HTML Keyboard"/>
+    <w:lsdException w:uiPriority="99" w:name="HTML Preformatted"/>
+    <w:lsdException w:uiPriority="99" w:name="HTML Sample"/>
+    <w:lsdException w:uiPriority="99" w:name="HTML Typewriter"/>
+    <w:lsdException w:uiPriority="99" w:name="HTML Variable"/>
+    <w:lsdException w:qFormat="1" w:uiPriority="99" w:name="Normal Table"/>
+    <w:lsdException w:uiPriority="99" w:name="annotation subject"/>
+    <w:lsdException w:uiPriority="99" w:name="Table Simple 1"/>
+    <w:lsdException w:uiPriority="99" w:name="Table Simple 2"/>
+    <w:lsdException w:uiPriority="99" w:name="Table Simple 3"/>
+    <w:lsdException w:uiPriority="99" w:name="Table Classic 1"/>
+    <w:lsdException w:uiPriority="99" w:name="Table Classic 2"/>
+    <w:lsdException w:uiPriority="99" w:name="Table Classic 3"/>
+    <w:lsdException w:uiPriority="99" w:name="Table Classic 4"/>
+    <w:lsdException w:uiPriority="99" w:name="Table Colorful 1"/>
+    <w:lsdException w:uiPriority="99" w:name="Table Colorful 2"/>
+    <w:lsdException w:uiPriority="99" w:name="Table Colorful 3"/>
+    <w:lsdException w:uiPriority="99" w:name="Table Columns 1"/>
+    <w:lsdException w:uiPriority="99" w:name="Table Columns 2"/>
+    <w:lsdException w:uiPriority="99" w:name="Table Columns 3"/>
+    <w:lsdException w:uiPriority="99" w:name="Table Columns 4"/>
+    <w:lsdException w:uiPriority="99" w:name="Table Columns 5"/>
+    <w:lsdException w:uiPriority="99" w:name="Table Grid 1"/>
+    <w:lsdException w:uiPriority="99" w:name="Table Grid 2"/>
+    <w:lsdException w:uiPriority="99" w:name="Table Grid 3"/>
+    <w:lsdException w:uiPriority="99" w:name="Table Grid 4"/>
+    <w:lsdException w:uiPriority="99" w:name="Table Grid 5"/>
+    <w:lsdException w:uiPriority="99" w:name="Table Grid 6"/>
+    <w:lsdException w:uiPriority="99" w:name="Table Grid 7"/>
+    <w:lsdException w:uiPriority="99" w:name="Table Grid 8"/>
+    <w:lsdException w:uiPriority="99" w:name="Table List 1"/>
+    <w:lsdException w:uiPriority="99" w:name="Table List 2"/>
+    <w:lsdException w:uiPriority="99" w:name="Table List 3"/>
+    <w:lsdException w:uiPriority="99" w:name="Table List 4"/>
+    <w:lsdException w:uiPriority="99" w:name="Table List 5"/>
+    <w:lsdException w:uiPriority="99" w:name="Table List 6"/>
+    <w:lsdException w:uiPriority="99" w:name="Table List 7"/>
+    <w:lsdException w:uiPriority="99" w:name="Table List 8"/>
+    <w:lsdException w:uiPriority="99" w:name="Table 3D effects 1"/>
+    <w:lsdException w:uiPriority="99" w:name="Table 3D effects 2"/>
+    <w:lsdException w:uiPriority="99" w:name="Table 3D effects 3"/>
+    <w:lsdException w:uiPriority="99" w:name="Table Contemporary"/>
+    <w:lsdException w:uiPriority="99" w:name="Table Elegant"/>
+    <w:lsdException w:uiPriority="99" w:name="Table Professional"/>
+    <w:lsdException w:uiPriority="99" w:name="Table Subtle 1"/>
+    <w:lsdException w:uiPriority="99" w:name="Table Subtle 2"/>
+    <w:lsdException w:uiPriority="99" w:name="Table Web 1"/>
+    <w:lsdException w:uiPriority="99" w:name="Table Web 2"/>
+    <w:lsdException w:uiPriority="99" w:name="Table Web 3"/>
+    <w:lsdException w:uiPriority="99" w:name="Balloon Text"/>
+    <w:lsdException w:unhideWhenUsed="0" w:uiPriority="39" w:semiHidden="0" w:name="Table Grid"/>
+    <w:lsdException w:uiPriority="99" w:name="Table Theme"/>
+    <w:lsdException w:unhideWhenUsed="0" w:uiPriority="60" w:semiHidden="0" w:name="Light Shading"/>
+    <w:lsdException w:unhideWhenUsed="0" w:uiPriority="61" w:semiHidden="0" w:name="Light List"/>
+    <w:lsdException w:unhideWhenUsed="0" w:uiPriority="62" w:semiHidden="0" w:name="Light Grid"/>
+    <w:lsdException w:unhideWhenUsed="0" w:uiPriority="63" w:semiHidden="0" w:name="Medium Shading 1"/>
+    <w:lsdException w:unhideWhenUsed="0" w:uiPriority="64" w:semiHidden="0" w:name="Medium Shading 2"/>
+    <w:lsdException w:unhideWhenUsed="0" w:uiPriority="65" w:semiHidden="0" w:name="Medium List 1"/>
+    <w:lsdException w:unhideWhenUsed="0" w:uiPriority="66" w:semiHidden="0" w:name="Medium List 2"/>
+    <w:lsdException w:unhideWhenUsed="0" w:uiPriority="67" w:semiHidden="0" w:name="Medium Grid 1"/>
+    <w:lsdException w:unhideWhenUsed="0" w:uiPriority="68" w:semiHidden="0" w:name="Medium Grid 2"/>
+    <w:lsdException w:unhideWhenUsed="0" w:uiPriority="69" w:semiHidden="0" w:name="Medium Grid 3"/>
+    <w:lsdException w:unhideWhenUsed="0" w:uiPriority="70" w:semiHidden="0" w:name="Dark List"/>
+    <w:lsdException w:unhideWhenUsed="0" w:uiPriority="71" w:semiHidden="0" w:name="Colorful Shading"/>
+    <w:lsdException w:unhideWhenUsed="0" w:uiPriority="72" w:semiHidden="0" w:name="Colorful List"/>
+    <w:lsdException w:unhideWhenUsed="0" w:uiPriority="73" w:semiHidden="0" w:name="Colorful Grid"/>
+    <w:lsdException w:unhideWhenUsed="0" w:uiPriority="60" w:semiHidden="0" w:name="Light Shading Accent 1"/>
+    <w:lsdException w:unhideWhenUsed="0" w:uiPriority="61" w:semiHidden="0" w:name="Light List Accent 1"/>
+    <w:lsdException w:unhideWhenUsed="0" w:uiPriority="62" w:semiHidden="0" w:name="Light Grid Accent 1"/>
+    <w:lsdException w:unhideWhenUsed="0" w:uiPriority="63" w:semiHidden="0" w:name="Medium Shading 1 Accent 1"/>
+    <w:lsdException w:unhideWhenUsed="0" w:uiPriority="64" w:semiHidden="0" w:name="Medium Shading 2 Accent 1"/>
+    <w:lsdException w:unhideWhenUsed="0" w:uiPriority="65" w:semiHidden="0" w:name="Medium List 1 Accent 1"/>
+    <w:lsdException w:unhideWhenUsed="0" w:uiPriority="66" w:semiHidden="0" w:name="Medium List 2 Accent 1"/>
+    <w:lsdException w:unhideWhenUsed="0" w:uiPriority="67" w:semiHidden="0" w:name="Medium Grid 1 Accent 1"/>
+    <w:lsdException w:unhideWhenUsed="0" w:uiPriority="68" w:semiHidden="0" w:name="Medium Grid 2 Accent 1"/>
+    <w:lsdException w:unhideWhenUsed="0" w:uiPriority="69" w:semiHidden="0" w:name="Medium Grid 3 Accent 1"/>
+    <w:lsdException w:unhideWhenUsed="0" w:uiPriority="70" w:semiHidden="0" w:name="Dark List Accent 1"/>
+    <w:lsdException w:unhideWhenUsed="0" w:uiPriority="71" w:semiHidden="0" w:name="Colorful Shading Accent 1"/>
+    <w:lsdException w:unhideWhenUsed="0" w:uiPriority="72" w:semiHidden="0" w:name="Colorful List Accent 1"/>
+    <w:lsdException w:unhideWhenUsed="0" w:uiPriority="73" w:semiHidden="0" w:name="Colorful Grid Accent 1"/>
+    <w:lsdException w:unhideWhenUsed="0" w:uiPriority="60" w:semiHidden="0" w:name="Light Shading Accent 2"/>
+    <w:lsdException w:unhideWhenUsed="0" w:uiPriority="61" w:semiHidden="0" w:name="Light List Accent 2"/>
+    <w:lsdException w:unhideWhenUsed="0" w:uiPriority="62" w:semiHidden="0" w:name="Light Grid Accent 2"/>
+    <w:lsdException w:unhideWhenUsed="0" w:uiPriority="63" w:semiHidden="0" w:name="Medium Shading 1 Accent 2"/>
+    <w:lsdException w:unhideWhenUsed="0" w:uiPriority="64" w:semiHidden="0" w:name="Medium Shading 2 Accent 2"/>
+    <w:lsdException w:unhideWhenUsed="0" w:uiPriority="65" w:semiHidden="0" w:name="Medium List 1 Accent 2"/>
+    <w:lsdException w:unhideWhenUsed="0" w:uiPriority="66" w:semiHidden="0" w:name="Medium List 2 Accent 2"/>
+    <w:lsdException w:unhideWhenUsed="0" w:uiPriority="67" w:semiHidden="0" w:name="Medium Grid 1 Accent 2"/>
+    <w:lsdException w:unhideWhenUsed="0" w:uiPriority="68" w:semiHidden="0" w:name="Medium Grid 2 Accent 2"/>
+    <w:lsdException w:unhideWhenUsed="0" w:uiPriority="69" w:semiHidden="0" w:name="Medium Grid 3 Accent 2"/>
+    <w:lsdException w:unhideWhenUsed="0" w:uiPriority="70" w:semiHidden="0" w:name="Dark List Accent 2"/>
+    <w:lsdException w:unhideWhenUsed="0" w:uiPriority="71" w:semiHidden="0" w:name="Colorful Shading Accent 2"/>
+    <w:lsdException w:unhideWhenUsed="0" w:uiPriority="72" w:semiHidden="0" w:name="Colorful List Accent 2"/>
+    <w:lsdException w:unhideWhenUsed="0" w:uiPriority="73" w:semiHidden="0" w:name="Colorful Grid Accent 2"/>
+    <w:lsdException w:unhideWhenUsed="0" w:uiPriority="60" w:semiHidden="0" w:name="Light Shading Accent 3"/>
+    <w:lsdException w:unhideWhenUsed="0" w:uiPriority="61" w:semiHidden="0" w:name="Light List Accent 3"/>
+    <w:lsdException w:unhideWhenUsed="0" w:uiPriority="62" w:semiHidden="0" w:name="Light Grid Accent 3"/>
+    <w:lsdException w:unhideWhenUsed="0" w:uiPriority="63" w:semiHidden="0" w:name="Medium Shading 1 Accent 3"/>
+    <w:lsdException w:unhideWhenUsed="0" w:uiPriority="64" w:semiHidden="0" w:name="Medium Shading 2 Accent 3"/>
+    <w:lsdException w:unhideWhenUsed="0" w:uiPriority="65" w:semiHidden="0" w:name="Medium List 1 Accent 3"/>
+    <w:lsdException w:unhideWhenUsed="0" w:uiPriority="66" w:semiHidden="0" w:name="Medium List 2 Accent 3"/>
+    <w:lsdException w:unhideWhenUsed="0" w:uiPriority="67" w:semiHidden="0" w:name="Medium Grid 1 Accent 3"/>
+    <w:lsdException w:unhideWhenUsed="0" w:uiPriority="68" w:semiHidden="0" w:name="Medium Grid 2 Accent 3"/>
+    <w:lsdException w:unhideWhenUsed="0" w:uiPriority="69" w:semiHidden="0" w:name="Medium Grid 3 Accent 3"/>
+    <w:lsdException w:unhideWhenUsed="0" w:uiPriority="70" w:semiHidden="0" w:name="Dark List Accent 3"/>
+    <w:lsdException w:unhideWhenUsed="0" w:uiPriority="71" w:semiHidden="0" w:name="Colorful Shading Accent 3"/>
+    <w:lsdException w:unhideWhenUsed="0" w:uiPriority="72" w:semiHidden="0" w:name="Colorful List Accent 3"/>
+    <w:lsdException w:unhideWhenUsed="0" w:uiPriority="73" w:semiHidden="0" w:name="Colorful Grid Accent 3"/>
+    <w:lsdException w:unhideWhenUsed="0" w:uiPriority="60" w:semiHidden="0" w:name="Light Shading Accent 4"/>
+    <w:lsdException w:unhideWhenUsed="0" w:uiPriority="61" w:semiHidden="0" w:name="Light List Accent 4"/>
+    <w:lsdException w:unhideWhenUsed="0" w:uiPriority="62" w:semiHidden="0" w:name="Light Grid Accent 4"/>
+    <w:lsdException w:unhideWhenUsed="0" w:uiPriority="63" w:semiHidden="0" w:name="Medium Shading 1 Accent 4"/>
+    <w:lsdException w:unhideWhenUsed="0" w:uiPriority="64" w:semiHidden="0" w:name="Medium Shading 2 Accent 4"/>
+    <w:lsdException w:unhideWhenUsed="0" w:uiPriority="65" w:semiHidden="0" w:name="Medium List 1 Accent 4"/>
+    <w:lsdException w:unhideWhenUsed="0" w:uiPriority="66" w:semiHidden="0" w:name="Medium List 2 Accent 4"/>
+    <w:lsdException w:unhideWhenUsed="0" w:uiPriority="67" w:semiHidden="0" w:name="Medium Grid 1 Accent 4"/>
+    <w:lsdException w:unhideWhenUsed="0" w:uiPriority="68" w:semiHidden="0" w:name="Medium Grid 2 Accent 4"/>
+    <w:lsdException w:unhideWhenUsed="0" w:uiPriority="69" w:semiHidden="0" w:name="Medium Grid 3 Accent 4"/>
+    <w:lsdException w:unhideWhenUsed="0" w:uiPriority="70" w:semiHidden="0" w:name="Dark List Accent 4"/>
+    <w:lsdException w:unhideWhenUsed="0" w:uiPriority="71" w:semiHidden="0" w:name="Colorful Shading Accent 4"/>
+    <w:lsdException w:unhideWhenUsed="0" w:uiPriority="72" w:semiHidden="0" w:name="Colorful List Accent 4"/>
+    <w:lsdException w:unhideWhenUsed="0" w:uiPriority="73" w:semiHidden="0" w:name="Colorful Grid Accent 4"/>
+    <w:lsdException w:unhideWhenUsed="0" w:uiPriority="60" w:semiHidden="0" w:name="Light Shading Accent 5"/>
+    <w:lsdException w:unhideWhenUsed="0" w:uiPriority="61" w:semiHidden="0" w:name="Light List Accent 5"/>
+    <w:lsdException w:unhideWhenUsed="0" w:uiPriority="62" w:semiHidden="0" w:name="Light Grid Accent 5"/>
+    <w:lsdException w:unhideWhenUsed="0" w:uiPriority="63" w:semiHidden="0" w:name="Medium Shading 1 Accent 5"/>
+    <w:lsdException w:unhideWhenUsed="0" w:uiPriority="64" w:semiHidden="0" w:name="Medium Shading 2 Accent 5"/>
+    <w:lsdException w:unhideWhenUsed="0" w:uiPriority="65" w:semiHidden="0" w:name="Medium List 1 Accent 5"/>
+    <w:lsdException w:unhideWhenUsed="0" w:uiPriority="66" w:semiHidden="0" w:name="Medium List 2 Accent 5"/>
+    <w:lsdException w:unhideWhenUsed="0" w:uiPriority="67" w:semiHidden="0" w:name="Medium Grid 1 Accent 5"/>
+    <w:lsdException w:unhideWhenUsed="0" w:uiPriority="68" w:semiHidden="0" w:name="Medium Grid 2 Accent 5"/>
+    <w:lsdException w:unhideWhenUsed="0" w:uiPriority="69" w:semiHidden="0" w:name="Medium Grid 3 Accent 5"/>
+    <w:lsdException w:unhideWhenUsed="0" w:uiPriority="70" w:semiHidden="0" w:name="Dark List Accent 5"/>
+    <w:lsdException w:unhideWhenUsed="0" w:uiPriority="71" w:semiHidden="0" w:name="Colorful Shading Accent 5"/>
+    <w:lsdException w:unhideWhenUsed="0" w:uiPriority="72" w:semiHidden="0" w:name="Colorful List Accent 5"/>
+    <w:lsdException w:unhideWhenUsed="0" w:uiPriority="73" w:semiHidden="0" w:name="Colorful Grid Accent 5"/>
+    <w:lsdException w:unhideWhenUsed="0" w:uiPriority="60" w:semiHidden="0" w:name="Light Shading Accent 6"/>
+    <w:lsdException w:unhideWhenUsed="0" w:uiPriority="61" w:semiHidden="0" w:name="Light List Accent 6"/>
+    <w:lsdException w:unhideWhenUsed="0" w:uiPriority="62" w:semiHidden="0" w:name="Light Grid Accent 6"/>
+    <w:lsdException w:unhideWhenUsed="0" w:uiPriority="63" w:semiHidden="0" w:name="Medium Shading 1 Accent 6"/>
+    <w:lsdException w:unhideWhenUsed="0" w:uiPriority="64" w:semiHidden="0" w:name="Medium Shading 2 Accent 6"/>
+    <w:lsdException w:unhideWhenUsed="0" w:uiPriority="65" w:semiHidden="0" w:name="Medium List 1 Accent 6"/>
+    <w:lsdException w:unhideWhenUsed="0" w:uiPriority="66" w:semiHidden="0" w:name="Medium List 2 Accent 6"/>
+    <w:lsdException w:unhideWhenUsed="0" w:uiPriority="67" w:semiHidden="0" w:name="Medium Grid 1 Accent 6"/>
+    <w:lsdException w:unhideWhenUsed="0" w:uiPriority="68" w:semiHidden="0" w:name="Medium Grid 2 Accent 6"/>
+    <w:lsdException w:unhideWhenUsed="0" w:uiPriority="69" w:semiHidden="0" w:name="Medium Grid 3 Accent 6"/>
+    <w:lsdException w:unhideWhenUsed="0" w:uiPriority="70" w:semiHidden="0" w:name="Dark List Accent 6"/>
+    <w:lsdException w:unhideWhenUsed="0" w:uiPriority="71" w:semiHidden="0" w:name="Colorful Shading Accent 6"/>
+    <w:lsdException w:unhideWhenUsed="0" w:uiPriority="72" w:semiHidden="0" w:name="Colorful List Accent 6"/>
+    <w:lsdException w:unhideWhenUsed="0" w:uiPriority="73" w:semiHidden="0" w:name="Colorful Grid Accent 6"/>
   </w:latentStyles>
-  <w:style w:type="paragraph" w:default="1" w:styleId="Normal">
+  <w:style w:type="paragraph" w:default="1" w:styleId="1">
     <w:name w:val="Normal"/>
     <w:qFormat/>
+    <w:uiPriority w:val="0"/>
+    <w:pPr>
+      <w:spacing w:after="160" w:line="259" w:lineRule="auto"/>
+    </w:pPr>
+    <w:rPr>
+      <w:rFonts w:asciiTheme="minorHAnsi" w:hAnsiTheme="minorHAnsi" w:eastAsiaTheme="minorEastAsia" w:cstheme="minorBidi"/>
+      <w:sz w:val="22"/>
+      <w:szCs w:val="22"/>
+      <w:lang w:val="en-US" w:eastAsia="zh-CN" w:bidi="ar-SA"/>
+    </w:rPr>
   </w:style>
-  <w:style w:type="character" w:default="1" w:styleId="DefaultParagraphFont">
+  <w:style w:type="character" w:default="1" w:styleId="2">
     <w:name w:val="Default Paragraph Font"/>
+    <w:unhideWhenUsed/>
     <w:uiPriority w:val="1"/>
-    <w:semiHidden/>
+  </w:style>
+  <w:style w:type="table" w:default="1" w:styleId="3">
+    <w:name w:val="Normal Table"/>
     <w:unhideWhenUsed/>
-  </w:style>
-  <w:style w:type="table" w:default="1" w:styleId="TableNormal">
-    <w:name w:val="Normal Table"/>
+    <w:qFormat/>
     <w:uiPriority w:val="99"/>
-    <w:semiHidden/>
-    <w:unhideWhenUsed/>
     <w:tblPr>
-      <w:tblInd w:w="0" w:type="dxa"/>
       <w:tblCellMar>
         <w:top w:w="0" w:type="dxa"/>
         <w:left w:w="108" w:type="dxa"/>
@@ -1818,18 +1743,11 @@
       </w:tblCellMar>
     </w:tblPr>
   </w:style>
-  <w:style w:type="numbering" w:default="1" w:styleId="NoList">
-    <w:name w:val="No List"/>
-    <w:uiPriority w:val="99"/>
-    <w:semiHidden/>
-    <w:unhideWhenUsed/>
-  </w:style>
-  <w:style w:type="paragraph" w:styleId="ListParagraph">
+  <w:style w:type="paragraph" w:customStyle="1" w:styleId="4">
     <w:name w:val="List Paragraph"/>
-    <w:basedOn w:val="Normal"/>
+    <w:basedOn w:val="1"/>
+    <w:qFormat/>
     <w:uiPriority w:val="34"/>
-    <w:qFormat/>
-    <w:rsid w:val="00930BEE"/>
     <w:pPr>
       <w:ind w:left="720"/>
       <w:contextualSpacing/>
@@ -1881,7 +1799,7 @@
     </a:clrScheme>
     <a:fontScheme name="Office">
       <a:majorFont>
-        <a:latin typeface="Calibri Light" panose="020F0302020204030204"/>
+        <a:latin typeface="Calibri Light"/>
         <a:ea typeface=""/>
         <a:cs typeface=""/>
         <a:font script="Jpan" typeface="游ゴシック Light"/>
@@ -1914,26 +1832,9 @@
         <a:font script="Viet" typeface="Times New Roman"/>
         <a:font script="Uigh" typeface="Microsoft Uighur"/>
         <a:font script="Geor" typeface="Sylfaen"/>
-        <a:font script="Armn" typeface="Arial"/>
-        <a:font script="Bugi" typeface="Leelawadee UI"/>
-        <a:font script="Bopo" typeface="Microsoft JhengHei"/>
-        <a:font script="Java" typeface="Javanese Text"/>
-        <a:font script="Lisu" typeface="Segoe UI"/>
-        <a:font script="Mymr" typeface="Myanmar Text"/>
-        <a:font script="Nkoo" typeface="Ebrima"/>
-        <a:font script="Olck" typeface="Nirmala UI"/>
-        <a:font script="Osma" typeface="Ebrima"/>
-        <a:font script="Phag" typeface="Phagspa"/>
-        <a:font script="Syrn" typeface="Estrangelo Edessa"/>
-        <a:font script="Syrj" typeface="Estrangelo Edessa"/>
-        <a:font script="Syre" typeface="Estrangelo Edessa"/>
-        <a:font script="Sora" typeface="Nirmala UI"/>
-        <a:font script="Tale" typeface="Microsoft Tai Le"/>
-        <a:font script="Talu" typeface="Microsoft New Tai Lue"/>
-        <a:font script="Tfng" typeface="Ebrima"/>
       </a:majorFont>
       <a:minorFont>
-        <a:latin typeface="Calibri" panose="020F0502020204030204"/>
+        <a:latin typeface="Calibri"/>
         <a:ea typeface=""/>
         <a:cs typeface=""/>
         <a:font script="Jpan" typeface="游明朝"/>
@@ -1966,23 +1867,6 @@
         <a:font script="Viet" typeface="Arial"/>
         <a:font script="Uigh" typeface="Microsoft Uighur"/>
         <a:font script="Geor" typeface="Sylfaen"/>
-        <a:font script="Armn" typeface="Arial"/>
-        <a:font script="Bugi" typeface="Leelawadee UI"/>
-        <a:font script="Bopo" typeface="Microsoft JhengHei"/>
-        <a:font script="Java" typeface="Javanese Text"/>
-        <a:font script="Lisu" typeface="Segoe UI"/>
-        <a:font script="Mymr" typeface="Myanmar Text"/>
-        <a:font script="Nkoo" typeface="Ebrima"/>
-        <a:font script="Olck" typeface="Nirmala UI"/>
-        <a:font script="Osma" typeface="Ebrima"/>
-        <a:font script="Phag" typeface="Phagspa"/>
-        <a:font script="Syrn" typeface="Estrangelo Edessa"/>
-        <a:font script="Syrj" typeface="Estrangelo Edessa"/>
-        <a:font script="Syre" typeface="Estrangelo Edessa"/>
-        <a:font script="Sora" typeface="Nirmala UI"/>
-        <a:font script="Tale" typeface="Microsoft Tai Le"/>
-        <a:font script="Talu" typeface="Microsoft New Tai Lue"/>
-        <a:font script="Tfng" typeface="Ebrima"/>
       </a:minorFont>
     </a:fontScheme>
     <a:fmtScheme name="Office">
@@ -2124,11 +2008,21 @@
     </a:fmtScheme>
   </a:themeElements>
   <a:objectDefaults/>
-  <a:extraClrSchemeLst/>
-  <a:extLst>
-    <a:ext uri="{05A4C25C-085E-4340-85A3-A5531E510DB2}">
-      <thm15:themeFamily xmlns:thm15="http://schemas.microsoft.com/office/thememl/2012/main" name="Office Theme" id="{62F939B6-93AF-4DB8-9C6B-D6C7DFDC589F}" vid="{4A3C46E8-61CC-4603-A589-7422A47A8E4A}"/>
-    </a:ext>
-  </a:extLst>
 </a:theme>
+</file>
+
+<file path=customXml/item1.xml><?xml version="1.0" encoding="utf-8"?>
+<s:customData xmlns="http://www.wps.cn/officeDocument/2013/wpsCustomData" xmlns:s="http://www.wps.cn/officeDocument/2013/wpsCustomData">
+  <customSectProps>
+    <customSectPr/>
+  </customSectProps>
+</s:customData>
+</file>
+
+<file path=customXml/itemProps1.xml><?xml version="1.0" encoding="utf-8"?>
+<ds:datastoreItem xmlns:ds="http://schemas.openxmlformats.org/officeDocument/2006/customXml" ds:itemID="{B1977F7D-205B-4081-913C-38D41E755F92}">
+  <ds:schemaRefs>
+    <ds:schemaRef ds:uri="http://www.wps.cn/officeDocument/2013/wpsCustomData"/>
+  </ds:schemaRefs>
+</ds:datastoreItem>
 </file>
</xml_diff>

<commit_message>
Created new Google analytics account and updated WorkWithGoogleAnalytics
</commit_message>
<xml_diff>
--- a/docs/TechNodes/WorkWithGoogleAnalytics.docx
+++ b/docs/TechNodes/WorkWithGoogleAnalytics.docx
@@ -1,6 +1,6 @@
 
 <file path=word/document.xml><?xml version="1.0" encoding="utf-8"?>
-<w:document xmlns:wpc="http://schemas.microsoft.com/office/word/2010/wordprocessingCanvas" xmlns:mc="http://schemas.openxmlformats.org/markup-compatibility/2006" xmlns:o="urn:schemas-microsoft-com:office:office" xmlns:r="http://schemas.openxmlformats.org/officeDocument/2006/relationships" xmlns:m="http://schemas.openxmlformats.org/officeDocument/2006/math" xmlns:v="urn:schemas-microsoft-com:vml" xmlns:wp14="http://schemas.microsoft.com/office/word/2010/wordprocessingDrawing" xmlns:wp="http://schemas.openxmlformats.org/drawingml/2006/wordprocessingDrawing" xmlns:w="http://schemas.openxmlformats.org/wordprocessingml/2006/main" xmlns:w14="http://schemas.microsoft.com/office/word/2010/wordml" xmlns:w10="urn:schemas-microsoft-com:office:word" xmlns:w15="http://schemas.microsoft.com/office/word/2012/wordml" xmlns:wpg="http://schemas.microsoft.com/office/word/2010/wordprocessingGroup" xmlns:wpi="http://schemas.microsoft.com/office/word/2010/wordprocessingInk" xmlns:wne="http://schemas.microsoft.com/office/word/2006/wordml" xmlns:wps="http://schemas.microsoft.com/office/word/2010/wordprocessingShape" xmlns:wpsCustomData="http://www.wps.cn/officeDocument/2013/wpsCustomData" mc:Ignorable="w14 w15 wp14">
+<w:document xmlns:wpc="http://schemas.microsoft.com/office/word/2010/wordprocessingCanvas" xmlns:cx="http://schemas.microsoft.com/office/drawing/2014/chartex" xmlns:cx1="http://schemas.microsoft.com/office/drawing/2015/9/8/chartex" xmlns:cx2="http://schemas.microsoft.com/office/drawing/2015/10/21/chartex" xmlns:cx3="http://schemas.microsoft.com/office/drawing/2016/5/9/chartex" xmlns:cx4="http://schemas.microsoft.com/office/drawing/2016/5/10/chartex" xmlns:cx5="http://schemas.microsoft.com/office/drawing/2016/5/11/chartex" xmlns:cx6="http://schemas.microsoft.com/office/drawing/2016/5/12/chartex" xmlns:cx7="http://schemas.microsoft.com/office/drawing/2016/5/13/chartex" xmlns:cx8="http://schemas.microsoft.com/office/drawing/2016/5/14/chartex" xmlns:mc="http://schemas.openxmlformats.org/markup-compatibility/2006" xmlns:aink="http://schemas.microsoft.com/office/drawing/2016/ink" xmlns:am3d="http://schemas.microsoft.com/office/drawing/2017/model3d" xmlns:o="urn:schemas-microsoft-com:office:office" xmlns:oel="http://schemas.microsoft.com/office/2019/extlst" xmlns:r="http://schemas.openxmlformats.org/officeDocument/2006/relationships" xmlns:m="http://schemas.openxmlformats.org/officeDocument/2006/math" xmlns:v="urn:schemas-microsoft-com:vml" xmlns:wp14="http://schemas.microsoft.com/office/word/2010/wordprocessingDrawing" xmlns:wp="http://schemas.openxmlformats.org/drawingml/2006/wordprocessingDrawing" xmlns:w10="urn:schemas-microsoft-com:office:word" xmlns:w="http://schemas.openxmlformats.org/wordprocessingml/2006/main" xmlns:w14="http://schemas.microsoft.com/office/word/2010/wordml" xmlns:w15="http://schemas.microsoft.com/office/word/2012/wordml" xmlns:w16cex="http://schemas.microsoft.com/office/word/2018/wordml/cex" xmlns:w16cid="http://schemas.microsoft.com/office/word/2016/wordml/cid" xmlns:w16="http://schemas.microsoft.com/office/word/2018/wordml" xmlns:w16du="http://schemas.microsoft.com/office/word/2023/wordml/word16du" xmlns:w16sdtdh="http://schemas.microsoft.com/office/word/2020/wordml/sdtdatahash" xmlns:w16se="http://schemas.microsoft.com/office/word/2015/wordml/symex" xmlns:wpg="http://schemas.microsoft.com/office/word/2010/wordprocessingGroup" xmlns:wpi="http://schemas.microsoft.com/office/word/2010/wordprocessingInk" xmlns:wne="http://schemas.microsoft.com/office/word/2006/wordml" xmlns:wps="http://schemas.microsoft.com/office/word/2010/wordprocessingShape" mc:Ignorable="w14 w15 w16se w16cid w16 w16cex w16sdtdh wp14">
   <w:body>
     <w:p>
       <w:pPr>
@@ -10,12 +10,20 @@
         <w:spacing w:line="240" w:lineRule="exact"/>
       </w:pPr>
       <w:r>
-        <w:t xml:space="preserve">Procedure to incorporate google analytics to the iMedBot. </w:t>
-      </w:r>
-    </w:p>
-    <w:p>
-      <w:pPr>
-        <w:pStyle w:val="4"/>
+        <w:t xml:space="preserve">Procedure to incorporate google analytics to the </w:t>
+      </w:r>
+      <w:proofErr w:type="spellStart"/>
+      <w:r>
+        <w:t>iMedBot</w:t>
+      </w:r>
+      <w:proofErr w:type="spellEnd"/>
+      <w:r>
+        <w:t xml:space="preserve">. </w:t>
+      </w:r>
+    </w:p>
+    <w:p>
+      <w:pPr>
+        <w:pStyle w:val="ListParagraph1"/>
         <w:numPr>
           <w:ilvl w:val="0"/>
           <w:numId w:val="1"/>
@@ -31,15 +39,18 @@
     </w:p>
     <w:p>
       <w:pPr>
-        <w:pStyle w:val="4"/>
+        <w:pStyle w:val="ListParagraph1"/>
         <w:tabs>
           <w:tab w:val="left" w:pos="360"/>
         </w:tabs>
         <w:spacing w:line="240" w:lineRule="exact"/>
       </w:pPr>
       <w:r>
+        <w:rPr>
+          <w:noProof/>
+        </w:rPr>
         <w:drawing>
-          <wp:anchor distT="0" distB="0" distL="114300" distR="114300" simplePos="0" relativeHeight="251659264" behindDoc="0" locked="0" layoutInCell="1" allowOverlap="1">
+          <wp:anchor distT="0" distB="0" distL="114300" distR="114300" simplePos="0" relativeHeight="251659264" behindDoc="0" locked="0" layoutInCell="1" allowOverlap="1" wp14:anchorId="216282B8" wp14:editId="5B3D8470">
             <wp:simplePos x="0" y="0"/>
             <wp:positionH relativeFrom="column">
               <wp:posOffset>0</wp:posOffset>
@@ -64,7 +75,7 @@
                     </pic:cNvPicPr>
                   </pic:nvPicPr>
                   <pic:blipFill>
-                    <a:blip r:embed="rId4" cstate="print">
+                    <a:blip r:embed="rId6" cstate="print">
                       <a:extLst>
                         <a:ext uri="{28A0092B-C50C-407E-A947-70E740481C1C}">
                           <a14:useLocalDpi xmlns:a14="http://schemas.microsoft.com/office/drawing/2010/main" val="0"/>
@@ -94,7 +105,7 @@
     <w:p/>
     <w:p>
       <w:pPr>
-        <w:pStyle w:val="4"/>
+        <w:pStyle w:val="ListParagraph1"/>
         <w:numPr>
           <w:ilvl w:val="0"/>
           <w:numId w:val="1"/>
@@ -106,7 +117,7 @@
     </w:p>
     <w:p>
       <w:pPr>
-        <w:pStyle w:val="4"/>
+        <w:pStyle w:val="ListParagraph1"/>
         <w:numPr>
           <w:ilvl w:val="0"/>
           <w:numId w:val="2"/>
@@ -118,12 +129,15 @@
     </w:p>
     <w:p>
       <w:pPr>
-        <w:pStyle w:val="4"/>
+        <w:pStyle w:val="ListParagraph1"/>
         <w:ind w:left="1080"/>
       </w:pPr>
       <w:r>
+        <w:rPr>
+          <w:noProof/>
+        </w:rPr>
         <w:drawing>
-          <wp:inline distT="0" distB="0" distL="0" distR="0">
+          <wp:inline distT="0" distB="0" distL="0" distR="0" wp14:anchorId="620EB459" wp14:editId="6929973E">
             <wp:extent cx="5943600" cy="2752725"/>
             <wp:effectExtent l="0" t="0" r="0" b="9525"/>
             <wp:docPr id="2" name="Picture 2" descr="Graphical user interface, text, application, email&#10;&#10;Description automatically generated"/>
@@ -140,7 +154,7 @@
                     </pic:cNvPicPr>
                   </pic:nvPicPr>
                   <pic:blipFill>
-                    <a:blip r:embed="rId5"/>
+                    <a:blip r:embed="rId7"/>
                     <a:stretch>
                       <a:fillRect/>
                     </a:stretch>
@@ -163,7 +177,7 @@
     </w:p>
     <w:p>
       <w:pPr>
-        <w:pStyle w:val="4"/>
+        <w:pStyle w:val="ListParagraph1"/>
         <w:numPr>
           <w:ilvl w:val="0"/>
           <w:numId w:val="2"/>
@@ -175,12 +189,16 @@
     </w:p>
     <w:p>
       <w:pPr>
-        <w:pStyle w:val="4"/>
+        <w:pStyle w:val="ListParagraph1"/>
         <w:ind w:left="1080"/>
       </w:pPr>
       <w:r>
+        <w:rPr>
+          <w:noProof/>
+        </w:rPr>
+        <w:lastRenderedPageBreak/>
         <w:drawing>
-          <wp:inline distT="0" distB="0" distL="0" distR="0">
+          <wp:inline distT="0" distB="0" distL="0" distR="0" wp14:anchorId="7B9C085A" wp14:editId="2BF954F1">
             <wp:extent cx="5943600" cy="2763520"/>
             <wp:effectExtent l="0" t="0" r="0" b="0"/>
             <wp:docPr id="3" name="Picture 3" descr="Graphical user interface, text, application, email&#10;&#10;Description automatically generated"/>
@@ -197,7 +215,7 @@
                     </pic:cNvPicPr>
                   </pic:nvPicPr>
                   <pic:blipFill>
-                    <a:blip r:embed="rId6"/>
+                    <a:blip r:embed="rId8"/>
                     <a:stretch>
                       <a:fillRect/>
                     </a:stretch>
@@ -220,12 +238,15 @@
     </w:p>
     <w:p>
       <w:pPr>
-        <w:pStyle w:val="4"/>
+        <w:pStyle w:val="ListParagraph1"/>
         <w:ind w:left="1080"/>
       </w:pPr>
       <w:r>
+        <w:rPr>
+          <w:noProof/>
+        </w:rPr>
         <w:drawing>
-          <wp:inline distT="0" distB="0" distL="0" distR="0">
+          <wp:inline distT="0" distB="0" distL="0" distR="0" wp14:anchorId="173C58ED" wp14:editId="012C387E">
             <wp:extent cx="5943600" cy="2237740"/>
             <wp:effectExtent l="0" t="0" r="0" b="0"/>
             <wp:docPr id="4" name="Picture 4" descr="Graphical user interface, text, application, email&#10;&#10;Description automatically generated"/>
@@ -242,7 +263,7 @@
                     </pic:cNvPicPr>
                   </pic:nvPicPr>
                   <pic:blipFill>
-                    <a:blip r:embed="rId7"/>
+                    <a:blip r:embed="rId9"/>
                     <a:stretch>
                       <a:fillRect/>
                     </a:stretch>
@@ -265,20 +286,14 @@
     </w:p>
     <w:p>
       <w:pPr>
-        <w:pStyle w:val="4"/>
+        <w:pStyle w:val="ListParagraph1"/>
         <w:numPr>
           <w:ilvl w:val="0"/>
           <w:numId w:val="2"/>
         </w:numPr>
       </w:pPr>
       <w:r>
-        <w:t>Select</w:t>
-      </w:r>
-      <w:r>
-        <w:t xml:space="preserve"> show</w:t>
-      </w:r>
-      <w:r>
-        <w:t xml:space="preserve"> advanced options in property set up and create </w:t>
+        <w:t xml:space="preserve">Select show advanced options in property set up and create </w:t>
       </w:r>
       <w:r>
         <w:rPr>
@@ -294,15 +309,15 @@
     </w:p>
     <w:p>
       <w:pPr>
-        <w:pStyle w:val="4"/>
-        <w:numPr>
-          <w:numId w:val="0"/>
-        </w:numPr>
-        <w:ind w:left="720" w:leftChars="0"/>
-      </w:pPr>
-      <w:r>
+        <w:pStyle w:val="ListParagraph1"/>
+      </w:pPr>
+      <w:r>
+        <w:rPr>
+          <w:noProof/>
+        </w:rPr>
+        <w:lastRenderedPageBreak/>
         <w:drawing>
-          <wp:inline distT="0" distB="0" distL="114300" distR="114300">
+          <wp:inline distT="0" distB="0" distL="114300" distR="114300" wp14:anchorId="187FFCB0" wp14:editId="010DA749">
             <wp:extent cx="5941695" cy="4323715"/>
             <wp:effectExtent l="0" t="0" r="1905" b="19685"/>
             <wp:docPr id="15" name="Picture 15" descr="Screenshot 2023-02-20 at 12.02.03 PM"/>
@@ -319,7 +334,7 @@
                     </pic:cNvPicPr>
                   </pic:nvPicPr>
                   <pic:blipFill>
-                    <a:blip r:embed="rId8"/>
+                    <a:blip r:embed="rId10"/>
                     <a:stretch>
                       <a:fillRect/>
                     </a:stretch>
@@ -342,7 +357,7 @@
     </w:p>
     <w:p>
       <w:pPr>
-        <w:pStyle w:val="4"/>
+        <w:pStyle w:val="ListParagraph1"/>
         <w:numPr>
           <w:ilvl w:val="0"/>
           <w:numId w:val="2"/>
@@ -351,35 +366,28 @@
       <w:r>
         <w:t>Select create a universal analytics property only</w:t>
       </w:r>
-      <w:bookmarkStart w:id="0" w:name="_GoBack"/>
-      <w:bookmarkEnd w:id="0"/>
-    </w:p>
-    <w:p>
-      <w:pPr>
-        <w:pStyle w:val="4"/>
-        <w:numPr>
-          <w:numId w:val="0"/>
-        </w:numPr>
-        <w:ind w:left="720" w:leftChars="0"/>
-      </w:pPr>
-    </w:p>
-    <w:p>
-      <w:pPr>
-        <w:pStyle w:val="4"/>
-        <w:numPr>
-          <w:numId w:val="0"/>
-        </w:numPr>
-        <w:ind w:left="720" w:leftChars="0"/>
-      </w:pPr>
-    </w:p>
-    <w:p>
-      <w:pPr>
-        <w:pStyle w:val="4"/>
+    </w:p>
+    <w:p>
+      <w:pPr>
+        <w:pStyle w:val="ListParagraph1"/>
+      </w:pPr>
+    </w:p>
+    <w:p>
+      <w:pPr>
+        <w:pStyle w:val="ListParagraph1"/>
+      </w:pPr>
+    </w:p>
+    <w:p>
+      <w:pPr>
+        <w:pStyle w:val="ListParagraph1"/>
         <w:ind w:left="1080"/>
       </w:pPr>
       <w:r>
+        <w:rPr>
+          <w:noProof/>
+        </w:rPr>
         <w:drawing>
-          <wp:inline distT="0" distB="0" distL="0" distR="0">
+          <wp:inline distT="0" distB="0" distL="0" distR="0" wp14:anchorId="03D7551B" wp14:editId="76E8A3C4">
             <wp:extent cx="5943600" cy="2720340"/>
             <wp:effectExtent l="0" t="0" r="0" b="3810"/>
             <wp:docPr id="5" name="Picture 5" descr="Graphical user interface, text, application, email&#10;&#10;Description automatically generated"/>
@@ -396,7 +404,7 @@
                     </pic:cNvPicPr>
                   </pic:nvPicPr>
                   <pic:blipFill>
-                    <a:blip r:embed="rId9"/>
+                    <a:blip r:embed="rId11"/>
                     <a:stretch>
                       <a:fillRect/>
                     </a:stretch>
@@ -419,7 +427,7 @@
     </w:p>
     <w:p>
       <w:pPr>
-        <w:pStyle w:val="4"/>
+        <w:pStyle w:val="ListParagraph1"/>
         <w:numPr>
           <w:ilvl w:val="0"/>
           <w:numId w:val="2"/>
@@ -431,12 +439,16 @@
     </w:p>
     <w:p>
       <w:pPr>
-        <w:pStyle w:val="4"/>
+        <w:pStyle w:val="ListParagraph1"/>
         <w:ind w:left="1080"/>
       </w:pPr>
       <w:r>
+        <w:rPr>
+          <w:noProof/>
+        </w:rPr>
+        <w:lastRenderedPageBreak/>
         <w:drawing>
-          <wp:inline distT="0" distB="0" distL="0" distR="0">
+          <wp:inline distT="0" distB="0" distL="0" distR="0" wp14:anchorId="55DF97AC" wp14:editId="7DCA9565">
             <wp:extent cx="5943600" cy="2174875"/>
             <wp:effectExtent l="0" t="0" r="0" b="0"/>
             <wp:docPr id="6" name="Picture 6" descr="Graphical user interface, text, application, email&#10;&#10;Description automatically generated"/>
@@ -453,7 +465,7 @@
                     </pic:cNvPicPr>
                   </pic:nvPicPr>
                   <pic:blipFill>
-                    <a:blip r:embed="rId10"/>
+                    <a:blip r:embed="rId12"/>
                     <a:stretch>
                       <a:fillRect/>
                     </a:stretch>
@@ -476,19 +488,24 @@
     </w:p>
     <w:p>
       <w:pPr>
-        <w:pStyle w:val="4"/>
+        <w:pStyle w:val="ListParagraph1"/>
         <w:numPr>
           <w:ilvl w:val="0"/>
           <w:numId w:val="1"/>
         </w:numPr>
       </w:pPr>
       <w:r>
-        <w:t>paste the tracking code to imedbot</w:t>
-      </w:r>
-    </w:p>
-    <w:p>
-      <w:pPr>
-        <w:pStyle w:val="4"/>
+        <w:t xml:space="preserve">paste the tracking code to </w:t>
+      </w:r>
+      <w:proofErr w:type="spellStart"/>
+      <w:r>
+        <w:t>imedbot</w:t>
+      </w:r>
+      <w:proofErr w:type="spellEnd"/>
+    </w:p>
+    <w:p>
+      <w:pPr>
+        <w:pStyle w:val="ListParagraph1"/>
         <w:numPr>
           <w:ilvl w:val="0"/>
           <w:numId w:val="3"/>
@@ -500,12 +517,15 @@
     </w:p>
     <w:p>
       <w:pPr>
-        <w:pStyle w:val="4"/>
+        <w:pStyle w:val="ListParagraph1"/>
         <w:ind w:left="1080"/>
       </w:pPr>
       <w:r>
+        <w:rPr>
+          <w:noProof/>
+        </w:rPr>
         <w:drawing>
-          <wp:inline distT="0" distB="0" distL="0" distR="0">
+          <wp:inline distT="0" distB="0" distL="0" distR="0" wp14:anchorId="5FD243D1" wp14:editId="20809A25">
             <wp:extent cx="5943600" cy="2216150"/>
             <wp:effectExtent l="0" t="0" r="0" b="0"/>
             <wp:docPr id="7" name="Picture 7" descr="Graphical user interface, text, application, email&#10;&#10;Description automatically generated"/>
@@ -522,7 +542,7 @@
                     </pic:cNvPicPr>
                   </pic:nvPicPr>
                   <pic:blipFill>
-                    <a:blip r:embed="rId11"/>
+                    <a:blip r:embed="rId13"/>
                     <a:stretch>
                       <a:fillRect/>
                     </a:stretch>
@@ -545,7 +565,7 @@
     </w:p>
     <w:p>
       <w:pPr>
-        <w:pStyle w:val="4"/>
+        <w:pStyle w:val="ListParagraph1"/>
         <w:numPr>
           <w:ilvl w:val="0"/>
           <w:numId w:val="3"/>
@@ -557,12 +577,15 @@
     </w:p>
     <w:p>
       <w:pPr>
-        <w:pStyle w:val="4"/>
+        <w:pStyle w:val="ListParagraph1"/>
         <w:ind w:left="1080"/>
       </w:pPr>
       <w:r>
+        <w:rPr>
+          <w:noProof/>
+        </w:rPr>
         <w:drawing>
-          <wp:inline distT="0" distB="0" distL="0" distR="0">
+          <wp:inline distT="0" distB="0" distL="0" distR="0" wp14:anchorId="00A64288" wp14:editId="0552FAA8">
             <wp:extent cx="5943600" cy="3025140"/>
             <wp:effectExtent l="0" t="0" r="0" b="3810"/>
             <wp:docPr id="8" name="Picture 8" descr="Text&#10;&#10;Description automatically generated"/>
@@ -579,7 +602,7 @@
                     </pic:cNvPicPr>
                   </pic:nvPicPr>
                   <pic:blipFill>
-                    <a:blip r:embed="rId12"/>
+                    <a:blip r:embed="rId14"/>
                     <a:stretch>
                       <a:fillRect/>
                     </a:stretch>
@@ -602,19 +625,28 @@
     </w:p>
     <w:p>
       <w:pPr>
-        <w:pStyle w:val="4"/>
+        <w:pStyle w:val="ListParagraph1"/>
         <w:numPr>
           <w:ilvl w:val="0"/>
           <w:numId w:val="1"/>
         </w:numPr>
       </w:pPr>
       <w:r>
-        <w:t>deploy the project to aws ( which can be referenced in WorkWithAWS.docx)</w:t>
-      </w:r>
-    </w:p>
-    <w:p>
-      <w:pPr>
-        <w:pStyle w:val="4"/>
+        <w:lastRenderedPageBreak/>
+        <w:t xml:space="preserve">deploy the project to </w:t>
+      </w:r>
+      <w:proofErr w:type="spellStart"/>
+      <w:r>
+        <w:t>aws</w:t>
+      </w:r>
+      <w:proofErr w:type="spellEnd"/>
+      <w:r>
+        <w:t xml:space="preserve"> ( which can be referenced in WorkWithAWS.docx)</w:t>
+      </w:r>
+    </w:p>
+    <w:p>
+      <w:pPr>
+        <w:pStyle w:val="ListParagraph1"/>
         <w:numPr>
           <w:ilvl w:val="0"/>
           <w:numId w:val="1"/>
@@ -626,11 +658,14 @@
     </w:p>
     <w:p>
       <w:pPr>
-        <w:pStyle w:val="4"/>
-      </w:pPr>
-      <w:r>
+        <w:pStyle w:val="ListParagraph1"/>
+      </w:pPr>
+      <w:r>
+        <w:rPr>
+          <w:noProof/>
+        </w:rPr>
         <w:drawing>
-          <wp:inline distT="0" distB="0" distL="0" distR="0">
+          <wp:inline distT="0" distB="0" distL="0" distR="0" wp14:anchorId="5B66A8B1" wp14:editId="0C627357">
             <wp:extent cx="5943600" cy="2106930"/>
             <wp:effectExtent l="0" t="0" r="0" b="7620"/>
             <wp:docPr id="9" name="Picture 9" descr="Graphical user interface, text, application, email&#10;&#10;Description automatically generated"/>
@@ -647,7 +682,7 @@
                     </pic:cNvPicPr>
                   </pic:nvPicPr>
                   <pic:blipFill>
-                    <a:blip r:embed="rId13"/>
+                    <a:blip r:embed="rId15"/>
                     <a:stretch>
                       <a:fillRect/>
                     </a:stretch>
@@ -670,11 +705,14 @@
     </w:p>
     <w:p>
       <w:pPr>
-        <w:pStyle w:val="4"/>
-      </w:pPr>
-      <w:r>
+        <w:pStyle w:val="ListParagraph1"/>
+      </w:pPr>
+      <w:r>
+        <w:rPr>
+          <w:noProof/>
+        </w:rPr>
         <w:drawing>
-          <wp:inline distT="0" distB="0" distL="0" distR="0">
+          <wp:inline distT="0" distB="0" distL="0" distR="0" wp14:anchorId="37EF8D73" wp14:editId="7C123B22">
             <wp:extent cx="5943600" cy="2401570"/>
             <wp:effectExtent l="0" t="0" r="0" b="0"/>
             <wp:docPr id="10" name="Picture 10" descr="Graphical user interface, application, Word&#10;&#10;Description automatically generated"/>
@@ -691,7 +729,7 @@
                     </pic:cNvPicPr>
                   </pic:nvPicPr>
                   <pic:blipFill>
-                    <a:blip r:embed="rId14"/>
+                    <a:blip r:embed="rId16"/>
                     <a:stretch>
                       <a:fillRect/>
                     </a:stretch>
@@ -714,7 +752,7 @@
     </w:p>
     <w:p>
       <w:pPr>
-        <w:pStyle w:val="4"/>
+        <w:pStyle w:val="ListParagraph1"/>
         <w:numPr>
           <w:ilvl w:val="0"/>
           <w:numId w:val="1"/>
@@ -726,23 +764,34 @@
     </w:p>
     <w:p>
       <w:pPr>
-        <w:pStyle w:val="4"/>
+        <w:pStyle w:val="ListParagraph1"/>
         <w:numPr>
           <w:ilvl w:val="0"/>
           <w:numId w:val="4"/>
         </w:numPr>
       </w:pPr>
       <w:r>
-        <w:t>click realtime-&gt;overview</w:t>
-      </w:r>
-    </w:p>
-    <w:p>
-      <w:pPr>
-        <w:pStyle w:val="4"/>
-      </w:pPr>
-      <w:r>
+        <w:t xml:space="preserve">click </w:t>
+      </w:r>
+      <w:proofErr w:type="spellStart"/>
+      <w:r>
+        <w:t>realtime</w:t>
+      </w:r>
+      <w:proofErr w:type="spellEnd"/>
+      <w:r>
+        <w:t>-&gt;overview</w:t>
+      </w:r>
+    </w:p>
+    <w:p>
+      <w:pPr>
+        <w:pStyle w:val="ListParagraph1"/>
+      </w:pPr>
+      <w:r>
+        <w:rPr>
+          <w:noProof/>
+        </w:rPr>
         <w:drawing>
-          <wp:inline distT="0" distB="0" distL="0" distR="0">
+          <wp:inline distT="0" distB="0" distL="0" distR="0" wp14:anchorId="627376B1" wp14:editId="029D6183">
             <wp:extent cx="5943600" cy="2276475"/>
             <wp:effectExtent l="0" t="0" r="0" b="9525"/>
             <wp:docPr id="11" name="Picture 11" descr="Graphical user interface, application&#10;&#10;Description automatically generated"/>
@@ -759,7 +808,7 @@
                     </pic:cNvPicPr>
                   </pic:nvPicPr>
                   <pic:blipFill>
-                    <a:blip r:embed="rId15"/>
+                    <a:blip r:embed="rId17"/>
                     <a:stretch>
                       <a:fillRect/>
                     </a:stretch>
@@ -782,11 +831,15 @@
     </w:p>
     <w:p>
       <w:pPr>
-        <w:pStyle w:val="4"/>
-      </w:pPr>
-      <w:r>
+        <w:pStyle w:val="ListParagraph1"/>
+      </w:pPr>
+      <w:r>
+        <w:rPr>
+          <w:noProof/>
+        </w:rPr>
+        <w:lastRenderedPageBreak/>
         <w:drawing>
-          <wp:inline distT="0" distB="0" distL="0" distR="0">
+          <wp:inline distT="0" distB="0" distL="0" distR="0" wp14:anchorId="6AB27FB5" wp14:editId="5CDA2789">
             <wp:extent cx="5943600" cy="2324735"/>
             <wp:effectExtent l="0" t="0" r="0" b="0"/>
             <wp:docPr id="12" name="Picture 12" descr="Graphical user interface, application&#10;&#10;Description automatically generated"/>
@@ -803,7 +856,7 @@
                     </pic:cNvPicPr>
                   </pic:nvPicPr>
                   <pic:blipFill>
-                    <a:blip r:embed="rId16"/>
+                    <a:blip r:embed="rId18"/>
                     <a:stretch>
                       <a:fillRect/>
                     </a:stretch>
@@ -826,7 +879,7 @@
     </w:p>
     <w:p>
       <w:pPr>
-        <w:pStyle w:val="4"/>
+        <w:pStyle w:val="ListParagraph1"/>
       </w:pPr>
       <w:r>
         <w:t>As you can see, the data has already transmitted to google analytics</w:t>
@@ -834,7 +887,7 @@
     </w:p>
     <w:p>
       <w:pPr>
-        <w:pStyle w:val="4"/>
+        <w:pStyle w:val="ListParagraph1"/>
         <w:numPr>
           <w:ilvl w:val="0"/>
           <w:numId w:val="1"/>
@@ -846,7 +899,7 @@
     </w:p>
     <w:p>
       <w:pPr>
-        <w:pStyle w:val="4"/>
+        <w:pStyle w:val="ListParagraph1"/>
         <w:numPr>
           <w:ilvl w:val="0"/>
           <w:numId w:val="5"/>
@@ -858,12 +911,15 @@
     </w:p>
     <w:p>
       <w:pPr>
-        <w:pStyle w:val="4"/>
+        <w:pStyle w:val="ListParagraph1"/>
         <w:ind w:left="1080"/>
       </w:pPr>
       <w:r>
+        <w:rPr>
+          <w:noProof/>
+        </w:rPr>
         <w:drawing>
-          <wp:inline distT="0" distB="0" distL="0" distR="0">
+          <wp:inline distT="0" distB="0" distL="0" distR="0" wp14:anchorId="382B8903" wp14:editId="7934148C">
             <wp:extent cx="5943600" cy="2247900"/>
             <wp:effectExtent l="0" t="0" r="0" b="0"/>
             <wp:docPr id="13" name="Picture 13" descr="Graphical user interface&#10;&#10;Description automatically generated"/>
@@ -880,7 +936,7 @@
                     </pic:cNvPicPr>
                   </pic:nvPicPr>
                   <pic:blipFill>
-                    <a:blip r:embed="rId17"/>
+                    <a:blip r:embed="rId19"/>
                     <a:stretch>
                       <a:fillRect/>
                     </a:stretch>
@@ -903,7 +959,7 @@
     </w:p>
     <w:p>
       <w:pPr>
-        <w:pStyle w:val="4"/>
+        <w:pStyle w:val="ListParagraph1"/>
         <w:numPr>
           <w:ilvl w:val="0"/>
           <w:numId w:val="5"/>
@@ -915,12 +971,15 @@
     </w:p>
     <w:p>
       <w:pPr>
-        <w:pStyle w:val="4"/>
+        <w:pStyle w:val="ListParagraph1"/>
         <w:ind w:left="1080"/>
       </w:pPr>
       <w:r>
+        <w:rPr>
+          <w:noProof/>
+        </w:rPr>
         <w:drawing>
-          <wp:inline distT="0" distB="0" distL="0" distR="0">
+          <wp:inline distT="0" distB="0" distL="0" distR="0" wp14:anchorId="5E05449B" wp14:editId="0B25D0FE">
             <wp:extent cx="1955800" cy="1631950"/>
             <wp:effectExtent l="0" t="0" r="6350" b="6350"/>
             <wp:docPr id="14" name="Picture 14" descr="Graphical user interface, text, application, chat or text message&#10;&#10;Description automatically generated"/>
@@ -937,7 +996,7 @@
                     </pic:cNvPicPr>
                   </pic:nvPicPr>
                   <pic:blipFill>
-                    <a:blip r:embed="rId18"/>
+                    <a:blip r:embed="rId20"/>
                     <a:stretch>
                       <a:fillRect/>
                     </a:stretch>
@@ -960,7 +1019,7 @@
     </w:p>
     <w:p>
       <w:pPr>
-        <w:pStyle w:val="4"/>
+        <w:pStyle w:val="ListParagraph1"/>
         <w:numPr>
           <w:ilvl w:val="0"/>
           <w:numId w:val="5"/>
@@ -972,27 +1031,548 @@
     </w:p>
     <w:p>
       <w:pPr>
-        <w:pStyle w:val="4"/>
+        <w:pStyle w:val="ListParagraph1"/>
+        <w:pBdr>
+          <w:bottom w:val="single" w:sz="6" w:space="1" w:color="auto"/>
+        </w:pBdr>
         <w:ind w:left="1080"/>
       </w:pPr>
+    </w:p>
+    <w:p>
+      <w:pPr>
+        <w:pStyle w:val="ListParagraph1"/>
+        <w:ind w:left="1080"/>
+      </w:pPr>
+      <w:r>
+        <w:t>2023.5.4</w:t>
+      </w:r>
+    </w:p>
+    <w:p>
+      <w:pPr>
+        <w:pStyle w:val="ListParagraph1"/>
+        <w:ind w:left="1080"/>
+      </w:pPr>
+    </w:p>
+    <w:p>
+      <w:pPr>
+        <w:pStyle w:val="ListParagraph1"/>
+        <w:numPr>
+          <w:ilvl w:val="3"/>
+          <w:numId w:val="5"/>
+        </w:numPr>
+      </w:pPr>
+      <w:r>
+        <w:t>Create a group account (</w:t>
+      </w:r>
+      <w:r>
+        <w:t>JiangProjectW81X</w:t>
+      </w:r>
+      <w:r>
+        <w:t xml:space="preserve">) under </w:t>
+      </w:r>
+      <w:proofErr w:type="spellStart"/>
+      <w:r>
+        <w:t>XiaJiang’s</w:t>
+      </w:r>
+      <w:proofErr w:type="spellEnd"/>
+      <w:r>
+        <w:t xml:space="preserve"> </w:t>
+      </w:r>
+      <w:proofErr w:type="spellStart"/>
+      <w:r>
+        <w:t>gmail</w:t>
+      </w:r>
+      <w:proofErr w:type="spellEnd"/>
+      <w:r>
+        <w:t xml:space="preserve">: </w:t>
+      </w:r>
+      <w:hyperlink r:id="rId21" w:history="1">
+        <w:r>
+          <w:rPr>
+            <w:rStyle w:val="Hyperlink"/>
+          </w:rPr>
+          <w:t>xiajiangw81x@gmail.com</w:t>
+        </w:r>
+      </w:hyperlink>
+    </w:p>
+    <w:p>
+      <w:pPr>
+        <w:pStyle w:val="ListParagraph1"/>
+        <w:ind w:left="1080"/>
+      </w:pPr>
+      <w:r>
+        <w:lastRenderedPageBreak/>
+        <w:t xml:space="preserve">Also set up properties called </w:t>
+      </w:r>
+      <w:proofErr w:type="spellStart"/>
+      <w:r>
+        <w:t>JiangLab</w:t>
+      </w:r>
+      <w:proofErr w:type="spellEnd"/>
+      <w:r>
+        <w:t xml:space="preserve"> (Google Analytics 4, the universal analytics will expire in 60 days).</w:t>
+      </w:r>
+    </w:p>
+    <w:p>
+      <w:pPr>
+        <w:pStyle w:val="ListParagraph1"/>
+        <w:ind w:left="1080"/>
+      </w:pPr>
+      <w:r>
+        <w:t xml:space="preserve">The next step is to link it to our web application </w:t>
+      </w:r>
+      <w:proofErr w:type="spellStart"/>
+      <w:r>
+        <w:t>iMedbot</w:t>
+      </w:r>
+      <w:proofErr w:type="spellEnd"/>
+      <w:r>
+        <w:t>.</w:t>
+      </w:r>
+    </w:p>
+    <w:p>
+      <w:pPr>
+        <w:pStyle w:val="ListParagraph1"/>
+        <w:numPr>
+          <w:ilvl w:val="0"/>
+          <w:numId w:val="6"/>
+        </w:numPr>
+      </w:pPr>
+      <w:r>
+        <w:t>Go to setting, and click on data streams, click on learn … to find instructions as show below.</w:t>
+      </w:r>
+    </w:p>
+    <w:p>
+      <w:pPr>
+        <w:pStyle w:val="ListParagraph1"/>
+      </w:pPr>
+      <w:r>
+        <w:tab/>
+      </w:r>
+      <w:r>
+        <w:drawing>
+          <wp:inline distT="0" distB="0" distL="0" distR="0" wp14:anchorId="417176A4" wp14:editId="5DE08251">
+            <wp:extent cx="5943600" cy="3617595"/>
+            <wp:effectExtent l="0" t="0" r="0" b="1905"/>
+            <wp:docPr id="16" name="Picture 16" descr="Graphical user interface, text, application&#10;&#10;Description automatically generated"/>
+            <wp:cNvGraphicFramePr>
+              <a:graphicFrameLocks xmlns:a="http://schemas.openxmlformats.org/drawingml/2006/main" noChangeAspect="1"/>
+            </wp:cNvGraphicFramePr>
+            <a:graphic xmlns:a="http://schemas.openxmlformats.org/drawingml/2006/main">
+              <a:graphicData uri="http://schemas.openxmlformats.org/drawingml/2006/picture">
+                <pic:pic xmlns:pic="http://schemas.openxmlformats.org/drawingml/2006/picture">
+                  <pic:nvPicPr>
+                    <pic:cNvPr id="16" name="Picture 16" descr="Graphical user interface, text, application&#10;&#10;Description automatically generated"/>
+                    <pic:cNvPicPr/>
+                  </pic:nvPicPr>
+                  <pic:blipFill>
+                    <a:blip r:embed="rId22"/>
+                    <a:stretch>
+                      <a:fillRect/>
+                    </a:stretch>
+                  </pic:blipFill>
+                  <pic:spPr>
+                    <a:xfrm>
+                      <a:off x="0" y="0"/>
+                      <a:ext cx="5943600" cy="3617595"/>
+                    </a:xfrm>
+                    <a:prstGeom prst="rect">
+                      <a:avLst/>
+                    </a:prstGeom>
+                  </pic:spPr>
+                </pic:pic>
+              </a:graphicData>
+            </a:graphic>
+          </wp:inline>
+        </w:drawing>
+      </w:r>
+    </w:p>
+    <w:p>
+      <w:pPr>
+        <w:pStyle w:val="ListParagraph1"/>
+        <w:ind w:left="1080"/>
+      </w:pPr>
+    </w:p>
+    <w:p>
+      <w:pPr>
+        <w:pStyle w:val="ListParagraph1"/>
+        <w:ind w:left="1080"/>
+      </w:pPr>
+      <w:r>
+        <w:lastRenderedPageBreak/>
+        <w:drawing>
+          <wp:inline distT="0" distB="0" distL="0" distR="0" wp14:anchorId="2BBB1881" wp14:editId="2A0DC24C">
+            <wp:extent cx="5943600" cy="4150995"/>
+            <wp:effectExtent l="0" t="0" r="0" b="1905"/>
+            <wp:docPr id="17" name="Picture 17" descr="Graphical user interface, text, application&#10;&#10;Description automatically generated"/>
+            <wp:cNvGraphicFramePr>
+              <a:graphicFrameLocks xmlns:a="http://schemas.openxmlformats.org/drawingml/2006/main" noChangeAspect="1"/>
+            </wp:cNvGraphicFramePr>
+            <a:graphic xmlns:a="http://schemas.openxmlformats.org/drawingml/2006/main">
+              <a:graphicData uri="http://schemas.openxmlformats.org/drawingml/2006/picture">
+                <pic:pic xmlns:pic="http://schemas.openxmlformats.org/drawingml/2006/picture">
+                  <pic:nvPicPr>
+                    <pic:cNvPr id="17" name="Picture 17" descr="Graphical user interface, text, application&#10;&#10;Description automatically generated"/>
+                    <pic:cNvPicPr/>
+                  </pic:nvPicPr>
+                  <pic:blipFill>
+                    <a:blip r:embed="rId23"/>
+                    <a:stretch>
+                      <a:fillRect/>
+                    </a:stretch>
+                  </pic:blipFill>
+                  <pic:spPr>
+                    <a:xfrm>
+                      <a:off x="0" y="0"/>
+                      <a:ext cx="5943600" cy="4150995"/>
+                    </a:xfrm>
+                    <a:prstGeom prst="rect">
+                      <a:avLst/>
+                    </a:prstGeom>
+                  </pic:spPr>
+                </pic:pic>
+              </a:graphicData>
+            </a:graphic>
+          </wp:inline>
+        </w:drawing>
+      </w:r>
+    </w:p>
+    <w:p>
+      <w:pPr>
+        <w:pStyle w:val="ListParagraph1"/>
+        <w:ind w:left="1080"/>
+      </w:pPr>
+    </w:p>
+    <w:p>
+      <w:pPr>
+        <w:pStyle w:val="ListParagraph1"/>
+        <w:ind w:left="1080"/>
+      </w:pPr>
+    </w:p>
+    <w:p>
+      <w:pPr>
+        <w:pStyle w:val="ListParagraph1"/>
+        <w:numPr>
+          <w:ilvl w:val="0"/>
+          <w:numId w:val="6"/>
+        </w:numPr>
+      </w:pPr>
+      <w:r>
+        <w:t>Go to home, to add a data stream by clicking on “Web” (see below).</w:t>
+      </w:r>
+    </w:p>
+    <w:p>
+      <w:pPr>
+        <w:pStyle w:val="ListParagraph1"/>
+        <w:ind w:left="1080"/>
+      </w:pPr>
+      <w:r>
+        <w:lastRenderedPageBreak/>
+        <w:drawing>
+          <wp:inline distT="0" distB="0" distL="0" distR="0" wp14:anchorId="7AC2258A" wp14:editId="4592B2E8">
+            <wp:extent cx="5943600" cy="4662170"/>
+            <wp:effectExtent l="0" t="0" r="0" b="0"/>
+            <wp:docPr id="18" name="Picture 18" descr="Graphical user interface, application&#10;&#10;Description automatically generated"/>
+            <wp:cNvGraphicFramePr>
+              <a:graphicFrameLocks xmlns:a="http://schemas.openxmlformats.org/drawingml/2006/main" noChangeAspect="1"/>
+            </wp:cNvGraphicFramePr>
+            <a:graphic xmlns:a="http://schemas.openxmlformats.org/drawingml/2006/main">
+              <a:graphicData uri="http://schemas.openxmlformats.org/drawingml/2006/picture">
+                <pic:pic xmlns:pic="http://schemas.openxmlformats.org/drawingml/2006/picture">
+                  <pic:nvPicPr>
+                    <pic:cNvPr id="18" name="Picture 18" descr="Graphical user interface, application&#10;&#10;Description automatically generated"/>
+                    <pic:cNvPicPr/>
+                  </pic:nvPicPr>
+                  <pic:blipFill>
+                    <a:blip r:embed="rId24"/>
+                    <a:stretch>
+                      <a:fillRect/>
+                    </a:stretch>
+                  </pic:blipFill>
+                  <pic:spPr>
+                    <a:xfrm>
+                      <a:off x="0" y="0"/>
+                      <a:ext cx="5943600" cy="4662170"/>
+                    </a:xfrm>
+                    <a:prstGeom prst="rect">
+                      <a:avLst/>
+                    </a:prstGeom>
+                  </pic:spPr>
+                </pic:pic>
+              </a:graphicData>
+            </a:graphic>
+          </wp:inline>
+        </w:drawing>
+      </w:r>
+    </w:p>
+    <w:p>
+      <w:pPr>
+        <w:pStyle w:val="ListParagraph1"/>
+        <w:ind w:left="1080"/>
+      </w:pPr>
+    </w:p>
+    <w:p>
+      <w:pPr>
+        <w:pStyle w:val="ListParagraph1"/>
+        <w:ind w:left="1080"/>
+      </w:pPr>
+    </w:p>
+    <w:p>
+      <w:pPr>
+        <w:pStyle w:val="ListParagraph1"/>
+        <w:numPr>
+          <w:ilvl w:val="0"/>
+          <w:numId w:val="6"/>
+        </w:numPr>
+      </w:pPr>
+      <w:r>
+        <w:t>Set up a data stream:</w:t>
+      </w:r>
+    </w:p>
+    <w:p>
+      <w:pPr>
+        <w:pStyle w:val="ListParagraph1"/>
+        <w:ind w:left="1080"/>
+      </w:pPr>
+    </w:p>
+    <w:p>
+      <w:pPr>
+        <w:pStyle w:val="ListParagraph1"/>
+        <w:ind w:left="1080"/>
+      </w:pPr>
+      <w:r>
+        <w:drawing>
+          <wp:inline distT="0" distB="0" distL="0" distR="0" wp14:anchorId="73B1AE7F" wp14:editId="67D70467">
+            <wp:extent cx="5943600" cy="2727325"/>
+            <wp:effectExtent l="0" t="0" r="0" b="3175"/>
+            <wp:docPr id="19" name="Picture 19" descr="Graphical user interface, text, application, email&#10;&#10;Description automatically generated"/>
+            <wp:cNvGraphicFramePr>
+              <a:graphicFrameLocks xmlns:a="http://schemas.openxmlformats.org/drawingml/2006/main" noChangeAspect="1"/>
+            </wp:cNvGraphicFramePr>
+            <a:graphic xmlns:a="http://schemas.openxmlformats.org/drawingml/2006/main">
+              <a:graphicData uri="http://schemas.openxmlformats.org/drawingml/2006/picture">
+                <pic:pic xmlns:pic="http://schemas.openxmlformats.org/drawingml/2006/picture">
+                  <pic:nvPicPr>
+                    <pic:cNvPr id="19" name="Picture 19" descr="Graphical user interface, text, application, email&#10;&#10;Description automatically generated"/>
+                    <pic:cNvPicPr/>
+                  </pic:nvPicPr>
+                  <pic:blipFill>
+                    <a:blip r:embed="rId25"/>
+                    <a:stretch>
+                      <a:fillRect/>
+                    </a:stretch>
+                  </pic:blipFill>
+                  <pic:spPr>
+                    <a:xfrm>
+                      <a:off x="0" y="0"/>
+                      <a:ext cx="5943600" cy="2727325"/>
+                    </a:xfrm>
+                    <a:prstGeom prst="rect">
+                      <a:avLst/>
+                    </a:prstGeom>
+                  </pic:spPr>
+                </pic:pic>
+              </a:graphicData>
+            </a:graphic>
+          </wp:inline>
+        </w:drawing>
+      </w:r>
+    </w:p>
+    <w:p>
+      <w:pPr>
+        <w:pStyle w:val="ListParagraph1"/>
+        <w:numPr>
+          <w:ilvl w:val="0"/>
+          <w:numId w:val="6"/>
+        </w:numPr>
+      </w:pPr>
+      <w:r>
+        <w:lastRenderedPageBreak/>
+        <w:t>Chose Install manually to get google tag (see below)</w:t>
+      </w:r>
+    </w:p>
+    <w:p>
+      <w:pPr>
+        <w:pStyle w:val="ListParagraph1"/>
+        <w:ind w:left="1080"/>
+      </w:pPr>
+      <w:r>
+        <w:drawing>
+          <wp:inline distT="0" distB="0" distL="0" distR="0" wp14:anchorId="19FC2432" wp14:editId="2AECF2C1">
+            <wp:extent cx="5943600" cy="4486910"/>
+            <wp:effectExtent l="0" t="0" r="0" b="0"/>
+            <wp:docPr id="20" name="Picture 20" descr="Graphical user interface, application&#10;&#10;Description automatically generated"/>
+            <wp:cNvGraphicFramePr>
+              <a:graphicFrameLocks xmlns:a="http://schemas.openxmlformats.org/drawingml/2006/main" noChangeAspect="1"/>
+            </wp:cNvGraphicFramePr>
+            <a:graphic xmlns:a="http://schemas.openxmlformats.org/drawingml/2006/main">
+              <a:graphicData uri="http://schemas.openxmlformats.org/drawingml/2006/picture">
+                <pic:pic xmlns:pic="http://schemas.openxmlformats.org/drawingml/2006/picture">
+                  <pic:nvPicPr>
+                    <pic:cNvPr id="20" name="Picture 20" descr="Graphical user interface, application&#10;&#10;Description automatically generated"/>
+                    <pic:cNvPicPr/>
+                  </pic:nvPicPr>
+                  <pic:blipFill>
+                    <a:blip r:embed="rId26"/>
+                    <a:stretch>
+                      <a:fillRect/>
+                    </a:stretch>
+                  </pic:blipFill>
+                  <pic:spPr>
+                    <a:xfrm>
+                      <a:off x="0" y="0"/>
+                      <a:ext cx="5943600" cy="4486910"/>
+                    </a:xfrm>
+                    <a:prstGeom prst="rect">
+                      <a:avLst/>
+                    </a:prstGeom>
+                  </pic:spPr>
+                </pic:pic>
+              </a:graphicData>
+            </a:graphic>
+          </wp:inline>
+        </w:drawing>
+      </w:r>
+    </w:p>
+    <w:p>
+      <w:pPr>
+        <w:pStyle w:val="ListParagraph1"/>
+        <w:ind w:left="1080"/>
+      </w:pPr>
+    </w:p>
+    <w:p>
+      <w:pPr>
+        <w:pStyle w:val="ListParagraph1"/>
+        <w:ind w:left="1080"/>
+      </w:pPr>
+    </w:p>
+    <w:p>
+      <w:pPr>
+        <w:pStyle w:val="ListParagraph1"/>
+        <w:numPr>
+          <w:ilvl w:val="0"/>
+          <w:numId w:val="6"/>
+        </w:numPr>
+      </w:pPr>
+      <w:r>
+        <w:t>Copy google tag to “Index” page in the template</w:t>
+      </w:r>
+      <w:r>
+        <w:t>s</w:t>
+      </w:r>
+      <w:r>
+        <w:t xml:space="preserve"> folder of our program. </w:t>
+      </w:r>
+    </w:p>
+    <w:p>
+      <w:pPr>
+        <w:pStyle w:val="ListParagraph1"/>
+        <w:ind w:left="1080"/>
+      </w:pPr>
+    </w:p>
+    <w:p>
+      <w:pPr>
+        <w:pStyle w:val="ListParagraph1"/>
+        <w:ind w:left="1080"/>
+      </w:pPr>
+      <w:r>
+        <w:drawing>
+          <wp:inline distT="0" distB="0" distL="0" distR="0" wp14:anchorId="0A355594" wp14:editId="307D19D1">
+            <wp:extent cx="5943600" cy="1224280"/>
+            <wp:effectExtent l="0" t="0" r="0" b="0"/>
+            <wp:docPr id="21" name="Picture 21" descr="Text&#10;&#10;Description automatically generated"/>
+            <wp:cNvGraphicFramePr>
+              <a:graphicFrameLocks xmlns:a="http://schemas.openxmlformats.org/drawingml/2006/main" noChangeAspect="1"/>
+            </wp:cNvGraphicFramePr>
+            <a:graphic xmlns:a="http://schemas.openxmlformats.org/drawingml/2006/main">
+              <a:graphicData uri="http://schemas.openxmlformats.org/drawingml/2006/picture">
+                <pic:pic xmlns:pic="http://schemas.openxmlformats.org/drawingml/2006/picture">
+                  <pic:nvPicPr>
+                    <pic:cNvPr id="21" name="Picture 21" descr="Text&#10;&#10;Description automatically generated"/>
+                    <pic:cNvPicPr/>
+                  </pic:nvPicPr>
+                  <pic:blipFill>
+                    <a:blip r:embed="rId27"/>
+                    <a:stretch>
+                      <a:fillRect/>
+                    </a:stretch>
+                  </pic:blipFill>
+                  <pic:spPr>
+                    <a:xfrm>
+                      <a:off x="0" y="0"/>
+                      <a:ext cx="5943600" cy="1224280"/>
+                    </a:xfrm>
+                    <a:prstGeom prst="rect">
+                      <a:avLst/>
+                    </a:prstGeom>
+                  </pic:spPr>
+                </pic:pic>
+              </a:graphicData>
+            </a:graphic>
+          </wp:inline>
+        </w:drawing>
+      </w:r>
+    </w:p>
+    <w:p>
+      <w:pPr>
+        <w:pStyle w:val="ListParagraph1"/>
+        <w:ind w:left="1080"/>
+      </w:pPr>
+    </w:p>
+    <w:p>
+      <w:pPr>
+        <w:pStyle w:val="ListParagraph1"/>
+        <w:numPr>
+          <w:ilvl w:val="3"/>
+          <w:numId w:val="5"/>
+        </w:numPr>
+      </w:pPr>
+      <w:r>
+        <w:t xml:space="preserve">Deploy </w:t>
+      </w:r>
+      <w:proofErr w:type="spellStart"/>
+      <w:r>
+        <w:t>iMedbot</w:t>
+      </w:r>
+      <w:proofErr w:type="spellEnd"/>
+      <w:r>
+        <w:t xml:space="preserve"> to AWS. </w:t>
+      </w:r>
+    </w:p>
+    <w:p>
+      <w:pPr>
+        <w:pStyle w:val="ListParagraph1"/>
+        <w:ind w:left="3240"/>
+      </w:pPr>
+      <w:r>
+        <w:t>See “</w:t>
+      </w:r>
+      <w:proofErr w:type="spellStart"/>
+      <w:r>
+        <w:t>WorkWithAWS</w:t>
+      </w:r>
+      <w:proofErr w:type="spellEnd"/>
+      <w:r>
+        <w:t>”</w:t>
+      </w:r>
     </w:p>
     <w:sectPr>
       <w:pgSz w:w="12240" w:h="15840"/>
       <w:pgMar w:top="1440" w:right="1440" w:bottom="1440" w:left="1440" w:header="720" w:footer="720" w:gutter="0"/>
-      <w:cols w:space="720" w:num="1"/>
-      <w:docGrid w:linePitch="360" w:charSpace="0"/>
+      <w:cols w:space="720"/>
+      <w:docGrid w:linePitch="360"/>
     </w:sectPr>
   </w:body>
 </w:document>
 </file>
 
 <file path=word/numbering.xml><?xml version="1.0" encoding="utf-8"?>
-<w:numbering xmlns:wpc="http://schemas.microsoft.com/office/word/2010/wordprocessingCanvas" xmlns:mc="http://schemas.openxmlformats.org/markup-compatibility/2006" xmlns:o="urn:schemas-microsoft-com:office:office" xmlns:r="http://schemas.openxmlformats.org/officeDocument/2006/relationships" xmlns:m="http://schemas.openxmlformats.org/officeDocument/2006/math" xmlns:v="urn:schemas-microsoft-com:vml" xmlns:wp14="http://schemas.microsoft.com/office/word/2010/wordprocessingDrawing" xmlns:wp="http://schemas.openxmlformats.org/drawingml/2006/wordprocessingDrawing" xmlns:w10="urn:schemas-microsoft-com:office:word" xmlns:w="http://schemas.openxmlformats.org/wordprocessingml/2006/main" xmlns:w14="http://schemas.microsoft.com/office/word/2010/wordml" xmlns:wpg="http://schemas.microsoft.com/office/word/2010/wordprocessingGroup" xmlns:wpi="http://schemas.microsoft.com/office/word/2010/wordprocessingInk" xmlns:wne="http://schemas.microsoft.com/office/word/2006/wordml" xmlns:wps="http://schemas.microsoft.com/office/word/2010/wordprocessingShape" mc:Ignorable="w14 wp14">
-  <w:abstractNum w:abstractNumId="0">
+<w:numbering xmlns:wpc="http://schemas.microsoft.com/office/word/2010/wordprocessingCanvas" xmlns:cx="http://schemas.microsoft.com/office/drawing/2014/chartex" xmlns:cx1="http://schemas.microsoft.com/office/drawing/2015/9/8/chartex" xmlns:cx2="http://schemas.microsoft.com/office/drawing/2015/10/21/chartex" xmlns:cx3="http://schemas.microsoft.com/office/drawing/2016/5/9/chartex" xmlns:cx4="http://schemas.microsoft.com/office/drawing/2016/5/10/chartex" xmlns:cx5="http://schemas.microsoft.com/office/drawing/2016/5/11/chartex" xmlns:cx6="http://schemas.microsoft.com/office/drawing/2016/5/12/chartex" xmlns:cx7="http://schemas.microsoft.com/office/drawing/2016/5/13/chartex" xmlns:cx8="http://schemas.microsoft.com/office/drawing/2016/5/14/chartex" xmlns:mc="http://schemas.openxmlformats.org/markup-compatibility/2006" xmlns:aink="http://schemas.microsoft.com/office/drawing/2016/ink" xmlns:am3d="http://schemas.microsoft.com/office/drawing/2017/model3d" xmlns:o="urn:schemas-microsoft-com:office:office" xmlns:oel="http://schemas.microsoft.com/office/2019/extlst" xmlns:r="http://schemas.openxmlformats.org/officeDocument/2006/relationships" xmlns:m="http://schemas.openxmlformats.org/officeDocument/2006/math" xmlns:v="urn:schemas-microsoft-com:vml" xmlns:wp14="http://schemas.microsoft.com/office/word/2010/wordprocessingDrawing" xmlns:wp="http://schemas.openxmlformats.org/drawingml/2006/wordprocessingDrawing" xmlns:w10="urn:schemas-microsoft-com:office:word" xmlns:w="http://schemas.openxmlformats.org/wordprocessingml/2006/main" xmlns:w14="http://schemas.microsoft.com/office/word/2010/wordml" xmlns:w15="http://schemas.microsoft.com/office/word/2012/wordml" xmlns:w16cex="http://schemas.microsoft.com/office/word/2018/wordml/cex" xmlns:w16cid="http://schemas.microsoft.com/office/word/2016/wordml/cid" xmlns:w16="http://schemas.microsoft.com/office/word/2018/wordml" xmlns:w16du="http://schemas.microsoft.com/office/word/2023/wordml/word16du" xmlns:w16sdtdh="http://schemas.microsoft.com/office/word/2020/wordml/sdtdatahash" xmlns:w16se="http://schemas.microsoft.com/office/word/2015/wordml/symex" xmlns:wpg="http://schemas.microsoft.com/office/word/2010/wordprocessingGroup" xmlns:wpi="http://schemas.microsoft.com/office/word/2010/wordprocessingInk" xmlns:wne="http://schemas.microsoft.com/office/word/2006/wordml" xmlns:wps="http://schemas.microsoft.com/office/word/2010/wordprocessingShape" mc:Ignorable="w14 w15 w16se w16cid w16 w16cex w16sdtdh wp14">
+  <w:abstractNum w:abstractNumId="0" w15:restartNumberingAfterBreak="0">
     <w:nsid w:val="07CF3915"/>
     <w:multiLevelType w:val="multilevel"/>
     <w:tmpl w:val="07CF3915"/>
-    <w:lvl w:ilvl="0" w:tentative="0">
+    <w:lvl w:ilvl="0">
       <w:start w:val="1"/>
       <w:numFmt w:val="decimal"/>
       <w:lvlText w:val="%1."/>
@@ -1004,7 +1584,7 @@
         <w:rFonts w:hint="default"/>
       </w:rPr>
     </w:lvl>
-    <w:lvl w:ilvl="1" w:tentative="0">
+    <w:lvl w:ilvl="1">
       <w:start w:val="1"/>
       <w:numFmt w:val="lowerLetter"/>
       <w:lvlText w:val="%2."/>
@@ -1013,7 +1593,7 @@
         <w:ind w:left="1440" w:hanging="360"/>
       </w:pPr>
     </w:lvl>
-    <w:lvl w:ilvl="2" w:tentative="0">
+    <w:lvl w:ilvl="2">
       <w:start w:val="1"/>
       <w:numFmt w:val="lowerRoman"/>
       <w:lvlText w:val="%3."/>
@@ -1022,7 +1602,7 @@
         <w:ind w:left="2160" w:hanging="180"/>
       </w:pPr>
     </w:lvl>
-    <w:lvl w:ilvl="3" w:tentative="0">
+    <w:lvl w:ilvl="3">
       <w:start w:val="1"/>
       <w:numFmt w:val="decimal"/>
       <w:lvlText w:val="%4."/>
@@ -1031,7 +1611,7 @@
         <w:ind w:left="2880" w:hanging="360"/>
       </w:pPr>
     </w:lvl>
-    <w:lvl w:ilvl="4" w:tentative="0">
+    <w:lvl w:ilvl="4">
       <w:start w:val="1"/>
       <w:numFmt w:val="lowerLetter"/>
       <w:lvlText w:val="%5."/>
@@ -1040,7 +1620,7 @@
         <w:ind w:left="3600" w:hanging="360"/>
       </w:pPr>
     </w:lvl>
-    <w:lvl w:ilvl="5" w:tentative="0">
+    <w:lvl w:ilvl="5">
       <w:start w:val="1"/>
       <w:numFmt w:val="lowerRoman"/>
       <w:lvlText w:val="%6."/>
@@ -1049,7 +1629,7 @@
         <w:ind w:left="4320" w:hanging="180"/>
       </w:pPr>
     </w:lvl>
-    <w:lvl w:ilvl="6" w:tentative="0">
+    <w:lvl w:ilvl="6">
       <w:start w:val="1"/>
       <w:numFmt w:val="decimal"/>
       <w:lvlText w:val="%7."/>
@@ -1058,7 +1638,7 @@
         <w:ind w:left="5040" w:hanging="360"/>
       </w:pPr>
     </w:lvl>
-    <w:lvl w:ilvl="7" w:tentative="0">
+    <w:lvl w:ilvl="7">
       <w:start w:val="1"/>
       <w:numFmt w:val="lowerLetter"/>
       <w:lvlText w:val="%8."/>
@@ -1067,7 +1647,7 @@
         <w:ind w:left="5760" w:hanging="360"/>
       </w:pPr>
     </w:lvl>
-    <w:lvl w:ilvl="8" w:tentative="0">
+    <w:lvl w:ilvl="8">
       <w:start w:val="1"/>
       <w:numFmt w:val="lowerRoman"/>
       <w:lvlText w:val="%9."/>
@@ -1077,11 +1657,11 @@
       </w:pPr>
     </w:lvl>
   </w:abstractNum>
-  <w:abstractNum w:abstractNumId="1">
+  <w:abstractNum w:abstractNumId="1" w15:restartNumberingAfterBreak="0">
     <w:nsid w:val="370900B3"/>
     <w:multiLevelType w:val="multilevel"/>
     <w:tmpl w:val="370900B3"/>
-    <w:lvl w:ilvl="0" w:tentative="0">
+    <w:lvl w:ilvl="0">
       <w:start w:val="1"/>
       <w:numFmt w:val="lowerLetter"/>
       <w:lvlText w:val="%1."/>
@@ -1093,7 +1673,7 @@
         <w:rFonts w:hint="default"/>
       </w:rPr>
     </w:lvl>
-    <w:lvl w:ilvl="1" w:tentative="0">
+    <w:lvl w:ilvl="1">
       <w:start w:val="1"/>
       <w:numFmt w:val="lowerLetter"/>
       <w:lvlText w:val="%2."/>
@@ -1102,7 +1682,7 @@
         <w:ind w:left="1800" w:hanging="360"/>
       </w:pPr>
     </w:lvl>
-    <w:lvl w:ilvl="2" w:tentative="0">
+    <w:lvl w:ilvl="2">
       <w:start w:val="1"/>
       <w:numFmt w:val="lowerRoman"/>
       <w:lvlText w:val="%3."/>
@@ -1111,7 +1691,7 @@
         <w:ind w:left="2520" w:hanging="180"/>
       </w:pPr>
     </w:lvl>
-    <w:lvl w:ilvl="3" w:tentative="0">
+    <w:lvl w:ilvl="3">
       <w:start w:val="1"/>
       <w:numFmt w:val="decimal"/>
       <w:lvlText w:val="%4."/>
@@ -1120,7 +1700,7 @@
         <w:ind w:left="3240" w:hanging="360"/>
       </w:pPr>
     </w:lvl>
-    <w:lvl w:ilvl="4" w:tentative="0">
+    <w:lvl w:ilvl="4">
       <w:start w:val="1"/>
       <w:numFmt w:val="lowerLetter"/>
       <w:lvlText w:val="%5."/>
@@ -1129,7 +1709,7 @@
         <w:ind w:left="3960" w:hanging="360"/>
       </w:pPr>
     </w:lvl>
-    <w:lvl w:ilvl="5" w:tentative="0">
+    <w:lvl w:ilvl="5">
       <w:start w:val="1"/>
       <w:numFmt w:val="lowerRoman"/>
       <w:lvlText w:val="%6."/>
@@ -1138,7 +1718,7 @@
         <w:ind w:left="4680" w:hanging="180"/>
       </w:pPr>
     </w:lvl>
-    <w:lvl w:ilvl="6" w:tentative="0">
+    <w:lvl w:ilvl="6">
       <w:start w:val="1"/>
       <w:numFmt w:val="decimal"/>
       <w:lvlText w:val="%7."/>
@@ -1147,7 +1727,7 @@
         <w:ind w:left="5400" w:hanging="360"/>
       </w:pPr>
     </w:lvl>
-    <w:lvl w:ilvl="7" w:tentative="0">
+    <w:lvl w:ilvl="7">
       <w:start w:val="1"/>
       <w:numFmt w:val="lowerLetter"/>
       <w:lvlText w:val="%8."/>
@@ -1156,7 +1736,7 @@
         <w:ind w:left="6120" w:hanging="360"/>
       </w:pPr>
     </w:lvl>
-    <w:lvl w:ilvl="8" w:tentative="0">
+    <w:lvl w:ilvl="8">
       <w:start w:val="1"/>
       <w:numFmt w:val="lowerRoman"/>
       <w:lvlText w:val="%9."/>
@@ -1166,11 +1746,100 @@
       </w:pPr>
     </w:lvl>
   </w:abstractNum>
-  <w:abstractNum w:abstractNumId="2">
+  <w:abstractNum w:abstractNumId="2" w15:restartNumberingAfterBreak="0">
+    <w:nsid w:val="39D8531E"/>
+    <w:multiLevelType w:val="hybridMultilevel"/>
+    <w:tmpl w:val="49C0AEEE"/>
+    <w:lvl w:ilvl="0" w:tplc="294A5368">
+      <w:start w:val="1"/>
+      <w:numFmt w:val="decimal"/>
+      <w:lvlText w:val="%1)"/>
+      <w:lvlJc w:val="left"/>
+      <w:pPr>
+        <w:ind w:left="1440" w:hanging="360"/>
+      </w:pPr>
+      <w:rPr>
+        <w:rFonts w:hint="default"/>
+      </w:rPr>
+    </w:lvl>
+    <w:lvl w:ilvl="1" w:tplc="04090019" w:tentative="1">
+      <w:start w:val="1"/>
+      <w:numFmt w:val="lowerLetter"/>
+      <w:lvlText w:val="%2."/>
+      <w:lvlJc w:val="left"/>
+      <w:pPr>
+        <w:ind w:left="2160" w:hanging="360"/>
+      </w:pPr>
+    </w:lvl>
+    <w:lvl w:ilvl="2" w:tplc="0409001B" w:tentative="1">
+      <w:start w:val="1"/>
+      <w:numFmt w:val="lowerRoman"/>
+      <w:lvlText w:val="%3."/>
+      <w:lvlJc w:val="right"/>
+      <w:pPr>
+        <w:ind w:left="2880" w:hanging="180"/>
+      </w:pPr>
+    </w:lvl>
+    <w:lvl w:ilvl="3" w:tplc="0409000F" w:tentative="1">
+      <w:start w:val="1"/>
+      <w:numFmt w:val="decimal"/>
+      <w:lvlText w:val="%4."/>
+      <w:lvlJc w:val="left"/>
+      <w:pPr>
+        <w:ind w:left="3600" w:hanging="360"/>
+      </w:pPr>
+    </w:lvl>
+    <w:lvl w:ilvl="4" w:tplc="04090019" w:tentative="1">
+      <w:start w:val="1"/>
+      <w:numFmt w:val="lowerLetter"/>
+      <w:lvlText w:val="%5."/>
+      <w:lvlJc w:val="left"/>
+      <w:pPr>
+        <w:ind w:left="4320" w:hanging="360"/>
+      </w:pPr>
+    </w:lvl>
+    <w:lvl w:ilvl="5" w:tplc="0409001B" w:tentative="1">
+      <w:start w:val="1"/>
+      <w:numFmt w:val="lowerRoman"/>
+      <w:lvlText w:val="%6."/>
+      <w:lvlJc w:val="right"/>
+      <w:pPr>
+        <w:ind w:left="5040" w:hanging="180"/>
+      </w:pPr>
+    </w:lvl>
+    <w:lvl w:ilvl="6" w:tplc="0409000F" w:tentative="1">
+      <w:start w:val="1"/>
+      <w:numFmt w:val="decimal"/>
+      <w:lvlText w:val="%7."/>
+      <w:lvlJc w:val="left"/>
+      <w:pPr>
+        <w:ind w:left="5760" w:hanging="360"/>
+      </w:pPr>
+    </w:lvl>
+    <w:lvl w:ilvl="7" w:tplc="04090019" w:tentative="1">
+      <w:start w:val="1"/>
+      <w:numFmt w:val="lowerLetter"/>
+      <w:lvlText w:val="%8."/>
+      <w:lvlJc w:val="left"/>
+      <w:pPr>
+        <w:ind w:left="6480" w:hanging="360"/>
+      </w:pPr>
+    </w:lvl>
+    <w:lvl w:ilvl="8" w:tplc="0409001B" w:tentative="1">
+      <w:start w:val="1"/>
+      <w:numFmt w:val="lowerRoman"/>
+      <w:lvlText w:val="%9."/>
+      <w:lvlJc w:val="right"/>
+      <w:pPr>
+        <w:ind w:left="7200" w:hanging="180"/>
+      </w:pPr>
+    </w:lvl>
+  </w:abstractNum>
+  <w:abstractNum w:abstractNumId="3" w15:restartNumberingAfterBreak="0">
     <w:nsid w:val="52001AE8"/>
     <w:multiLevelType w:val="multilevel"/>
     <w:tmpl w:val="52001AE8"/>
-    <w:lvl w:ilvl="0" w:tentative="0">
+    <w:lvl w:ilvl="0">
       <w:start w:val="1"/>
       <w:numFmt w:val="lowerLetter"/>
       <w:lvlText w:val="%1."/>
@@ -1182,7 +1851,7 @@
         <w:rFonts w:hint="default"/>
       </w:rPr>
     </w:lvl>
-    <w:lvl w:ilvl="1" w:tentative="0">
+    <w:lvl w:ilvl="1">
       <w:start w:val="1"/>
       <w:numFmt w:val="lowerLetter"/>
       <w:lvlText w:val="%2."/>
@@ -1191,7 +1860,7 @@
         <w:ind w:left="1800" w:hanging="360"/>
       </w:pPr>
     </w:lvl>
-    <w:lvl w:ilvl="2" w:tentative="0">
+    <w:lvl w:ilvl="2">
       <w:start w:val="1"/>
       <w:numFmt w:val="lowerRoman"/>
       <w:lvlText w:val="%3."/>
@@ -1200,7 +1869,7 @@
         <w:ind w:left="2520" w:hanging="180"/>
       </w:pPr>
     </w:lvl>
-    <w:lvl w:ilvl="3" w:tentative="0">
+    <w:lvl w:ilvl="3">
       <w:start w:val="1"/>
       <w:numFmt w:val="decimal"/>
       <w:lvlText w:val="%4."/>
@@ -1209,7 +1878,7 @@
         <w:ind w:left="3240" w:hanging="360"/>
       </w:pPr>
     </w:lvl>
-    <w:lvl w:ilvl="4" w:tentative="0">
+    <w:lvl w:ilvl="4">
       <w:start w:val="1"/>
       <w:numFmt w:val="lowerLetter"/>
       <w:lvlText w:val="%5."/>
@@ -1218,7 +1887,7 @@
         <w:ind w:left="3960" w:hanging="360"/>
       </w:pPr>
     </w:lvl>
-    <w:lvl w:ilvl="5" w:tentative="0">
+    <w:lvl w:ilvl="5">
       <w:start w:val="1"/>
       <w:numFmt w:val="lowerRoman"/>
       <w:lvlText w:val="%6."/>
@@ -1227,7 +1896,7 @@
         <w:ind w:left="4680" w:hanging="180"/>
       </w:pPr>
     </w:lvl>
-    <w:lvl w:ilvl="6" w:tentative="0">
+    <w:lvl w:ilvl="6">
       <w:start w:val="1"/>
       <w:numFmt w:val="decimal"/>
       <w:lvlText w:val="%7."/>
@@ -1236,7 +1905,7 @@
         <w:ind w:left="5400" w:hanging="360"/>
       </w:pPr>
     </w:lvl>
-    <w:lvl w:ilvl="7" w:tentative="0">
+    <w:lvl w:ilvl="7">
       <w:start w:val="1"/>
       <w:numFmt w:val="lowerLetter"/>
       <w:lvlText w:val="%8."/>
@@ -1245,7 +1914,7 @@
         <w:ind w:left="6120" w:hanging="360"/>
       </w:pPr>
     </w:lvl>
-    <w:lvl w:ilvl="8" w:tentative="0">
+    <w:lvl w:ilvl="8">
       <w:start w:val="1"/>
       <w:numFmt w:val="lowerRoman"/>
       <w:lvlText w:val="%9."/>
@@ -1255,11 +1924,11 @@
       </w:pPr>
     </w:lvl>
   </w:abstractNum>
-  <w:abstractNum w:abstractNumId="3">
+  <w:abstractNum w:abstractNumId="4" w15:restartNumberingAfterBreak="0">
     <w:nsid w:val="522655AB"/>
     <w:multiLevelType w:val="multilevel"/>
     <w:tmpl w:val="522655AB"/>
-    <w:lvl w:ilvl="0" w:tentative="0">
+    <w:lvl w:ilvl="0">
       <w:start w:val="1"/>
       <w:numFmt w:val="lowerLetter"/>
       <w:lvlText w:val="%1."/>
@@ -1271,7 +1940,7 @@
         <w:rFonts w:hint="default"/>
       </w:rPr>
     </w:lvl>
-    <w:lvl w:ilvl="1" w:tentative="0">
+    <w:lvl w:ilvl="1">
       <w:start w:val="1"/>
       <w:numFmt w:val="lowerLetter"/>
       <w:lvlText w:val="%2."/>
@@ -1280,7 +1949,7 @@
         <w:ind w:left="1800" w:hanging="360"/>
       </w:pPr>
     </w:lvl>
-    <w:lvl w:ilvl="2" w:tentative="0">
+    <w:lvl w:ilvl="2">
       <w:start w:val="1"/>
       <w:numFmt w:val="lowerRoman"/>
       <w:lvlText w:val="%3."/>
@@ -1289,7 +1958,7 @@
         <w:ind w:left="2520" w:hanging="180"/>
       </w:pPr>
     </w:lvl>
-    <w:lvl w:ilvl="3" w:tentative="0">
+    <w:lvl w:ilvl="3">
       <w:start w:val="1"/>
       <w:numFmt w:val="decimal"/>
       <w:lvlText w:val="%4."/>
@@ -1298,7 +1967,7 @@
         <w:ind w:left="3240" w:hanging="360"/>
       </w:pPr>
     </w:lvl>
-    <w:lvl w:ilvl="4" w:tentative="0">
+    <w:lvl w:ilvl="4">
       <w:start w:val="1"/>
       <w:numFmt w:val="lowerLetter"/>
       <w:lvlText w:val="%5."/>
@@ -1307,7 +1976,7 @@
         <w:ind w:left="3960" w:hanging="360"/>
       </w:pPr>
     </w:lvl>
-    <w:lvl w:ilvl="5" w:tentative="0">
+    <w:lvl w:ilvl="5">
       <w:start w:val="1"/>
       <w:numFmt w:val="lowerRoman"/>
       <w:lvlText w:val="%6."/>
@@ -1316,7 +1985,7 @@
         <w:ind w:left="4680" w:hanging="180"/>
       </w:pPr>
     </w:lvl>
-    <w:lvl w:ilvl="6" w:tentative="0">
+    <w:lvl w:ilvl="6">
       <w:start w:val="1"/>
       <w:numFmt w:val="decimal"/>
       <w:lvlText w:val="%7."/>
@@ -1325,7 +1994,7 @@
         <w:ind w:left="5400" w:hanging="360"/>
       </w:pPr>
     </w:lvl>
-    <w:lvl w:ilvl="7" w:tentative="0">
+    <w:lvl w:ilvl="7">
       <w:start w:val="1"/>
       <w:numFmt w:val="lowerLetter"/>
       <w:lvlText w:val="%8."/>
@@ -1334,7 +2003,7 @@
         <w:ind w:left="6120" w:hanging="360"/>
       </w:pPr>
     </w:lvl>
-    <w:lvl w:ilvl="8" w:tentative="0">
+    <w:lvl w:ilvl="8">
       <w:start w:val="1"/>
       <w:numFmt w:val="lowerRoman"/>
       <w:lvlText w:val="%9."/>
@@ -1344,11 +2013,11 @@
       </w:pPr>
     </w:lvl>
   </w:abstractNum>
-  <w:abstractNum w:abstractNumId="4">
+  <w:abstractNum w:abstractNumId="5" w15:restartNumberingAfterBreak="0">
     <w:nsid w:val="701E711D"/>
     <w:multiLevelType w:val="multilevel"/>
     <w:tmpl w:val="701E711D"/>
-    <w:lvl w:ilvl="0" w:tentative="0">
+    <w:lvl w:ilvl="0">
       <w:start w:val="1"/>
       <w:numFmt w:val="lowerLetter"/>
       <w:lvlText w:val="%1."/>
@@ -1360,7 +2029,7 @@
         <w:rFonts w:hint="default"/>
       </w:rPr>
     </w:lvl>
-    <w:lvl w:ilvl="1" w:tentative="0">
+    <w:lvl w:ilvl="1">
       <w:start w:val="1"/>
       <w:numFmt w:val="lowerLetter"/>
       <w:lvlText w:val="%2."/>
@@ -1369,7 +2038,7 @@
         <w:ind w:left="1800" w:hanging="360"/>
       </w:pPr>
     </w:lvl>
-    <w:lvl w:ilvl="2" w:tentative="0">
+    <w:lvl w:ilvl="2">
       <w:start w:val="1"/>
       <w:numFmt w:val="lowerRoman"/>
       <w:lvlText w:val="%3."/>
@@ -1378,7 +2047,7 @@
         <w:ind w:left="2520" w:hanging="180"/>
       </w:pPr>
     </w:lvl>
-    <w:lvl w:ilvl="3" w:tentative="0">
+    <w:lvl w:ilvl="3">
       <w:start w:val="1"/>
       <w:numFmt w:val="decimal"/>
       <w:lvlText w:val="%4."/>
@@ -1387,7 +2056,7 @@
         <w:ind w:left="3240" w:hanging="360"/>
       </w:pPr>
     </w:lvl>
-    <w:lvl w:ilvl="4" w:tentative="0">
+    <w:lvl w:ilvl="4">
       <w:start w:val="1"/>
       <w:numFmt w:val="lowerLetter"/>
       <w:lvlText w:val="%5."/>
@@ -1396,7 +2065,7 @@
         <w:ind w:left="3960" w:hanging="360"/>
       </w:pPr>
     </w:lvl>
-    <w:lvl w:ilvl="5" w:tentative="0">
+    <w:lvl w:ilvl="5">
       <w:start w:val="1"/>
       <w:numFmt w:val="lowerRoman"/>
       <w:lvlText w:val="%6."/>
@@ -1405,7 +2074,7 @@
         <w:ind w:left="4680" w:hanging="180"/>
       </w:pPr>
     </w:lvl>
-    <w:lvl w:ilvl="6" w:tentative="0">
+    <w:lvl w:ilvl="6">
       <w:start w:val="1"/>
       <w:numFmt w:val="decimal"/>
       <w:lvlText w:val="%7."/>
@@ -1414,7 +2083,7 @@
         <w:ind w:left="5400" w:hanging="360"/>
       </w:pPr>
     </w:lvl>
-    <w:lvl w:ilvl="7" w:tentative="0">
+    <w:lvl w:ilvl="7">
       <w:start w:val="1"/>
       <w:numFmt w:val="lowerLetter"/>
       <w:lvlText w:val="%8."/>
@@ -1423,7 +2092,7 @@
         <w:ind w:left="6120" w:hanging="360"/>
       </w:pPr>
     </w:lvl>
-    <w:lvl w:ilvl="8" w:tentative="0">
+    <w:lvl w:ilvl="8">
       <w:start w:val="1"/>
       <w:numFmt w:val="lowerRoman"/>
       <w:lvlText w:val="%9."/>
@@ -1433,308 +2102,436 @@
       </w:pPr>
     </w:lvl>
   </w:abstractNum>
-  <w:num w:numId="1">
+  <w:num w:numId="1" w16cid:durableId="2060131037">
     <w:abstractNumId w:val="0"/>
   </w:num>
-  <w:num w:numId="2">
+  <w:num w:numId="2" w16cid:durableId="1503470585">
     <w:abstractNumId w:val="1"/>
   </w:num>
-  <w:num w:numId="3">
+  <w:num w:numId="3" w16cid:durableId="1563448019">
+    <w:abstractNumId w:val="5"/>
+  </w:num>
+  <w:num w:numId="4" w16cid:durableId="1460303241">
+    <w:abstractNumId w:val="3"/>
+  </w:num>
+  <w:num w:numId="5" w16cid:durableId="1407268253">
     <w:abstractNumId w:val="4"/>
   </w:num>
-  <w:num w:numId="4">
+  <w:num w:numId="6" w16cid:durableId="951548482">
     <w:abstractNumId w:val="2"/>
-  </w:num>
-  <w:num w:numId="5">
-    <w:abstractNumId w:val="3"/>
   </w:num>
 </w:numbering>
 </file>
 
 <file path=word/styles.xml><?xml version="1.0" encoding="utf-8"?>
-<w:styles xmlns:mc="http://schemas.openxmlformats.org/markup-compatibility/2006" xmlns:o="urn:schemas-microsoft-com:office:office" xmlns:r="http://schemas.openxmlformats.org/officeDocument/2006/relationships" xmlns:m="http://schemas.openxmlformats.org/officeDocument/2006/math" xmlns:v="urn:schemas-microsoft-com:vml" xmlns:w="http://schemas.openxmlformats.org/wordprocessingml/2006/main" xmlns:w14="http://schemas.microsoft.com/office/word/2010/wordml" xmlns:w10="urn:schemas-microsoft-com:office:word" xmlns:sl="http://schemas.openxmlformats.org/schemaLibrary/2006/main" mc:Ignorable="w14">
+<w:styles xmlns:mc="http://schemas.openxmlformats.org/markup-compatibility/2006" xmlns:r="http://schemas.openxmlformats.org/officeDocument/2006/relationships" xmlns:w="http://schemas.openxmlformats.org/wordprocessingml/2006/main" xmlns:w14="http://schemas.microsoft.com/office/word/2010/wordml" xmlns:w15="http://schemas.microsoft.com/office/word/2012/wordml" xmlns:w16cex="http://schemas.microsoft.com/office/word/2018/wordml/cex" xmlns:w16cid="http://schemas.microsoft.com/office/word/2016/wordml/cid" xmlns:w16="http://schemas.microsoft.com/office/word/2018/wordml" xmlns:w16sdtdh="http://schemas.microsoft.com/office/word/2020/wordml/sdtdatahash" xmlns:w16se="http://schemas.microsoft.com/office/word/2015/wordml/symex" mc:Ignorable="w14 w15 w16se w16cid w16 w16cex w16sdtdh">
   <w:docDefaults>
     <w:rPrDefault>
       <w:rPr>
-        <w:rFonts w:asciiTheme="minorHAnsi" w:hAnsiTheme="minorHAnsi" w:eastAsiaTheme="minorEastAsia" w:cstheme="minorBidi"/>
+        <w:rFonts w:asciiTheme="minorHAnsi" w:eastAsiaTheme="minorEastAsia" w:hAnsiTheme="minorHAnsi" w:cstheme="minorBidi"/>
+        <w:lang w:val="en-US" w:eastAsia="zh-CN" w:bidi="ar-SA"/>
       </w:rPr>
     </w:rPrDefault>
+    <w:pPrDefault/>
   </w:docDefaults>
-  <w:latentStyles w:count="260" w:defQFormat="0" w:defUnhideWhenUsed="1" w:defSemiHidden="1" w:defUIPriority="99" w:defLockedState="0">
-    <w:lsdException w:qFormat="1" w:unhideWhenUsed="0" w:uiPriority="0" w:semiHidden="0" w:name="Normal"/>
-    <w:lsdException w:qFormat="1" w:unhideWhenUsed="0" w:uiPriority="9" w:semiHidden="0" w:name="heading 1"/>
-    <w:lsdException w:qFormat="1" w:uiPriority="9" w:name="heading 2"/>
-    <w:lsdException w:qFormat="1" w:uiPriority="9" w:name="heading 3"/>
-    <w:lsdException w:qFormat="1" w:uiPriority="9" w:name="heading 4"/>
-    <w:lsdException w:qFormat="1" w:uiPriority="9" w:name="heading 5"/>
-    <w:lsdException w:qFormat="1" w:uiPriority="9" w:name="heading 6"/>
-    <w:lsdException w:qFormat="1" w:uiPriority="9" w:name="heading 7"/>
-    <w:lsdException w:qFormat="1" w:uiPriority="9" w:name="heading 8"/>
-    <w:lsdException w:qFormat="1" w:uiPriority="9" w:name="heading 9"/>
-    <w:lsdException w:uiPriority="99" w:name="index 1"/>
-    <w:lsdException w:uiPriority="99" w:name="index 2"/>
-    <w:lsdException w:uiPriority="99" w:name="index 3"/>
-    <w:lsdException w:uiPriority="99" w:name="index 4"/>
-    <w:lsdException w:uiPriority="99" w:name="index 5"/>
-    <w:lsdException w:uiPriority="99" w:name="index 6"/>
-    <w:lsdException w:uiPriority="99" w:name="index 7"/>
-    <w:lsdException w:uiPriority="99" w:name="index 8"/>
-    <w:lsdException w:uiPriority="99" w:name="index 9"/>
-    <w:lsdException w:uiPriority="39" w:name="toc 1"/>
-    <w:lsdException w:uiPriority="39" w:name="toc 2"/>
-    <w:lsdException w:uiPriority="39" w:name="toc 3"/>
-    <w:lsdException w:uiPriority="39" w:name="toc 4"/>
-    <w:lsdException w:uiPriority="39" w:name="toc 5"/>
-    <w:lsdException w:uiPriority="39" w:name="toc 6"/>
-    <w:lsdException w:uiPriority="39" w:name="toc 7"/>
-    <w:lsdException w:uiPriority="39" w:name="toc 8"/>
-    <w:lsdException w:uiPriority="39" w:name="toc 9"/>
-    <w:lsdException w:uiPriority="99" w:name="Normal Indent"/>
-    <w:lsdException w:uiPriority="99" w:name="footnote text"/>
-    <w:lsdException w:uiPriority="99" w:name="annotation text"/>
-    <w:lsdException w:uiPriority="99" w:name="header"/>
-    <w:lsdException w:uiPriority="99" w:name="footer"/>
-    <w:lsdException w:uiPriority="99" w:name="index heading"/>
-    <w:lsdException w:qFormat="1" w:uiPriority="35" w:name="caption"/>
-    <w:lsdException w:uiPriority="99" w:name="table of figures"/>
-    <w:lsdException w:uiPriority="99" w:name="envelope address"/>
-    <w:lsdException w:uiPriority="99" w:name="envelope return"/>
-    <w:lsdException w:uiPriority="99" w:name="footnote reference"/>
-    <w:lsdException w:uiPriority="99" w:name="annotation reference"/>
-    <w:lsdException w:uiPriority="99" w:name="line number"/>
-    <w:lsdException w:uiPriority="99" w:name="page number"/>
-    <w:lsdException w:uiPriority="99" w:name="endnote reference"/>
-    <w:lsdException w:uiPriority="99" w:name="endnote text"/>
-    <w:lsdException w:uiPriority="99" w:name="table of authorities"/>
-    <w:lsdException w:uiPriority="99" w:name="macro"/>
-    <w:lsdException w:uiPriority="99" w:name="toa heading"/>
-    <w:lsdException w:uiPriority="99" w:name="List"/>
-    <w:lsdException w:uiPriority="99" w:name="List Bullet"/>
-    <w:lsdException w:uiPriority="99" w:name="List Number"/>
-    <w:lsdException w:uiPriority="99" w:name="List 2"/>
-    <w:lsdException w:uiPriority="99" w:name="List 3"/>
-    <w:lsdException w:uiPriority="99" w:name="List 4"/>
-    <w:lsdException w:uiPriority="99" w:name="List 5"/>
-    <w:lsdException w:uiPriority="99" w:name="List Bullet 2"/>
-    <w:lsdException w:uiPriority="99" w:name="List Bullet 3"/>
-    <w:lsdException w:uiPriority="99" w:name="List Bullet 4"/>
-    <w:lsdException w:uiPriority="99" w:name="List Bullet 5"/>
-    <w:lsdException w:uiPriority="99" w:name="List Number 2"/>
-    <w:lsdException w:uiPriority="99" w:name="List Number 3"/>
-    <w:lsdException w:uiPriority="99" w:name="List Number 4"/>
-    <w:lsdException w:uiPriority="99" w:name="List Number 5"/>
-    <w:lsdException w:qFormat="1" w:unhideWhenUsed="0" w:uiPriority="10" w:semiHidden="0" w:name="Title"/>
-    <w:lsdException w:uiPriority="99" w:name="Closing"/>
-    <w:lsdException w:uiPriority="99" w:name="Signature"/>
-    <w:lsdException w:uiPriority="1" w:name="Default Paragraph Font"/>
-    <w:lsdException w:uiPriority="99" w:name="Body Text"/>
-    <w:lsdException w:uiPriority="99" w:name="Body Text Indent"/>
-    <w:lsdException w:uiPriority="99" w:name="List Continue"/>
-    <w:lsdException w:uiPriority="99" w:name="List Continue 2"/>
-    <w:lsdException w:uiPriority="99" w:name="List Continue 3"/>
-    <w:lsdException w:uiPriority="99" w:name="List Continue 4"/>
-    <w:lsdException w:uiPriority="99" w:name="List Continue 5"/>
-    <w:lsdException w:uiPriority="99" w:name="Message Header"/>
-    <w:lsdException w:qFormat="1" w:unhideWhenUsed="0" w:uiPriority="11" w:semiHidden="0" w:name="Subtitle"/>
-    <w:lsdException w:uiPriority="99" w:name="Salutation"/>
-    <w:lsdException w:uiPriority="99" w:name="Date"/>
-    <w:lsdException w:uiPriority="99" w:name="Body Text First Indent"/>
-    <w:lsdException w:uiPriority="99" w:name="Body Text First Indent 2"/>
-    <w:lsdException w:uiPriority="99" w:name="Note Heading"/>
-    <w:lsdException w:uiPriority="99" w:name="Body Text 2"/>
-    <w:lsdException w:uiPriority="99" w:name="Body Text 3"/>
-    <w:lsdException w:uiPriority="99" w:name="Body Text Indent 2"/>
-    <w:lsdException w:uiPriority="99" w:name="Body Text Indent 3"/>
-    <w:lsdException w:uiPriority="99" w:name="Block Text"/>
-    <w:lsdException w:uiPriority="99" w:name="Hyperlink"/>
-    <w:lsdException w:uiPriority="99" w:name="FollowedHyperlink"/>
-    <w:lsdException w:qFormat="1" w:unhideWhenUsed="0" w:uiPriority="22" w:semiHidden="0" w:name="Strong"/>
-    <w:lsdException w:qFormat="1" w:unhideWhenUsed="0" w:uiPriority="20" w:semiHidden="0" w:name="Emphasis"/>
-    <w:lsdException w:uiPriority="99" w:name="Document Map"/>
-    <w:lsdException w:uiPriority="99" w:name="Plain Text"/>
-    <w:lsdException w:uiPriority="99" w:name="E-mail Signature"/>
-    <w:lsdException w:uiPriority="99" w:name="Normal (Web)"/>
-    <w:lsdException w:uiPriority="99" w:name="HTML Acronym"/>
-    <w:lsdException w:uiPriority="99" w:name="HTML Address"/>
-    <w:lsdException w:uiPriority="99" w:name="HTML Cite"/>
-    <w:lsdException w:uiPriority="99" w:name="HTML Code"/>
-    <w:lsdException w:uiPriority="99" w:name="HTML Definition"/>
-    <w:lsdException w:uiPriority="99" w:name="HTML Keyboard"/>
-    <w:lsdException w:uiPriority="99" w:name="HTML Preformatted"/>
-    <w:lsdException w:uiPriority="99" w:name="HTML Sample"/>
-    <w:lsdException w:uiPriority="99" w:name="HTML Typewriter"/>
-    <w:lsdException w:uiPriority="99" w:name="HTML Variable"/>
-    <w:lsdException w:qFormat="1" w:uiPriority="99" w:name="Normal Table"/>
-    <w:lsdException w:uiPriority="99" w:name="annotation subject"/>
-    <w:lsdException w:uiPriority="99" w:name="Table Simple 1"/>
-    <w:lsdException w:uiPriority="99" w:name="Table Simple 2"/>
-    <w:lsdException w:uiPriority="99" w:name="Table Simple 3"/>
-    <w:lsdException w:uiPriority="99" w:name="Table Classic 1"/>
-    <w:lsdException w:uiPriority="99" w:name="Table Classic 2"/>
-    <w:lsdException w:uiPriority="99" w:name="Table Classic 3"/>
-    <w:lsdException w:uiPriority="99" w:name="Table Classic 4"/>
-    <w:lsdException w:uiPriority="99" w:name="Table Colorful 1"/>
-    <w:lsdException w:uiPriority="99" w:name="Table Colorful 2"/>
-    <w:lsdException w:uiPriority="99" w:name="Table Colorful 3"/>
-    <w:lsdException w:uiPriority="99" w:name="Table Columns 1"/>
-    <w:lsdException w:uiPriority="99" w:name="Table Columns 2"/>
-    <w:lsdException w:uiPriority="99" w:name="Table Columns 3"/>
-    <w:lsdException w:uiPriority="99" w:name="Table Columns 4"/>
-    <w:lsdException w:uiPriority="99" w:name="Table Columns 5"/>
-    <w:lsdException w:uiPriority="99" w:name="Table Grid 1"/>
-    <w:lsdException w:uiPriority="99" w:name="Table Grid 2"/>
-    <w:lsdException w:uiPriority="99" w:name="Table Grid 3"/>
-    <w:lsdException w:uiPriority="99" w:name="Table Grid 4"/>
-    <w:lsdException w:uiPriority="99" w:name="Table Grid 5"/>
-    <w:lsdException w:uiPriority="99" w:name="Table Grid 6"/>
-    <w:lsdException w:uiPriority="99" w:name="Table Grid 7"/>
-    <w:lsdException w:uiPriority="99" w:name="Table Grid 8"/>
-    <w:lsdException w:uiPriority="99" w:name="Table List 1"/>
-    <w:lsdException w:uiPriority="99" w:name="Table List 2"/>
-    <w:lsdException w:uiPriority="99" w:name="Table List 3"/>
-    <w:lsdException w:uiPriority="99" w:name="Table List 4"/>
-    <w:lsdException w:uiPriority="99" w:name="Table List 5"/>
-    <w:lsdException w:uiPriority="99" w:name="Table List 6"/>
-    <w:lsdException w:uiPriority="99" w:name="Table List 7"/>
-    <w:lsdException w:uiPriority="99" w:name="Table List 8"/>
-    <w:lsdException w:uiPriority="99" w:name="Table 3D effects 1"/>
-    <w:lsdException w:uiPriority="99" w:name="Table 3D effects 2"/>
-    <w:lsdException w:uiPriority="99" w:name="Table 3D effects 3"/>
-    <w:lsdException w:uiPriority="99" w:name="Table Contemporary"/>
-    <w:lsdException w:uiPriority="99" w:name="Table Elegant"/>
-    <w:lsdException w:uiPriority="99" w:name="Table Professional"/>
-    <w:lsdException w:uiPriority="99" w:name="Table Subtle 1"/>
-    <w:lsdException w:uiPriority="99" w:name="Table Subtle 2"/>
-    <w:lsdException w:uiPriority="99" w:name="Table Web 1"/>
-    <w:lsdException w:uiPriority="99" w:name="Table Web 2"/>
-    <w:lsdException w:uiPriority="99" w:name="Table Web 3"/>
-    <w:lsdException w:uiPriority="99" w:name="Balloon Text"/>
-    <w:lsdException w:unhideWhenUsed="0" w:uiPriority="39" w:semiHidden="0" w:name="Table Grid"/>
-    <w:lsdException w:uiPriority="99" w:name="Table Theme"/>
-    <w:lsdException w:unhideWhenUsed="0" w:uiPriority="60" w:semiHidden="0" w:name="Light Shading"/>
-    <w:lsdException w:unhideWhenUsed="0" w:uiPriority="61" w:semiHidden="0" w:name="Light List"/>
-    <w:lsdException w:unhideWhenUsed="0" w:uiPriority="62" w:semiHidden="0" w:name="Light Grid"/>
-    <w:lsdException w:unhideWhenUsed="0" w:uiPriority="63" w:semiHidden="0" w:name="Medium Shading 1"/>
-    <w:lsdException w:unhideWhenUsed="0" w:uiPriority="64" w:semiHidden="0" w:name="Medium Shading 2"/>
-    <w:lsdException w:unhideWhenUsed="0" w:uiPriority="65" w:semiHidden="0" w:name="Medium List 1"/>
-    <w:lsdException w:unhideWhenUsed="0" w:uiPriority="66" w:semiHidden="0" w:name="Medium List 2"/>
-    <w:lsdException w:unhideWhenUsed="0" w:uiPriority="67" w:semiHidden="0" w:name="Medium Grid 1"/>
-    <w:lsdException w:unhideWhenUsed="0" w:uiPriority="68" w:semiHidden="0" w:name="Medium Grid 2"/>
-    <w:lsdException w:unhideWhenUsed="0" w:uiPriority="69" w:semiHidden="0" w:name="Medium Grid 3"/>
-    <w:lsdException w:unhideWhenUsed="0" w:uiPriority="70" w:semiHidden="0" w:name="Dark List"/>
-    <w:lsdException w:unhideWhenUsed="0" w:uiPriority="71" w:semiHidden="0" w:name="Colorful Shading"/>
-    <w:lsdException w:unhideWhenUsed="0" w:uiPriority="72" w:semiHidden="0" w:name="Colorful List"/>
-    <w:lsdException w:unhideWhenUsed="0" w:uiPriority="73" w:semiHidden="0" w:name="Colorful Grid"/>
-    <w:lsdException w:unhideWhenUsed="0" w:uiPriority="60" w:semiHidden="0" w:name="Light Shading Accent 1"/>
-    <w:lsdException w:unhideWhenUsed="0" w:uiPriority="61" w:semiHidden="0" w:name="Light List Accent 1"/>
-    <w:lsdException w:unhideWhenUsed="0" w:uiPriority="62" w:semiHidden="0" w:name="Light Grid Accent 1"/>
-    <w:lsdException w:unhideWhenUsed="0" w:uiPriority="63" w:semiHidden="0" w:name="Medium Shading 1 Accent 1"/>
-    <w:lsdException w:unhideWhenUsed="0" w:uiPriority="64" w:semiHidden="0" w:name="Medium Shading 2 Accent 1"/>
-    <w:lsdException w:unhideWhenUsed="0" w:uiPriority="65" w:semiHidden="0" w:name="Medium List 1 Accent 1"/>
-    <w:lsdException w:unhideWhenUsed="0" w:uiPriority="66" w:semiHidden="0" w:name="Medium List 2 Accent 1"/>
-    <w:lsdException w:unhideWhenUsed="0" w:uiPriority="67" w:semiHidden="0" w:name="Medium Grid 1 Accent 1"/>
-    <w:lsdException w:unhideWhenUsed="0" w:uiPriority="68" w:semiHidden="0" w:name="Medium Grid 2 Accent 1"/>
-    <w:lsdException w:unhideWhenUsed="0" w:uiPriority="69" w:semiHidden="0" w:name="Medium Grid 3 Accent 1"/>
-    <w:lsdException w:unhideWhenUsed="0" w:uiPriority="70" w:semiHidden="0" w:name="Dark List Accent 1"/>
-    <w:lsdException w:unhideWhenUsed="0" w:uiPriority="71" w:semiHidden="0" w:name="Colorful Shading Accent 1"/>
-    <w:lsdException w:unhideWhenUsed="0" w:uiPriority="72" w:semiHidden="0" w:name="Colorful List Accent 1"/>
-    <w:lsdException w:unhideWhenUsed="0" w:uiPriority="73" w:semiHidden="0" w:name="Colorful Grid Accent 1"/>
-    <w:lsdException w:unhideWhenUsed="0" w:uiPriority="60" w:semiHidden="0" w:name="Light Shading Accent 2"/>
-    <w:lsdException w:unhideWhenUsed="0" w:uiPriority="61" w:semiHidden="0" w:name="Light List Accent 2"/>
-    <w:lsdException w:unhideWhenUsed="0" w:uiPriority="62" w:semiHidden="0" w:name="Light Grid Accent 2"/>
-    <w:lsdException w:unhideWhenUsed="0" w:uiPriority="63" w:semiHidden="0" w:name="Medium Shading 1 Accent 2"/>
-    <w:lsdException w:unhideWhenUsed="0" w:uiPriority="64" w:semiHidden="0" w:name="Medium Shading 2 Accent 2"/>
-    <w:lsdException w:unhideWhenUsed="0" w:uiPriority="65" w:semiHidden="0" w:name="Medium List 1 Accent 2"/>
-    <w:lsdException w:unhideWhenUsed="0" w:uiPriority="66" w:semiHidden="0" w:name="Medium List 2 Accent 2"/>
-    <w:lsdException w:unhideWhenUsed="0" w:uiPriority="67" w:semiHidden="0" w:name="Medium Grid 1 Accent 2"/>
-    <w:lsdException w:unhideWhenUsed="0" w:uiPriority="68" w:semiHidden="0" w:name="Medium Grid 2 Accent 2"/>
-    <w:lsdException w:unhideWhenUsed="0" w:uiPriority="69" w:semiHidden="0" w:name="Medium Grid 3 Accent 2"/>
-    <w:lsdException w:unhideWhenUsed="0" w:uiPriority="70" w:semiHidden="0" w:name="Dark List Accent 2"/>
-    <w:lsdException w:unhideWhenUsed="0" w:uiPriority="71" w:semiHidden="0" w:name="Colorful Shading Accent 2"/>
-    <w:lsdException w:unhideWhenUsed="0" w:uiPriority="72" w:semiHidden="0" w:name="Colorful List Accent 2"/>
-    <w:lsdException w:unhideWhenUsed="0" w:uiPriority="73" w:semiHidden="0" w:name="Colorful Grid Accent 2"/>
-    <w:lsdException w:unhideWhenUsed="0" w:uiPriority="60" w:semiHidden="0" w:name="Light Shading Accent 3"/>
-    <w:lsdException w:unhideWhenUsed="0" w:uiPriority="61" w:semiHidden="0" w:name="Light List Accent 3"/>
-    <w:lsdException w:unhideWhenUsed="0" w:uiPriority="62" w:semiHidden="0" w:name="Light Grid Accent 3"/>
-    <w:lsdException w:unhideWhenUsed="0" w:uiPriority="63" w:semiHidden="0" w:name="Medium Shading 1 Accent 3"/>
-    <w:lsdException w:unhideWhenUsed="0" w:uiPriority="64" w:semiHidden="0" w:name="Medium Shading 2 Accent 3"/>
-    <w:lsdException w:unhideWhenUsed="0" w:uiPriority="65" w:semiHidden="0" w:name="Medium List 1 Accent 3"/>
-    <w:lsdException w:unhideWhenUsed="0" w:uiPriority="66" w:semiHidden="0" w:name="Medium List 2 Accent 3"/>
-    <w:lsdException w:unhideWhenUsed="0" w:uiPriority="67" w:semiHidden="0" w:name="Medium Grid 1 Accent 3"/>
-    <w:lsdException w:unhideWhenUsed="0" w:uiPriority="68" w:semiHidden="0" w:name="Medium Grid 2 Accent 3"/>
-    <w:lsdException w:unhideWhenUsed="0" w:uiPriority="69" w:semiHidden="0" w:name="Medium Grid 3 Accent 3"/>
-    <w:lsdException w:unhideWhenUsed="0" w:uiPriority="70" w:semiHidden="0" w:name="Dark List Accent 3"/>
-    <w:lsdException w:unhideWhenUsed="0" w:uiPriority="71" w:semiHidden="0" w:name="Colorful Shading Accent 3"/>
-    <w:lsdException w:unhideWhenUsed="0" w:uiPriority="72" w:semiHidden="0" w:name="Colorful List Accent 3"/>
-    <w:lsdException w:unhideWhenUsed="0" w:uiPriority="73" w:semiHidden="0" w:name="Colorful Grid Accent 3"/>
-    <w:lsdException w:unhideWhenUsed="0" w:uiPriority="60" w:semiHidden="0" w:name="Light Shading Accent 4"/>
-    <w:lsdException w:unhideWhenUsed="0" w:uiPriority="61" w:semiHidden="0" w:name="Light List Accent 4"/>
-    <w:lsdException w:unhideWhenUsed="0" w:uiPriority="62" w:semiHidden="0" w:name="Light Grid Accent 4"/>
-    <w:lsdException w:unhideWhenUsed="0" w:uiPriority="63" w:semiHidden="0" w:name="Medium Shading 1 Accent 4"/>
-    <w:lsdException w:unhideWhenUsed="0" w:uiPriority="64" w:semiHidden="0" w:name="Medium Shading 2 Accent 4"/>
-    <w:lsdException w:unhideWhenUsed="0" w:uiPriority="65" w:semiHidden="0" w:name="Medium List 1 Accent 4"/>
-    <w:lsdException w:unhideWhenUsed="0" w:uiPriority="66" w:semiHidden="0" w:name="Medium List 2 Accent 4"/>
-    <w:lsdException w:unhideWhenUsed="0" w:uiPriority="67" w:semiHidden="0" w:name="Medium Grid 1 Accent 4"/>
-    <w:lsdException w:unhideWhenUsed="0" w:uiPriority="68" w:semiHidden="0" w:name="Medium Grid 2 Accent 4"/>
-    <w:lsdException w:unhideWhenUsed="0" w:uiPriority="69" w:semiHidden="0" w:name="Medium Grid 3 Accent 4"/>
-    <w:lsdException w:unhideWhenUsed="0" w:uiPriority="70" w:semiHidden="0" w:name="Dark List Accent 4"/>
-    <w:lsdException w:unhideWhenUsed="0" w:uiPriority="71" w:semiHidden="0" w:name="Colorful Shading Accent 4"/>
-    <w:lsdException w:unhideWhenUsed="0" w:uiPriority="72" w:semiHidden="0" w:name="Colorful List Accent 4"/>
-    <w:lsdException w:unhideWhenUsed="0" w:uiPriority="73" w:semiHidden="0" w:name="Colorful Grid Accent 4"/>
-    <w:lsdException w:unhideWhenUsed="0" w:uiPriority="60" w:semiHidden="0" w:name="Light Shading Accent 5"/>
-    <w:lsdException w:unhideWhenUsed="0" w:uiPriority="61" w:semiHidden="0" w:name="Light List Accent 5"/>
-    <w:lsdException w:unhideWhenUsed="0" w:uiPriority="62" w:semiHidden="0" w:name="Light Grid Accent 5"/>
-    <w:lsdException w:unhideWhenUsed="0" w:uiPriority="63" w:semiHidden="0" w:name="Medium Shading 1 Accent 5"/>
-    <w:lsdException w:unhideWhenUsed="0" w:uiPriority="64" w:semiHidden="0" w:name="Medium Shading 2 Accent 5"/>
-    <w:lsdException w:unhideWhenUsed="0" w:uiPriority="65" w:semiHidden="0" w:name="Medium List 1 Accent 5"/>
-    <w:lsdException w:unhideWhenUsed="0" w:uiPriority="66" w:semiHidden="0" w:name="Medium List 2 Accent 5"/>
-    <w:lsdException w:unhideWhenUsed="0" w:uiPriority="67" w:semiHidden="0" w:name="Medium Grid 1 Accent 5"/>
-    <w:lsdException w:unhideWhenUsed="0" w:uiPriority="68" w:semiHidden="0" w:name="Medium Grid 2 Accent 5"/>
-    <w:lsdException w:unhideWhenUsed="0" w:uiPriority="69" w:semiHidden="0" w:name="Medium Grid 3 Accent 5"/>
-    <w:lsdException w:unhideWhenUsed="0" w:uiPriority="70" w:semiHidden="0" w:name="Dark List Accent 5"/>
-    <w:lsdException w:unhideWhenUsed="0" w:uiPriority="71" w:semiHidden="0" w:name="Colorful Shading Accent 5"/>
-    <w:lsdException w:unhideWhenUsed="0" w:uiPriority="72" w:semiHidden="0" w:name="Colorful List Accent 5"/>
-    <w:lsdException w:unhideWhenUsed="0" w:uiPriority="73" w:semiHidden="0" w:name="Colorful Grid Accent 5"/>
-    <w:lsdException w:unhideWhenUsed="0" w:uiPriority="60" w:semiHidden="0" w:name="Light Shading Accent 6"/>
-    <w:lsdException w:unhideWhenUsed="0" w:uiPriority="61" w:semiHidden="0" w:name="Light List Accent 6"/>
-    <w:lsdException w:unhideWhenUsed="0" w:uiPriority="62" w:semiHidden="0" w:name="Light Grid Accent 6"/>
-    <w:lsdException w:unhideWhenUsed="0" w:uiPriority="63" w:semiHidden="0" w:name="Medium Shading 1 Accent 6"/>
-    <w:lsdException w:unhideWhenUsed="0" w:uiPriority="64" w:semiHidden="0" w:name="Medium Shading 2 Accent 6"/>
-    <w:lsdException w:unhideWhenUsed="0" w:uiPriority="65" w:semiHidden="0" w:name="Medium List 1 Accent 6"/>
-    <w:lsdException w:unhideWhenUsed="0" w:uiPriority="66" w:semiHidden="0" w:name="Medium List 2 Accent 6"/>
-    <w:lsdException w:unhideWhenUsed="0" w:uiPriority="67" w:semiHidden="0" w:name="Medium Grid 1 Accent 6"/>
-    <w:lsdException w:unhideWhenUsed="0" w:uiPriority="68" w:semiHidden="0" w:name="Medium Grid 2 Accent 6"/>
-    <w:lsdException w:unhideWhenUsed="0" w:uiPriority="69" w:semiHidden="0" w:name="Medium Grid 3 Accent 6"/>
-    <w:lsdException w:unhideWhenUsed="0" w:uiPriority="70" w:semiHidden="0" w:name="Dark List Accent 6"/>
-    <w:lsdException w:unhideWhenUsed="0" w:uiPriority="71" w:semiHidden="0" w:name="Colorful Shading Accent 6"/>
-    <w:lsdException w:unhideWhenUsed="0" w:uiPriority="72" w:semiHidden="0" w:name="Colorful List Accent 6"/>
-    <w:lsdException w:unhideWhenUsed="0" w:uiPriority="73" w:semiHidden="0" w:name="Colorful Grid Accent 6"/>
+  <w:latentStyles w:defLockedState="0" w:defUIPriority="99" w:defSemiHidden="0" w:defUnhideWhenUsed="0" w:defQFormat="0" w:count="376">
+    <w:lsdException w:name="Normal" w:uiPriority="0" w:qFormat="1"/>
+    <w:lsdException w:name="heading 1" w:uiPriority="9" w:qFormat="1"/>
+    <w:lsdException w:name="heading 2" w:semiHidden="1" w:uiPriority="9" w:unhideWhenUsed="1" w:qFormat="1"/>
+    <w:lsdException w:name="heading 3" w:semiHidden="1" w:uiPriority="9" w:unhideWhenUsed="1" w:qFormat="1"/>
+    <w:lsdException w:name="heading 4" w:semiHidden="1" w:uiPriority="9" w:unhideWhenUsed="1" w:qFormat="1"/>
+    <w:lsdException w:name="heading 5" w:semiHidden="1" w:uiPriority="9" w:unhideWhenUsed="1" w:qFormat="1"/>
+    <w:lsdException w:name="heading 6" w:semiHidden="1" w:uiPriority="9" w:unhideWhenUsed="1" w:qFormat="1"/>
+    <w:lsdException w:name="heading 7" w:semiHidden="1" w:uiPriority="9" w:unhideWhenUsed="1" w:qFormat="1"/>
+    <w:lsdException w:name="heading 8" w:semiHidden="1" w:uiPriority="9" w:unhideWhenUsed="1" w:qFormat="1"/>
+    <w:lsdException w:name="heading 9" w:semiHidden="1" w:uiPriority="9" w:unhideWhenUsed="1" w:qFormat="1"/>
+    <w:lsdException w:name="index 1" w:semiHidden="1" w:unhideWhenUsed="1"/>
+    <w:lsdException w:name="index 2" w:semiHidden="1" w:unhideWhenUsed="1"/>
+    <w:lsdException w:name="index 3" w:semiHidden="1" w:unhideWhenUsed="1"/>
+    <w:lsdException w:name="index 4" w:semiHidden="1" w:unhideWhenUsed="1"/>
+    <w:lsdException w:name="index 5" w:semiHidden="1" w:unhideWhenUsed="1"/>
+    <w:lsdException w:name="index 6" w:semiHidden="1" w:unhideWhenUsed="1"/>
+    <w:lsdException w:name="index 7" w:semiHidden="1" w:unhideWhenUsed="1"/>
+    <w:lsdException w:name="index 8" w:semiHidden="1" w:unhideWhenUsed="1"/>
+    <w:lsdException w:name="index 9" w:semiHidden="1" w:unhideWhenUsed="1"/>
+    <w:lsdException w:name="toc 1" w:semiHidden="1" w:uiPriority="39" w:unhideWhenUsed="1"/>
+    <w:lsdException w:name="toc 2" w:semiHidden="1" w:uiPriority="39" w:unhideWhenUsed="1"/>
+    <w:lsdException w:name="toc 3" w:semiHidden="1" w:uiPriority="39" w:unhideWhenUsed="1"/>
+    <w:lsdException w:name="toc 4" w:semiHidden="1" w:uiPriority="39" w:unhideWhenUsed="1"/>
+    <w:lsdException w:name="toc 5" w:semiHidden="1" w:uiPriority="39" w:unhideWhenUsed="1"/>
+    <w:lsdException w:name="toc 6" w:semiHidden="1" w:uiPriority="39" w:unhideWhenUsed="1"/>
+    <w:lsdException w:name="toc 7" w:semiHidden="1" w:uiPriority="39" w:unhideWhenUsed="1"/>
+    <w:lsdException w:name="toc 8" w:semiHidden="1" w:uiPriority="39" w:unhideWhenUsed="1"/>
+    <w:lsdException w:name="toc 9" w:semiHidden="1" w:uiPriority="39" w:unhideWhenUsed="1"/>
+    <w:lsdException w:name="Normal Indent" w:semiHidden="1" w:unhideWhenUsed="1"/>
+    <w:lsdException w:name="footnote text" w:semiHidden="1" w:unhideWhenUsed="1"/>
+    <w:lsdException w:name="annotation text" w:semiHidden="1" w:unhideWhenUsed="1"/>
+    <w:lsdException w:name="header" w:semiHidden="1" w:unhideWhenUsed="1"/>
+    <w:lsdException w:name="footer" w:semiHidden="1" w:unhideWhenUsed="1"/>
+    <w:lsdException w:name="index heading" w:semiHidden="1" w:unhideWhenUsed="1"/>
+    <w:lsdException w:name="caption" w:semiHidden="1" w:uiPriority="35" w:unhideWhenUsed="1" w:qFormat="1"/>
+    <w:lsdException w:name="table of figures" w:semiHidden="1" w:unhideWhenUsed="1"/>
+    <w:lsdException w:name="envelope address" w:semiHidden="1" w:unhideWhenUsed="1"/>
+    <w:lsdException w:name="envelope return" w:semiHidden="1" w:unhideWhenUsed="1"/>
+    <w:lsdException w:name="footnote reference" w:semiHidden="1" w:unhideWhenUsed="1"/>
+    <w:lsdException w:name="annotation reference" w:semiHidden="1" w:unhideWhenUsed="1"/>
+    <w:lsdException w:name="line number" w:semiHidden="1" w:unhideWhenUsed="1"/>
+    <w:lsdException w:name="page number" w:semiHidden="1" w:unhideWhenUsed="1"/>
+    <w:lsdException w:name="endnote reference" w:semiHidden="1" w:unhideWhenUsed="1"/>
+    <w:lsdException w:name="endnote text" w:semiHidden="1" w:unhideWhenUsed="1"/>
+    <w:lsdException w:name="table of authorities" w:semiHidden="1" w:unhideWhenUsed="1"/>
+    <w:lsdException w:name="macro" w:semiHidden="1" w:unhideWhenUsed="1"/>
+    <w:lsdException w:name="toa heading" w:semiHidden="1" w:unhideWhenUsed="1"/>
+    <w:lsdException w:name="List" w:semiHidden="1" w:unhideWhenUsed="1"/>
+    <w:lsdException w:name="List Bullet" w:semiHidden="1" w:unhideWhenUsed="1"/>
+    <w:lsdException w:name="List Number" w:semiHidden="1" w:unhideWhenUsed="1"/>
+    <w:lsdException w:name="List 2" w:semiHidden="1" w:unhideWhenUsed="1"/>
+    <w:lsdException w:name="List 3" w:semiHidden="1" w:unhideWhenUsed="1"/>
+    <w:lsdException w:name="List 4" w:semiHidden="1" w:unhideWhenUsed="1"/>
+    <w:lsdException w:name="List 5" w:semiHidden="1" w:unhideWhenUsed="1"/>
+    <w:lsdException w:name="List Bullet 2" w:semiHidden="1" w:unhideWhenUsed="1"/>
+    <w:lsdException w:name="List Bullet 3" w:semiHidden="1" w:unhideWhenUsed="1"/>
+    <w:lsdException w:name="List Bullet 4" w:semiHidden="1" w:unhideWhenUsed="1"/>
+    <w:lsdException w:name="List Bullet 5" w:semiHidden="1" w:unhideWhenUsed="1"/>
+    <w:lsdException w:name="List Number 2" w:semiHidden="1" w:unhideWhenUsed="1"/>
+    <w:lsdException w:name="List Number 3" w:semiHidden="1" w:unhideWhenUsed="1"/>
+    <w:lsdException w:name="List Number 4" w:semiHidden="1" w:unhideWhenUsed="1"/>
+    <w:lsdException w:name="List Number 5" w:semiHidden="1" w:unhideWhenUsed="1"/>
+    <w:lsdException w:name="Title" w:uiPriority="10" w:qFormat="1"/>
+    <w:lsdException w:name="Closing" w:semiHidden="1" w:unhideWhenUsed="1"/>
+    <w:lsdException w:name="Signature" w:semiHidden="1" w:unhideWhenUsed="1"/>
+    <w:lsdException w:name="Default Paragraph Font" w:semiHidden="1" w:uiPriority="1" w:unhideWhenUsed="1"/>
+    <w:lsdException w:name="Body Text" w:semiHidden="1" w:unhideWhenUsed="1"/>
+    <w:lsdException w:name="Body Text Indent" w:semiHidden="1" w:unhideWhenUsed="1"/>
+    <w:lsdException w:name="List Continue" w:semiHidden="1" w:unhideWhenUsed="1"/>
+    <w:lsdException w:name="List Continue 2" w:semiHidden="1" w:unhideWhenUsed="1"/>
+    <w:lsdException w:name="List Continue 3" w:semiHidden="1" w:unhideWhenUsed="1"/>
+    <w:lsdException w:name="List Continue 4" w:semiHidden="1" w:unhideWhenUsed="1"/>
+    <w:lsdException w:name="List Continue 5" w:semiHidden="1" w:unhideWhenUsed="1"/>
+    <w:lsdException w:name="Message Header" w:semiHidden="1" w:unhideWhenUsed="1"/>
+    <w:lsdException w:name="Subtitle" w:uiPriority="11" w:qFormat="1"/>
+    <w:lsdException w:name="Salutation" w:semiHidden="1" w:unhideWhenUsed="1"/>
+    <w:lsdException w:name="Date" w:semiHidden="1" w:unhideWhenUsed="1"/>
+    <w:lsdException w:name="Body Text First Indent" w:semiHidden="1" w:unhideWhenUsed="1"/>
+    <w:lsdException w:name="Body Text First Indent 2" w:semiHidden="1" w:unhideWhenUsed="1"/>
+    <w:lsdException w:name="Note Heading" w:semiHidden="1" w:unhideWhenUsed="1"/>
+    <w:lsdException w:name="Body Text 2" w:semiHidden="1" w:unhideWhenUsed="1"/>
+    <w:lsdException w:name="Body Text 3" w:semiHidden="1" w:unhideWhenUsed="1"/>
+    <w:lsdException w:name="Body Text Indent 2" w:semiHidden="1" w:unhideWhenUsed="1"/>
+    <w:lsdException w:name="Body Text Indent 3" w:semiHidden="1" w:unhideWhenUsed="1"/>
+    <w:lsdException w:name="Block Text" w:semiHidden="1" w:unhideWhenUsed="1"/>
+    <w:lsdException w:name="Hyperlink" w:semiHidden="1" w:unhideWhenUsed="1"/>
+    <w:lsdException w:name="FollowedHyperlink" w:semiHidden="1" w:unhideWhenUsed="1"/>
+    <w:lsdException w:name="Strong" w:uiPriority="22" w:qFormat="1"/>
+    <w:lsdException w:name="Emphasis" w:uiPriority="20" w:qFormat="1"/>
+    <w:lsdException w:name="Document Map" w:semiHidden="1" w:unhideWhenUsed="1"/>
+    <w:lsdException w:name="Plain Text" w:semiHidden="1" w:unhideWhenUsed="1"/>
+    <w:lsdException w:name="E-mail Signature" w:semiHidden="1" w:unhideWhenUsed="1"/>
+    <w:lsdException w:name="HTML Top of Form" w:semiHidden="1" w:unhideWhenUsed="1"/>
+    <w:lsdException w:name="HTML Bottom of Form" w:semiHidden="1" w:unhideWhenUsed="1"/>
+    <w:lsdException w:name="Normal (Web)" w:semiHidden="1" w:unhideWhenUsed="1"/>
+    <w:lsdException w:name="HTML Acronym" w:semiHidden="1" w:unhideWhenUsed="1"/>
+    <w:lsdException w:name="HTML Address" w:semiHidden="1" w:unhideWhenUsed="1"/>
+    <w:lsdException w:name="HTML Cite" w:semiHidden="1" w:unhideWhenUsed="1"/>
+    <w:lsdException w:name="HTML Code" w:semiHidden="1" w:unhideWhenUsed="1"/>
+    <w:lsdException w:name="HTML Definition" w:semiHidden="1" w:unhideWhenUsed="1"/>
+    <w:lsdException w:name="HTML Keyboard" w:semiHidden="1" w:unhideWhenUsed="1"/>
+    <w:lsdException w:name="HTML Preformatted" w:semiHidden="1" w:unhideWhenUsed="1"/>
+    <w:lsdException w:name="HTML Sample" w:semiHidden="1" w:unhideWhenUsed="1"/>
+    <w:lsdException w:name="HTML Typewriter" w:semiHidden="1" w:unhideWhenUsed="1"/>
+    <w:lsdException w:name="HTML Variable" w:semiHidden="1" w:unhideWhenUsed="1"/>
+    <w:lsdException w:name="Normal Table" w:semiHidden="1" w:unhideWhenUsed="1" w:qFormat="1"/>
+    <w:lsdException w:name="annotation subject" w:semiHidden="1" w:unhideWhenUsed="1"/>
+    <w:lsdException w:name="No List" w:semiHidden="1" w:unhideWhenUsed="1"/>
+    <w:lsdException w:name="Outline List 1" w:semiHidden="1" w:unhideWhenUsed="1"/>
+    <w:lsdException w:name="Outline List 2" w:semiHidden="1" w:unhideWhenUsed="1"/>
+    <w:lsdException w:name="Outline List 3" w:semiHidden="1" w:unhideWhenUsed="1"/>
+    <w:lsdException w:name="Table Simple 1" w:semiHidden="1" w:unhideWhenUsed="1"/>
+    <w:lsdException w:name="Table Simple 2" w:semiHidden="1" w:unhideWhenUsed="1"/>
+    <w:lsdException w:name="Table Simple 3" w:semiHidden="1" w:unhideWhenUsed="1"/>
+    <w:lsdException w:name="Table Classic 1" w:semiHidden="1" w:unhideWhenUsed="1"/>
+    <w:lsdException w:name="Table Classic 2" w:semiHidden="1" w:unhideWhenUsed="1"/>
+    <w:lsdException w:name="Table Classic 3" w:semiHidden="1" w:unhideWhenUsed="1"/>
+    <w:lsdException w:name="Table Classic 4" w:semiHidden="1" w:unhideWhenUsed="1"/>
+    <w:lsdException w:name="Table Colorful 1" w:semiHidden="1" w:unhideWhenUsed="1"/>
+    <w:lsdException w:name="Table Colorful 2" w:semiHidden="1" w:unhideWhenUsed="1"/>
+    <w:lsdException w:name="Table Colorful 3" w:semiHidden="1" w:unhideWhenUsed="1"/>
+    <w:lsdException w:name="Table Columns 1" w:semiHidden="1" w:unhideWhenUsed="1"/>
+    <w:lsdException w:name="Table Columns 2" w:semiHidden="1" w:unhideWhenUsed="1"/>
+    <w:lsdException w:name="Table Columns 3" w:semiHidden="1" w:unhideWhenUsed="1"/>
+    <w:lsdException w:name="Table Columns 4" w:semiHidden="1" w:unhideWhenUsed="1"/>
+    <w:lsdException w:name="Table Columns 5" w:semiHidden="1" w:unhideWhenUsed="1"/>
+    <w:lsdException w:name="Table Grid 1" w:semiHidden="1" w:unhideWhenUsed="1"/>
+    <w:lsdException w:name="Table Grid 2" w:semiHidden="1" w:unhideWhenUsed="1"/>
+    <w:lsdException w:name="Table Grid 3" w:semiHidden="1" w:unhideWhenUsed="1"/>
+    <w:lsdException w:name="Table Grid 4" w:semiHidden="1" w:unhideWhenUsed="1"/>
+    <w:lsdException w:name="Table Grid 5" w:semiHidden="1" w:unhideWhenUsed="1"/>
+    <w:lsdException w:name="Table Grid 6" w:semiHidden="1" w:unhideWhenUsed="1"/>
+    <w:lsdException w:name="Table Grid 7" w:semiHidden="1" w:unhideWhenUsed="1"/>
+    <w:lsdException w:name="Table Grid 8" w:semiHidden="1" w:unhideWhenUsed="1"/>
+    <w:lsdException w:name="Table List 1" w:semiHidden="1" w:unhideWhenUsed="1"/>
+    <w:lsdException w:name="Table List 2" w:semiHidden="1" w:unhideWhenUsed="1"/>
+    <w:lsdException w:name="Table List 3" w:semiHidden="1" w:unhideWhenUsed="1"/>
+    <w:lsdException w:name="Table List 4" w:semiHidden="1" w:unhideWhenUsed="1"/>
+    <w:lsdException w:name="Table List 5" w:semiHidden="1" w:unhideWhenUsed="1"/>
+    <w:lsdException w:name="Table List 6" w:semiHidden="1" w:unhideWhenUsed="1"/>
+    <w:lsdException w:name="Table List 7" w:semiHidden="1" w:unhideWhenUsed="1"/>
+    <w:lsdException w:name="Table List 8" w:semiHidden="1" w:unhideWhenUsed="1"/>
+    <w:lsdException w:name="Table 3D effects 1" w:semiHidden="1" w:unhideWhenUsed="1"/>
+    <w:lsdException w:name="Table 3D effects 2" w:semiHidden="1" w:unhideWhenUsed="1"/>
+    <w:lsdException w:name="Table 3D effects 3" w:semiHidden="1" w:unhideWhenUsed="1"/>
+    <w:lsdException w:name="Table Contemporary" w:semiHidden="1" w:unhideWhenUsed="1"/>
+    <w:lsdException w:name="Table Elegant" w:semiHidden="1" w:unhideWhenUsed="1"/>
+    <w:lsdException w:name="Table Professional" w:semiHidden="1" w:unhideWhenUsed="1"/>
+    <w:lsdException w:name="Table Subtle 1" w:semiHidden="1" w:unhideWhenUsed="1"/>
+    <w:lsdException w:name="Table Subtle 2" w:semiHidden="1" w:unhideWhenUsed="1"/>
+    <w:lsdException w:name="Table Web 1" w:semiHidden="1" w:unhideWhenUsed="1"/>
+    <w:lsdException w:name="Table Web 2" w:semiHidden="1" w:unhideWhenUsed="1"/>
+    <w:lsdException w:name="Table Web 3" w:semiHidden="1" w:unhideWhenUsed="1"/>
+    <w:lsdException w:name="Balloon Text" w:semiHidden="1" w:unhideWhenUsed="1"/>
+    <w:lsdException w:name="Table Grid" w:uiPriority="39"/>
+    <w:lsdException w:name="Table Theme" w:semiHidden="1" w:unhideWhenUsed="1"/>
+    <w:lsdException w:name="Placeholder Text" w:semiHidden="1"/>
+    <w:lsdException w:name="Light Shading" w:uiPriority="60"/>
+    <w:lsdException w:name="Light List" w:uiPriority="61"/>
+    <w:lsdException w:name="Light Grid" w:uiPriority="62"/>
+    <w:lsdException w:name="Medium Shading 1" w:uiPriority="63"/>
+    <w:lsdException w:name="Medium Shading 2" w:uiPriority="64"/>
+    <w:lsdException w:name="Medium List 1" w:uiPriority="65"/>
+    <w:lsdException w:name="Medium List 2" w:uiPriority="66"/>
+    <w:lsdException w:name="Medium Grid 1" w:uiPriority="67"/>
+    <w:lsdException w:name="Medium Grid 2" w:uiPriority="68"/>
+    <w:lsdException w:name="Medium Grid 3" w:uiPriority="69"/>
+    <w:lsdException w:name="Dark List" w:uiPriority="70"/>
+    <w:lsdException w:name="Colorful Shading" w:uiPriority="71"/>
+    <w:lsdException w:name="Colorful List" w:uiPriority="72"/>
+    <w:lsdException w:name="Colorful Grid" w:uiPriority="73"/>
+    <w:lsdException w:name="Light Shading Accent 1" w:uiPriority="60"/>
+    <w:lsdException w:name="Light List Accent 1" w:uiPriority="61"/>
+    <w:lsdException w:name="Light Grid Accent 1" w:uiPriority="62"/>
+    <w:lsdException w:name="Medium Shading 1 Accent 1" w:uiPriority="63"/>
+    <w:lsdException w:name="Medium Shading 2 Accent 1" w:uiPriority="64"/>
+    <w:lsdException w:name="Medium List 1 Accent 1" w:uiPriority="65"/>
+    <w:lsdException w:name="Revision" w:semiHidden="1"/>
+    <w:lsdException w:name="Medium List 2 Accent 1" w:uiPriority="66"/>
+    <w:lsdException w:name="Medium Grid 1 Accent 1" w:uiPriority="67"/>
+    <w:lsdException w:name="Medium Grid 2 Accent 1" w:uiPriority="68"/>
+    <w:lsdException w:name="Medium Grid 3 Accent 1" w:uiPriority="69"/>
+    <w:lsdException w:name="Dark List Accent 1" w:uiPriority="70"/>
+    <w:lsdException w:name="Colorful Shading Accent 1" w:uiPriority="71"/>
+    <w:lsdException w:name="Colorful List Accent 1" w:uiPriority="72"/>
+    <w:lsdException w:name="Colorful Grid Accent 1" w:uiPriority="73"/>
+    <w:lsdException w:name="Light Shading Accent 2" w:uiPriority="60"/>
+    <w:lsdException w:name="Light List Accent 2" w:uiPriority="61"/>
+    <w:lsdException w:name="Light Grid Accent 2" w:uiPriority="62"/>
+    <w:lsdException w:name="Medium Shading 1 Accent 2" w:uiPriority="63"/>
+    <w:lsdException w:name="Medium Shading 2 Accent 2" w:uiPriority="64"/>
+    <w:lsdException w:name="Medium List 1 Accent 2" w:uiPriority="65"/>
+    <w:lsdException w:name="Medium List 2 Accent 2" w:uiPriority="66"/>
+    <w:lsdException w:name="Medium Grid 1 Accent 2" w:uiPriority="67"/>
+    <w:lsdException w:name="Medium Grid 2 Accent 2" w:uiPriority="68"/>
+    <w:lsdException w:name="Medium Grid 3 Accent 2" w:uiPriority="69"/>
+    <w:lsdException w:name="Dark List Accent 2" w:uiPriority="70"/>
+    <w:lsdException w:name="Colorful Shading Accent 2" w:uiPriority="71"/>
+    <w:lsdException w:name="Colorful List Accent 2" w:uiPriority="72"/>
+    <w:lsdException w:name="Colorful Grid Accent 2" w:uiPriority="73"/>
+    <w:lsdException w:name="Light Shading Accent 3" w:uiPriority="60"/>
+    <w:lsdException w:name="Light List Accent 3" w:uiPriority="61"/>
+    <w:lsdException w:name="Light Grid Accent 3" w:uiPriority="62"/>
+    <w:lsdException w:name="Medium Shading 1 Accent 3" w:uiPriority="63"/>
+    <w:lsdException w:name="Medium Shading 2 Accent 3" w:uiPriority="64"/>
+    <w:lsdException w:name="Medium List 1 Accent 3" w:uiPriority="65"/>
+    <w:lsdException w:name="Medium List 2 Accent 3" w:uiPriority="66"/>
+    <w:lsdException w:name="Medium Grid 1 Accent 3" w:uiPriority="67"/>
+    <w:lsdException w:name="Medium Grid 2 Accent 3" w:uiPriority="68"/>
+    <w:lsdException w:name="Medium Grid 3 Accent 3" w:uiPriority="69"/>
+    <w:lsdException w:name="Dark List Accent 3" w:uiPriority="70"/>
+    <w:lsdException w:name="Colorful Shading Accent 3" w:uiPriority="71"/>
+    <w:lsdException w:name="Colorful List Accent 3" w:uiPriority="72"/>
+    <w:lsdException w:name="Colorful Grid Accent 3" w:uiPriority="73"/>
+    <w:lsdException w:name="Light Shading Accent 4" w:uiPriority="60"/>
+    <w:lsdException w:name="Light List Accent 4" w:uiPriority="61"/>
+    <w:lsdException w:name="Light Grid Accent 4" w:uiPriority="62"/>
+    <w:lsdException w:name="Medium Shading 1 Accent 4" w:uiPriority="63"/>
+    <w:lsdException w:name="Medium Shading 2 Accent 4" w:uiPriority="64"/>
+    <w:lsdException w:name="Medium List 1 Accent 4" w:uiPriority="65"/>
+    <w:lsdException w:name="Medium List 2 Accent 4" w:uiPriority="66"/>
+    <w:lsdException w:name="Medium Grid 1 Accent 4" w:uiPriority="67"/>
+    <w:lsdException w:name="Medium Grid 2 Accent 4" w:uiPriority="68"/>
+    <w:lsdException w:name="Medium Grid 3 Accent 4" w:uiPriority="69"/>
+    <w:lsdException w:name="Dark List Accent 4" w:uiPriority="70"/>
+    <w:lsdException w:name="Colorful Shading Accent 4" w:uiPriority="71"/>
+    <w:lsdException w:name="Colorful List Accent 4" w:uiPriority="72"/>
+    <w:lsdException w:name="Colorful Grid Accent 4" w:uiPriority="73"/>
+    <w:lsdException w:name="Light Shading Accent 5" w:uiPriority="60"/>
+    <w:lsdException w:name="Light List Accent 5" w:uiPriority="61"/>
+    <w:lsdException w:name="Light Grid Accent 5" w:uiPriority="62"/>
+    <w:lsdException w:name="Medium Shading 1 Accent 5" w:uiPriority="63"/>
+    <w:lsdException w:name="Medium Shading 2 Accent 5" w:uiPriority="64"/>
+    <w:lsdException w:name="Medium List 1 Accent 5" w:uiPriority="65"/>
+    <w:lsdException w:name="Medium List 2 Accent 5" w:uiPriority="66"/>
+    <w:lsdException w:name="Medium Grid 1 Accent 5" w:uiPriority="67"/>
+    <w:lsdException w:name="Medium Grid 2 Accent 5" w:uiPriority="68"/>
+    <w:lsdException w:name="Medium Grid 3 Accent 5" w:uiPriority="69"/>
+    <w:lsdException w:name="Dark List Accent 5" w:uiPriority="70"/>
+    <w:lsdException w:name="Colorful Shading Accent 5" w:uiPriority="71"/>
+    <w:lsdException w:name="Colorful List Accent 5" w:uiPriority="72"/>
+    <w:lsdException w:name="Colorful Grid Accent 5" w:uiPriority="73"/>
+    <w:lsdException w:name="Light Shading Accent 6" w:uiPriority="60"/>
+    <w:lsdException w:name="Light List Accent 6" w:uiPriority="61"/>
+    <w:lsdException w:name="Light Grid Accent 6" w:uiPriority="62"/>
+    <w:lsdException w:name="Medium Shading 1 Accent 6" w:uiPriority="63"/>
+    <w:lsdException w:name="Medium Shading 2 Accent 6" w:uiPriority="64"/>
+    <w:lsdException w:name="Medium List 1 Accent 6" w:uiPriority="65"/>
+    <w:lsdException w:name="Medium List 2 Accent 6" w:uiPriority="66"/>
+    <w:lsdException w:name="Medium Grid 1 Accent 6" w:uiPriority="67"/>
+    <w:lsdException w:name="Medium Grid 2 Accent 6" w:uiPriority="68"/>
+    <w:lsdException w:name="Medium Grid 3 Accent 6" w:uiPriority="69"/>
+    <w:lsdException w:name="Dark List Accent 6" w:uiPriority="70"/>
+    <w:lsdException w:name="Colorful Shading Accent 6" w:uiPriority="71"/>
+    <w:lsdException w:name="Colorful List Accent 6" w:uiPriority="72"/>
+    <w:lsdException w:name="Colorful Grid Accent 6" w:uiPriority="73"/>
+    <w:lsdException w:name="Subtle Emphasis" w:uiPriority="19" w:qFormat="1"/>
+    <w:lsdException w:name="Intense Emphasis" w:uiPriority="21" w:qFormat="1"/>
+    <w:lsdException w:name="Subtle Reference" w:uiPriority="31" w:qFormat="1"/>
+    <w:lsdException w:name="Intense Reference" w:uiPriority="32" w:qFormat="1"/>
+    <w:lsdException w:name="Book Title" w:uiPriority="33" w:qFormat="1"/>
+    <w:lsdException w:name="Bibliography" w:semiHidden="1" w:uiPriority="37" w:unhideWhenUsed="1"/>
+    <w:lsdException w:name="TOC Heading" w:semiHidden="1" w:uiPriority="39" w:unhideWhenUsed="1" w:qFormat="1"/>
+    <w:lsdException w:name="Plain Table 1" w:uiPriority="41"/>
+    <w:lsdException w:name="Plain Table 2" w:uiPriority="42"/>
+    <w:lsdException w:name="Plain Table 3" w:uiPriority="43"/>
+    <w:lsdException w:name="Plain Table 4" w:uiPriority="44"/>
+    <w:lsdException w:name="Plain Table 5" w:uiPriority="45"/>
+    <w:lsdException w:name="Grid Table Light" w:uiPriority="40"/>
+    <w:lsdException w:name="Grid Table 1 Light" w:uiPriority="46"/>
+    <w:lsdException w:name="Grid Table 2" w:uiPriority="47"/>
+    <w:lsdException w:name="Grid Table 3" w:uiPriority="48"/>
+    <w:lsdException w:name="Grid Table 4" w:uiPriority="49"/>
+    <w:lsdException w:name="Grid Table 5 Dark" w:uiPriority="50"/>
+    <w:lsdException w:name="Grid Table 6 Colorful" w:uiPriority="51"/>
+    <w:lsdException w:name="Grid Table 7 Colorful" w:uiPriority="52"/>
+    <w:lsdException w:name="Grid Table 1 Light Accent 1" w:uiPriority="46"/>
+    <w:lsdException w:name="Grid Table 2 Accent 1" w:uiPriority="47"/>
+    <w:lsdException w:name="Grid Table 3 Accent 1" w:uiPriority="48"/>
+    <w:lsdException w:name="Grid Table 4 Accent 1" w:uiPriority="49"/>
+    <w:lsdException w:name="Grid Table 5 Dark Accent 1" w:uiPriority="50"/>
+    <w:lsdException w:name="Grid Table 6 Colorful Accent 1" w:uiPriority="51"/>
+    <w:lsdException w:name="Grid Table 7 Colorful Accent 1" w:uiPriority="52"/>
+    <w:lsdException w:name="Grid Table 1 Light Accent 2" w:uiPriority="46"/>
+    <w:lsdException w:name="Grid Table 2 Accent 2" w:uiPriority="47"/>
+    <w:lsdException w:name="Grid Table 3 Accent 2" w:uiPriority="48"/>
+    <w:lsdException w:name="Grid Table 4 Accent 2" w:uiPriority="49"/>
+    <w:lsdException w:name="Grid Table 5 Dark Accent 2" w:uiPriority="50"/>
+    <w:lsdException w:name="Grid Table 6 Colorful Accent 2" w:uiPriority="51"/>
+    <w:lsdException w:name="Grid Table 7 Colorful Accent 2" w:uiPriority="52"/>
+    <w:lsdException w:name="Grid Table 1 Light Accent 3" w:uiPriority="46"/>
+    <w:lsdException w:name="Grid Table 2 Accent 3" w:uiPriority="47"/>
+    <w:lsdException w:name="Grid Table 3 Accent 3" w:uiPriority="48"/>
+    <w:lsdException w:name="Grid Table 4 Accent 3" w:uiPriority="49"/>
+    <w:lsdException w:name="Grid Table 5 Dark Accent 3" w:uiPriority="50"/>
+    <w:lsdException w:name="Grid Table 6 Colorful Accent 3" w:uiPriority="51"/>
+    <w:lsdException w:name="Grid Table 7 Colorful Accent 3" w:uiPriority="52"/>
+    <w:lsdException w:name="Grid Table 1 Light Accent 4" w:uiPriority="46"/>
+    <w:lsdException w:name="Grid Table 2 Accent 4" w:uiPriority="47"/>
+    <w:lsdException w:name="Grid Table 3 Accent 4" w:uiPriority="48"/>
+    <w:lsdException w:name="Grid Table 4 Accent 4" w:uiPriority="49"/>
+    <w:lsdException w:name="Grid Table 5 Dark Accent 4" w:uiPriority="50"/>
+    <w:lsdException w:name="Grid Table 6 Colorful Accent 4" w:uiPriority="51"/>
+    <w:lsdException w:name="Grid Table 7 Colorful Accent 4" w:uiPriority="52"/>
+    <w:lsdException w:name="Grid Table 1 Light Accent 5" w:uiPriority="46"/>
+    <w:lsdException w:name="Grid Table 2 Accent 5" w:uiPriority="47"/>
+    <w:lsdException w:name="Grid Table 3 Accent 5" w:uiPriority="48"/>
+    <w:lsdException w:name="Grid Table 4 Accent 5" w:uiPriority="49"/>
+    <w:lsdException w:name="Grid Table 5 Dark Accent 5" w:uiPriority="50"/>
+    <w:lsdException w:name="Grid Table 6 Colorful Accent 5" w:uiPriority="51"/>
+    <w:lsdException w:name="Grid Table 7 Colorful Accent 5" w:uiPriority="52"/>
+    <w:lsdException w:name="Grid Table 1 Light Accent 6" w:uiPriority="46"/>
+    <w:lsdException w:name="Grid Table 2 Accent 6" w:uiPriority="47"/>
+    <w:lsdException w:name="Grid Table 3 Accent 6" w:uiPriority="48"/>
+    <w:lsdException w:name="Grid Table 4 Accent 6" w:uiPriority="49"/>
+    <w:lsdException w:name="Grid Table 5 Dark Accent 6" w:uiPriority="50"/>
+    <w:lsdException w:name="Grid Table 6 Colorful Accent 6" w:uiPriority="51"/>
+    <w:lsdException w:name="Grid Table 7 Colorful Accent 6" w:uiPriority="52"/>
+    <w:lsdException w:name="List Table 1 Light" w:uiPriority="46"/>
+    <w:lsdException w:name="List Table 2" w:uiPriority="47"/>
+    <w:lsdException w:name="List Table 3" w:uiPriority="48"/>
+    <w:lsdException w:name="List Table 4" w:uiPriority="49"/>
+    <w:lsdException w:name="List Table 5 Dark" w:uiPriority="50"/>
+    <w:lsdException w:name="List Table 6 Colorful" w:uiPriority="51"/>
+    <w:lsdException w:name="List Table 7 Colorful" w:uiPriority="52"/>
+    <w:lsdException w:name="List Table 1 Light Accent 1" w:uiPriority="46"/>
+    <w:lsdException w:name="List Table 2 Accent 1" w:uiPriority="47"/>
+    <w:lsdException w:name="List Table 3 Accent 1" w:uiPriority="48"/>
+    <w:lsdException w:name="List Table 4 Accent 1" w:uiPriority="49"/>
+    <w:lsdException w:name="List Table 5 Dark Accent 1" w:uiPriority="50"/>
+    <w:lsdException w:name="List Table 6 Colorful Accent 1" w:uiPriority="51"/>
+    <w:lsdException w:name="List Table 7 Colorful Accent 1" w:uiPriority="52"/>
+    <w:lsdException w:name="List Table 1 Light Accent 2" w:uiPriority="46"/>
+    <w:lsdException w:name="List Table 2 Accent 2" w:uiPriority="47"/>
+    <w:lsdException w:name="List Table 3 Accent 2" w:uiPriority="48"/>
+    <w:lsdException w:name="List Table 4 Accent 2" w:uiPriority="49"/>
+    <w:lsdException w:name="List Table 5 Dark Accent 2" w:uiPriority="50"/>
+    <w:lsdException w:name="List Table 6 Colorful Accent 2" w:uiPriority="51"/>
+    <w:lsdException w:name="List Table 7 Colorful Accent 2" w:uiPriority="52"/>
+    <w:lsdException w:name="List Table 1 Light Accent 3" w:uiPriority="46"/>
+    <w:lsdException w:name="List Table 2 Accent 3" w:uiPriority="47"/>
+    <w:lsdException w:name="List Table 3 Accent 3" w:uiPriority="48"/>
+    <w:lsdException w:name="List Table 4 Accent 3" w:uiPriority="49"/>
+    <w:lsdException w:name="List Table 5 Dark Accent 3" w:uiPriority="50"/>
+    <w:lsdException w:name="List Table 6 Colorful Accent 3" w:uiPriority="51"/>
+    <w:lsdException w:name="List Table 7 Colorful Accent 3" w:uiPriority="52"/>
+    <w:lsdException w:name="List Table 1 Light Accent 4" w:uiPriority="46"/>
+    <w:lsdException w:name="List Table 2 Accent 4" w:uiPriority="47"/>
+    <w:lsdException w:name="List Table 3 Accent 4" w:uiPriority="48"/>
+    <w:lsdException w:name="List Table 4 Accent 4" w:uiPriority="49"/>
+    <w:lsdException w:name="List Table 5 Dark Accent 4" w:uiPriority="50"/>
+    <w:lsdException w:name="List Table 6 Colorful Accent 4" w:uiPriority="51"/>
+    <w:lsdException w:name="List Table 7 Colorful Accent 4" w:uiPriority="52"/>
+    <w:lsdException w:name="List Table 1 Light Accent 5" w:uiPriority="46"/>
+    <w:lsdException w:name="List Table 2 Accent 5" w:uiPriority="47"/>
+    <w:lsdException w:name="List Table 3 Accent 5" w:uiPriority="48"/>
+    <w:lsdException w:name="List Table 4 Accent 5" w:uiPriority="49"/>
+    <w:lsdException w:name="List Table 5 Dark Accent 5" w:uiPriority="50"/>
+    <w:lsdException w:name="List Table 6 Colorful Accent 5" w:uiPriority="51"/>
+    <w:lsdException w:name="List Table 7 Colorful Accent 5" w:uiPriority="52"/>
+    <w:lsdException w:name="List Table 1 Light Accent 6" w:uiPriority="46"/>
+    <w:lsdException w:name="List Table 2 Accent 6" w:uiPriority="47"/>
+    <w:lsdException w:name="List Table 3 Accent 6" w:uiPriority="48"/>
+    <w:lsdException w:name="List Table 4 Accent 6" w:uiPriority="49"/>
+    <w:lsdException w:name="List Table 5 Dark Accent 6" w:uiPriority="50"/>
+    <w:lsdException w:name="List Table 6 Colorful Accent 6" w:uiPriority="51"/>
+    <w:lsdException w:name="List Table 7 Colorful Accent 6" w:uiPriority="52"/>
+    <w:lsdException w:name="Mention" w:semiHidden="1" w:unhideWhenUsed="1"/>
+    <w:lsdException w:name="Smart Hyperlink" w:semiHidden="1" w:unhideWhenUsed="1"/>
+    <w:lsdException w:name="Hashtag" w:semiHidden="1" w:unhideWhenUsed="1"/>
+    <w:lsdException w:name="Unresolved Mention" w:semiHidden="1" w:unhideWhenUsed="1"/>
+    <w:lsdException w:name="Smart Link" w:semiHidden="1" w:unhideWhenUsed="1"/>
   </w:latentStyles>
-  <w:style w:type="paragraph" w:default="1" w:styleId="1">
+  <w:style w:type="paragraph" w:default="1" w:styleId="Normal">
     <w:name w:val="Normal"/>
     <w:qFormat/>
-    <w:uiPriority w:val="0"/>
     <w:pPr>
       <w:spacing w:after="160" w:line="259" w:lineRule="auto"/>
     </w:pPr>
     <w:rPr>
-      <w:rFonts w:asciiTheme="minorHAnsi" w:hAnsiTheme="minorHAnsi" w:eastAsiaTheme="minorEastAsia" w:cstheme="minorBidi"/>
       <w:sz w:val="22"/>
       <w:szCs w:val="22"/>
-      <w:lang w:val="en-US" w:eastAsia="zh-CN" w:bidi="ar-SA"/>
     </w:rPr>
   </w:style>
-  <w:style w:type="character" w:default="1" w:styleId="2">
+  <w:style w:type="character" w:default="1" w:styleId="DefaultParagraphFont">
     <w:name w:val="Default Paragraph Font"/>
+    <w:uiPriority w:val="1"/>
+    <w:semiHidden/>
     <w:unhideWhenUsed/>
-    <w:uiPriority w:val="1"/>
   </w:style>
-  <w:style w:type="table" w:default="1" w:styleId="3">
+  <w:style w:type="table" w:default="1" w:styleId="TableNormal">
     <w:name w:val="Normal Table"/>
+    <w:uiPriority w:val="99"/>
+    <w:semiHidden/>
     <w:unhideWhenUsed/>
-    <w:qFormat/>
-    <w:uiPriority w:val="99"/>
     <w:tblPr>
+      <w:tblInd w:w="0" w:type="dxa"/>
       <w:tblCellMar>
         <w:top w:w="0" w:type="dxa"/>
         <w:left w:w="108" w:type="dxa"/>
@@ -1743,15 +2540,44 @@
       </w:tblCellMar>
     </w:tblPr>
   </w:style>
-  <w:style w:type="paragraph" w:customStyle="1" w:styleId="4">
-    <w:name w:val="List Paragraph"/>
-    <w:basedOn w:val="1"/>
+  <w:style w:type="numbering" w:default="1" w:styleId="NoList">
+    <w:name w:val="No List"/>
+    <w:uiPriority w:val="99"/>
+    <w:semiHidden/>
+    <w:unhideWhenUsed/>
+  </w:style>
+  <w:style w:type="paragraph" w:customStyle="1" w:styleId="ListParagraph1">
+    <w:name w:val="List Paragraph1"/>
+    <w:basedOn w:val="Normal"/>
+    <w:uiPriority w:val="34"/>
     <w:qFormat/>
-    <w:uiPriority w:val="34"/>
     <w:pPr>
       <w:ind w:left="720"/>
       <w:contextualSpacing/>
     </w:pPr>
+  </w:style>
+  <w:style w:type="character" w:styleId="Hyperlink">
+    <w:name w:val="Hyperlink"/>
+    <w:basedOn w:val="DefaultParagraphFont"/>
+    <w:uiPriority w:val="99"/>
+    <w:unhideWhenUsed/>
+    <w:rsid w:val="00170DED"/>
+    <w:rPr>
+      <w:color w:val="0563C1" w:themeColor="hyperlink"/>
+      <w:u w:val="single"/>
+    </w:rPr>
+  </w:style>
+  <w:style w:type="character" w:styleId="UnresolvedMention">
+    <w:name w:val="Unresolved Mention"/>
+    <w:basedOn w:val="DefaultParagraphFont"/>
+    <w:uiPriority w:val="99"/>
+    <w:semiHidden/>
+    <w:unhideWhenUsed/>
+    <w:rsid w:val="00170DED"/>
+    <w:rPr>
+      <w:color w:val="605E5C"/>
+      <w:shd w:val="clear" w:color="auto" w:fill="E1DFDD"/>
+    </w:rPr>
   </w:style>
 </w:styles>
 </file>
@@ -2008,6 +2834,7 @@
     </a:fmtScheme>
   </a:themeElements>
   <a:objectDefaults/>
+  <a:extraClrSchemeLst/>
 </a:theme>
 </file>
 

</xml_diff>